<commit_message>
thesis upd. theoretical part finished
</commit_message>
<xml_diff>
--- a/Bachelor_Thesis_Dmytro_Teplov.docx
+++ b/Bachelor_Thesis_Dmytro_Teplov.docx
@@ -1,6 +1,6 @@
 
 <file path=word/document.xml><?xml version="1.0" encoding="utf-8"?>
-<w:document xmlns:wpc="http://schemas.microsoft.com/office/word/2010/wordprocessingCanvas" xmlns:cx="http://schemas.microsoft.com/office/drawing/2014/chartex" xmlns:cx1="http://schemas.microsoft.com/office/drawing/2015/9/8/chartex" xmlns:cx2="http://schemas.microsoft.com/office/drawing/2015/10/21/chartex" xmlns:cx3="http://schemas.microsoft.com/office/drawing/2016/5/9/chartex" xmlns:cx4="http://schemas.microsoft.com/office/drawing/2016/5/10/chartex" xmlns:cx5="http://schemas.microsoft.com/office/drawing/2016/5/11/chartex" xmlns:cx6="http://schemas.microsoft.com/office/drawing/2016/5/12/chartex" xmlns:cx7="http://schemas.microsoft.com/office/drawing/2016/5/13/chartex" xmlns:cx8="http://schemas.microsoft.com/office/drawing/2016/5/14/chartex" xmlns:mc="http://schemas.openxmlformats.org/markup-compatibility/2006" xmlns:aink="http://schemas.microsoft.com/office/drawing/2016/ink" xmlns:am3d="http://schemas.microsoft.com/office/drawing/2017/model3d" xmlns:o="urn:schemas-microsoft-com:office:office" xmlns:oel="http://schemas.microsoft.com/office/2019/extlst" xmlns:r="http://schemas.openxmlformats.org/officeDocument/2006/relationships" xmlns:m="http://schemas.openxmlformats.org/officeDocument/2006/math" xmlns:v="urn:schemas-microsoft-com:vml" xmlns:wp14="http://schemas.microsoft.com/office/word/2010/wordprocessingDrawing" xmlns:wp="http://schemas.openxmlformats.org/drawingml/2006/wordprocessingDrawing" xmlns:w10="urn:schemas-microsoft-com:office:word" xmlns:w="http://schemas.openxmlformats.org/wordprocessingml/2006/main" xmlns:w14="http://schemas.microsoft.com/office/word/2010/wordml" xmlns:w15="http://schemas.microsoft.com/office/word/2012/wordml" xmlns:w16cex="http://schemas.microsoft.com/office/word/2018/wordml/cex" xmlns:w16cid="http://schemas.microsoft.com/office/word/2016/wordml/cid" xmlns:w16="http://schemas.microsoft.com/office/word/2018/wordml" xmlns:w16sdtdh="http://schemas.microsoft.com/office/word/2020/wordml/sdtdatahash" xmlns:w16se="http://schemas.microsoft.com/office/word/2015/wordml/symex" xmlns:wpg="http://schemas.microsoft.com/office/word/2010/wordprocessingGroup" xmlns:wpi="http://schemas.microsoft.com/office/word/2010/wordprocessingInk" xmlns:wne="http://schemas.microsoft.com/office/word/2006/wordml" xmlns:wps="http://schemas.microsoft.com/office/word/2010/wordprocessingShape" mc:Ignorable="w14 w15 w16se w16cid w16 w16cex w16sdtdh wp14">
+<w:document xmlns:wpc="http://schemas.microsoft.com/office/word/2010/wordprocessingCanvas" xmlns:cx="http://schemas.microsoft.com/office/drawing/2014/chartex" xmlns:cx1="http://schemas.microsoft.com/office/drawing/2015/9/8/chartex" xmlns:cx2="http://schemas.microsoft.com/office/drawing/2015/10/21/chartex" xmlns:cx3="http://schemas.microsoft.com/office/drawing/2016/5/9/chartex" xmlns:cx4="http://schemas.microsoft.com/office/drawing/2016/5/10/chartex" xmlns:cx5="http://schemas.microsoft.com/office/drawing/2016/5/11/chartex" xmlns:cx6="http://schemas.microsoft.com/office/drawing/2016/5/12/chartex" xmlns:cx7="http://schemas.microsoft.com/office/drawing/2016/5/13/chartex" xmlns:cx8="http://schemas.microsoft.com/office/drawing/2016/5/14/chartex" xmlns:mc="http://schemas.openxmlformats.org/markup-compatibility/2006" xmlns:aink="http://schemas.microsoft.com/office/drawing/2016/ink" xmlns:am3d="http://schemas.microsoft.com/office/drawing/2017/model3d" xmlns:o="urn:schemas-microsoft-com:office:office" xmlns:r="http://schemas.openxmlformats.org/officeDocument/2006/relationships" xmlns:m="http://schemas.openxmlformats.org/officeDocument/2006/math" xmlns:v="urn:schemas-microsoft-com:vml" xmlns:wp14="http://schemas.microsoft.com/office/word/2010/wordprocessingDrawing" xmlns:wp="http://schemas.openxmlformats.org/drawingml/2006/wordprocessingDrawing" xmlns:w10="urn:schemas-microsoft-com:office:word" xmlns:w="http://schemas.openxmlformats.org/wordprocessingml/2006/main" xmlns:w14="http://schemas.microsoft.com/office/word/2010/wordml" xmlns:w15="http://schemas.microsoft.com/office/word/2012/wordml" xmlns:w16cid="http://schemas.microsoft.com/office/word/2016/wordml/cid" xmlns:w16se="http://schemas.microsoft.com/office/word/2015/wordml/symex" xmlns:wpg="http://schemas.microsoft.com/office/word/2010/wordprocessingGroup" xmlns:wpi="http://schemas.microsoft.com/office/word/2010/wordprocessingInk" xmlns:wne="http://schemas.microsoft.com/office/word/2006/wordml" xmlns:wps="http://schemas.microsoft.com/office/word/2010/wordprocessingShape" mc:Ignorable="w14 w15 w16se w16cid wp14">
   <w:body>
     <w:p>
       <w:pPr>
@@ -103,7 +103,27 @@
           <w:sz w:val="28"/>
           <w:szCs w:val="28"/>
         </w:rPr>
-        <w:t>ius gediminas technical university</w:t>
+        <w:t xml:space="preserve">ius </w:t>
+      </w:r>
+      <w:proofErr w:type="spellStart"/>
+      <w:r>
+        <w:rPr>
+          <w:smallCaps/>
+          <w:color w:val="000000"/>
+          <w:sz w:val="28"/>
+          <w:szCs w:val="28"/>
+        </w:rPr>
+        <w:t>gediminas</w:t>
+      </w:r>
+      <w:proofErr w:type="spellEnd"/>
+      <w:r>
+        <w:rPr>
+          <w:smallCaps/>
+          <w:color w:val="000000"/>
+          <w:sz w:val="28"/>
+          <w:szCs w:val="28"/>
+        </w:rPr>
+        <w:t xml:space="preserve"> technical university</w:t>
       </w:r>
     </w:p>
     <w:p>
@@ -213,6 +233,7 @@
           <w:tag w:val="goog_rdk_0"/>
           <w:id w:val="663823811"/>
         </w:sdtPr>
+        <w:sdtEndPr/>
         <w:sdtContent/>
       </w:sdt>
       <w:r>
@@ -223,8 +244,20 @@
           <w:sz w:val="28"/>
           <w:szCs w:val="28"/>
         </w:rPr>
-        <w:t>Bachelor thesis title in lithuanian</w:t>
-      </w:r>
+        <w:t xml:space="preserve">Bachelor thesis title in </w:t>
+      </w:r>
+      <w:proofErr w:type="spellStart"/>
+      <w:r>
+        <w:rPr>
+          <w:b/>
+          <w:smallCaps/>
+          <w:color w:val="000000"/>
+          <w:sz w:val="28"/>
+          <w:szCs w:val="28"/>
+        </w:rPr>
+        <w:t>lithuanian</w:t>
+      </w:r>
+      <w:proofErr w:type="spellEnd"/>
     </w:p>
     <w:p>
       <w:pPr>
@@ -481,7 +514,21 @@
         <w:rPr>
           <w:color w:val="000000"/>
         </w:rPr>
-        <w:t xml:space="preserve">Information Technologies Study Programme, State code </w:t>
+        <w:t xml:space="preserve">Information Technologies Study </w:t>
+      </w:r>
+      <w:proofErr w:type="spellStart"/>
+      <w:r>
+        <w:rPr>
+          <w:color w:val="000000"/>
+        </w:rPr>
+        <w:t>Programme</w:t>
+      </w:r>
+      <w:proofErr w:type="spellEnd"/>
+      <w:r>
+        <w:rPr>
+          <w:color w:val="000000"/>
+        </w:rPr>
+        <w:t xml:space="preserve">, State code </w:t>
       </w:r>
     </w:p>
     <w:p>
@@ -503,7 +550,21 @@
         <w:rPr>
           <w:color w:val="000000"/>
         </w:rPr>
-        <w:t>Information Technolodies specialization</w:t>
+        <w:t xml:space="preserve">Information </w:t>
+      </w:r>
+      <w:proofErr w:type="spellStart"/>
+      <w:r>
+        <w:rPr>
+          <w:color w:val="000000"/>
+        </w:rPr>
+        <w:t>Technolodies</w:t>
+      </w:r>
+      <w:proofErr w:type="spellEnd"/>
+      <w:r>
+        <w:rPr>
+          <w:color w:val="000000"/>
+        </w:rPr>
+        <w:t xml:space="preserve"> specialization</w:t>
       </w:r>
     </w:p>
     <w:p>
@@ -613,13 +674,47 @@
           <w:color w:val="000000"/>
         </w:rPr>
       </w:pPr>
+      <w:proofErr w:type="spellStart"/>
       <w:r>
         <w:rPr>
           <w:smallCaps/>
           <w:color w:val="000000"/>
         </w:rPr>
-        <w:t>Fundamentinių mokslų fakultetas</w:t>
-      </w:r>
+        <w:t>Fundamentinių</w:t>
+      </w:r>
+      <w:proofErr w:type="spellEnd"/>
+      <w:r>
+        <w:rPr>
+          <w:smallCaps/>
+          <w:color w:val="000000"/>
+        </w:rPr>
+        <w:t xml:space="preserve"> </w:t>
+      </w:r>
+      <w:proofErr w:type="spellStart"/>
+      <w:r>
+        <w:rPr>
+          <w:smallCaps/>
+          <w:color w:val="000000"/>
+        </w:rPr>
+        <w:t>mokslų</w:t>
+      </w:r>
+      <w:proofErr w:type="spellEnd"/>
+      <w:r>
+        <w:rPr>
+          <w:smallCaps/>
+          <w:color w:val="000000"/>
+        </w:rPr>
+        <w:t xml:space="preserve"> </w:t>
+      </w:r>
+      <w:proofErr w:type="spellStart"/>
+      <w:r>
+        <w:rPr>
+          <w:smallCaps/>
+          <w:color w:val="000000"/>
+        </w:rPr>
+        <w:t>fakultetas</w:t>
+      </w:r>
+      <w:proofErr w:type="spellEnd"/>
     </w:p>
     <w:p>
       <w:pPr>
@@ -642,13 +737,47 @@
           <w:vertAlign w:val="superscript"/>
         </w:rPr>
       </w:pPr>
+      <w:proofErr w:type="spellStart"/>
       <w:r>
         <w:rPr>
           <w:smallCaps/>
           <w:color w:val="000000"/>
         </w:rPr>
-        <w:t>Informacinių technologijų katedra</w:t>
-      </w:r>
+        <w:t>Informacinių</w:t>
+      </w:r>
+      <w:proofErr w:type="spellEnd"/>
+      <w:r>
+        <w:rPr>
+          <w:smallCaps/>
+          <w:color w:val="000000"/>
+        </w:rPr>
+        <w:t xml:space="preserve"> </w:t>
+      </w:r>
+      <w:proofErr w:type="spellStart"/>
+      <w:r>
+        <w:rPr>
+          <w:smallCaps/>
+          <w:color w:val="000000"/>
+        </w:rPr>
+        <w:t>technologijų</w:t>
+      </w:r>
+      <w:proofErr w:type="spellEnd"/>
+      <w:r>
+        <w:rPr>
+          <w:smallCaps/>
+          <w:color w:val="000000"/>
+        </w:rPr>
+        <w:t xml:space="preserve"> </w:t>
+      </w:r>
+      <w:proofErr w:type="spellStart"/>
+      <w:r>
+        <w:rPr>
+          <w:smallCaps/>
+          <w:color w:val="000000"/>
+        </w:rPr>
+        <w:t>katedra</w:t>
+      </w:r>
+      <w:proofErr w:type="spellEnd"/>
     </w:p>
     <w:p>
       <w:pPr>
@@ -695,14 +824,34 @@
           <w:szCs w:val="22"/>
         </w:rPr>
       </w:pPr>
+      <w:proofErr w:type="spellStart"/>
       <w:r>
         <w:rPr>
           <w:color w:val="000000"/>
           <w:sz w:val="22"/>
           <w:szCs w:val="22"/>
         </w:rPr>
-        <w:t>Katedros vedėjo</w:t>
-      </w:r>
+        <w:t>Katedros</w:t>
+      </w:r>
+      <w:proofErr w:type="spellEnd"/>
+      <w:r>
+        <w:rPr>
+          <w:color w:val="000000"/>
+          <w:sz w:val="22"/>
+          <w:szCs w:val="22"/>
+        </w:rPr>
+        <w:t xml:space="preserve"> </w:t>
+      </w:r>
+      <w:proofErr w:type="spellStart"/>
+      <w:r>
+        <w:rPr>
+          <w:color w:val="000000"/>
+          <w:sz w:val="22"/>
+          <w:szCs w:val="22"/>
+        </w:rPr>
+        <w:t>vedėjo</w:t>
+      </w:r>
+      <w:proofErr w:type="spellEnd"/>
     </w:p>
     <w:p>
       <w:pPr>
@@ -726,8 +875,30 @@
         <w:rPr>
           <w:color w:val="000000"/>
         </w:rPr>
-        <w:t>doc. dr. Dmitrij Šešok</w:t>
-      </w:r>
+        <w:t xml:space="preserve">doc. dr. </w:t>
+      </w:r>
+      <w:proofErr w:type="spellStart"/>
+      <w:r>
+        <w:rPr>
+          <w:color w:val="000000"/>
+        </w:rPr>
+        <w:t>Dmitrij</w:t>
+      </w:r>
+      <w:proofErr w:type="spellEnd"/>
+      <w:r>
+        <w:rPr>
+          <w:color w:val="000000"/>
+        </w:rPr>
+        <w:t xml:space="preserve"> </w:t>
+      </w:r>
+      <w:proofErr w:type="spellStart"/>
+      <w:r>
+        <w:rPr>
+          <w:color w:val="000000"/>
+        </w:rPr>
+        <w:t>Šešok</w:t>
+      </w:r>
+      <w:proofErr w:type="spellEnd"/>
     </w:p>
     <w:p>
       <w:pPr>
@@ -781,8 +952,20 @@
           <w:sz w:val="28"/>
           <w:szCs w:val="28"/>
         </w:rPr>
-        <w:t>Bachelor thesis title in lithuanian</w:t>
-      </w:r>
+        <w:t xml:space="preserve">Bachelor thesis title in </w:t>
+      </w:r>
+      <w:proofErr w:type="spellStart"/>
+      <w:r>
+        <w:rPr>
+          <w:b/>
+          <w:smallCaps/>
+          <w:color w:val="000000"/>
+          <w:sz w:val="28"/>
+          <w:szCs w:val="28"/>
+        </w:rPr>
+        <w:t>lithuanian</w:t>
+      </w:r>
+      <w:proofErr w:type="spellEnd"/>
     </w:p>
     <w:p>
       <w:pPr>
@@ -1012,14 +1195,52 @@
           <w:vertAlign w:val="superscript"/>
         </w:rPr>
       </w:pPr>
+      <w:proofErr w:type="spellStart"/>
       <w:r>
         <w:rPr>
           <w:color w:val="000000"/>
           <w:sz w:val="28"/>
           <w:szCs w:val="28"/>
         </w:rPr>
-        <w:t>Baigiamasis bakalauro darbas</w:t>
-      </w:r>
+        <w:t>Baigiamasis</w:t>
+      </w:r>
+      <w:proofErr w:type="spellEnd"/>
+      <w:r>
+        <w:rPr>
+          <w:color w:val="000000"/>
+          <w:sz w:val="28"/>
+          <w:szCs w:val="28"/>
+        </w:rPr>
+        <w:t xml:space="preserve"> </w:t>
+      </w:r>
+      <w:proofErr w:type="spellStart"/>
+      <w:r>
+        <w:rPr>
+          <w:color w:val="000000"/>
+          <w:sz w:val="28"/>
+          <w:szCs w:val="28"/>
+        </w:rPr>
+        <w:t>bakalauro</w:t>
+      </w:r>
+      <w:proofErr w:type="spellEnd"/>
+      <w:r>
+        <w:rPr>
+          <w:color w:val="000000"/>
+          <w:sz w:val="28"/>
+          <w:szCs w:val="28"/>
+        </w:rPr>
+        <w:t xml:space="preserve"> </w:t>
+      </w:r>
+      <w:proofErr w:type="spellStart"/>
+      <w:r>
+        <w:rPr>
+          <w:color w:val="000000"/>
+          <w:sz w:val="28"/>
+          <w:szCs w:val="28"/>
+        </w:rPr>
+        <w:t>darbas</w:t>
+      </w:r>
+      <w:proofErr w:type="spellEnd"/>
     </w:p>
     <w:p>
       <w:pPr>
@@ -1035,11 +1256,89 @@
           <w:color w:val="000000"/>
         </w:rPr>
       </w:pPr>
-      <w:r>
-        <w:rPr>
-          <w:color w:val="000000"/>
-        </w:rPr>
-        <w:t>Inžinerinės informatikos studijų programa, valstybinis kodas 6121BX033</w:t>
+      <w:proofErr w:type="spellStart"/>
+      <w:r>
+        <w:rPr>
+          <w:color w:val="000000"/>
+        </w:rPr>
+        <w:t>Inžinerinės</w:t>
+      </w:r>
+      <w:proofErr w:type="spellEnd"/>
+      <w:r>
+        <w:rPr>
+          <w:color w:val="000000"/>
+        </w:rPr>
+        <w:t xml:space="preserve"> </w:t>
+      </w:r>
+      <w:proofErr w:type="spellStart"/>
+      <w:r>
+        <w:rPr>
+          <w:color w:val="000000"/>
+        </w:rPr>
+        <w:t>informatikos</w:t>
+      </w:r>
+      <w:proofErr w:type="spellEnd"/>
+      <w:r>
+        <w:rPr>
+          <w:color w:val="000000"/>
+        </w:rPr>
+        <w:t xml:space="preserve"> </w:t>
+      </w:r>
+      <w:proofErr w:type="spellStart"/>
+      <w:r>
+        <w:rPr>
+          <w:color w:val="000000"/>
+        </w:rPr>
+        <w:t>studijų</w:t>
+      </w:r>
+      <w:proofErr w:type="spellEnd"/>
+      <w:r>
+        <w:rPr>
+          <w:color w:val="000000"/>
+        </w:rPr>
+        <w:t xml:space="preserve"> </w:t>
+      </w:r>
+      <w:proofErr w:type="spellStart"/>
+      <w:r>
+        <w:rPr>
+          <w:color w:val="000000"/>
+        </w:rPr>
+        <w:t>programa</w:t>
+      </w:r>
+      <w:proofErr w:type="spellEnd"/>
+      <w:r>
+        <w:rPr>
+          <w:color w:val="000000"/>
+        </w:rPr>
+        <w:t xml:space="preserve">, </w:t>
+      </w:r>
+      <w:proofErr w:type="spellStart"/>
+      <w:r>
+        <w:rPr>
+          <w:color w:val="000000"/>
+        </w:rPr>
+        <w:t>valstybinis</w:t>
+      </w:r>
+      <w:proofErr w:type="spellEnd"/>
+      <w:r>
+        <w:rPr>
+          <w:color w:val="000000"/>
+        </w:rPr>
+        <w:t xml:space="preserve"> </w:t>
+      </w:r>
+      <w:proofErr w:type="spellStart"/>
+      <w:r>
+        <w:rPr>
+          <w:color w:val="000000"/>
+        </w:rPr>
+        <w:t>kodas</w:t>
+      </w:r>
+      <w:proofErr w:type="spellEnd"/>
+      <w:r>
+        <w:rPr>
+          <w:color w:val="000000"/>
+        </w:rPr>
+        <w:t xml:space="preserve"> 6121BX033</w:t>
       </w:r>
     </w:p>
     <w:p>
@@ -1078,12 +1377,42 @@
           <w:color w:val="000000"/>
         </w:rPr>
       </w:pPr>
-      <w:r>
-        <w:rPr>
-          <w:color w:val="000000"/>
-        </w:rPr>
-        <w:t>Informatikos studijų kryptis</w:t>
-      </w:r>
+      <w:proofErr w:type="spellStart"/>
+      <w:r>
+        <w:rPr>
+          <w:color w:val="000000"/>
+        </w:rPr>
+        <w:t>Informatikos</w:t>
+      </w:r>
+      <w:proofErr w:type="spellEnd"/>
+      <w:r>
+        <w:rPr>
+          <w:color w:val="000000"/>
+        </w:rPr>
+        <w:t xml:space="preserve"> </w:t>
+      </w:r>
+      <w:proofErr w:type="spellStart"/>
+      <w:r>
+        <w:rPr>
+          <w:color w:val="000000"/>
+        </w:rPr>
+        <w:t>studijų</w:t>
+      </w:r>
+      <w:proofErr w:type="spellEnd"/>
+      <w:r>
+        <w:rPr>
+          <w:color w:val="000000"/>
+        </w:rPr>
+        <w:t xml:space="preserve"> </w:t>
+      </w:r>
+      <w:proofErr w:type="spellStart"/>
+      <w:r>
+        <w:rPr>
+          <w:color w:val="000000"/>
+        </w:rPr>
+        <w:t>kryptis</w:t>
+      </w:r>
+      <w:proofErr w:type="spellEnd"/>
     </w:p>
     <w:tbl>
       <w:tblPr>
@@ -1130,6 +1459,7 @@
                 <w:color w:val="000000"/>
               </w:rPr>
             </w:pPr>
+            <w:proofErr w:type="spellStart"/>
             <w:r>
               <w:rPr>
                 <w:b/>
@@ -1137,6 +1467,7 @@
               </w:rPr>
               <w:t>Vadovas</w:t>
             </w:r>
+            <w:proofErr w:type="spellEnd"/>
           </w:p>
         </w:tc>
         <w:tc>
@@ -1242,7 +1573,79 @@
                 <w:sz w:val="16"/>
                 <w:szCs w:val="16"/>
               </w:rPr>
-              <w:t>(Pedag. vardas, vardas, pavardė)</w:t>
+              <w:t>(</w:t>
+            </w:r>
+            <w:proofErr w:type="spellStart"/>
+            <w:r>
+              <w:rPr>
+                <w:color w:val="000000"/>
+                <w:sz w:val="16"/>
+                <w:szCs w:val="16"/>
+              </w:rPr>
+              <w:t>Pedag</w:t>
+            </w:r>
+            <w:proofErr w:type="spellEnd"/>
+            <w:r>
+              <w:rPr>
+                <w:color w:val="000000"/>
+                <w:sz w:val="16"/>
+                <w:szCs w:val="16"/>
+              </w:rPr>
+              <w:t xml:space="preserve">. </w:t>
+            </w:r>
+            <w:proofErr w:type="spellStart"/>
+            <w:r>
+              <w:rPr>
+                <w:color w:val="000000"/>
+                <w:sz w:val="16"/>
+                <w:szCs w:val="16"/>
+              </w:rPr>
+              <w:t>vardas</w:t>
+            </w:r>
+            <w:proofErr w:type="spellEnd"/>
+            <w:r>
+              <w:rPr>
+                <w:color w:val="000000"/>
+                <w:sz w:val="16"/>
+                <w:szCs w:val="16"/>
+              </w:rPr>
+              <w:t xml:space="preserve">, </w:t>
+            </w:r>
+            <w:proofErr w:type="spellStart"/>
+            <w:r>
+              <w:rPr>
+                <w:color w:val="000000"/>
+                <w:sz w:val="16"/>
+                <w:szCs w:val="16"/>
+              </w:rPr>
+              <w:t>vardas</w:t>
+            </w:r>
+            <w:proofErr w:type="spellEnd"/>
+            <w:r>
+              <w:rPr>
+                <w:color w:val="000000"/>
+                <w:sz w:val="16"/>
+                <w:szCs w:val="16"/>
+              </w:rPr>
+              <w:t xml:space="preserve">, </w:t>
+            </w:r>
+            <w:proofErr w:type="spellStart"/>
+            <w:r>
+              <w:rPr>
+                <w:color w:val="000000"/>
+                <w:sz w:val="16"/>
+                <w:szCs w:val="16"/>
+              </w:rPr>
+              <w:t>pavardė</w:t>
+            </w:r>
+            <w:proofErr w:type="spellEnd"/>
+            <w:r>
+              <w:rPr>
+                <w:color w:val="000000"/>
+                <w:sz w:val="16"/>
+                <w:szCs w:val="16"/>
+              </w:rPr>
+              <w:t>)</w:t>
             </w:r>
           </w:p>
         </w:tc>
@@ -1294,6 +1697,7 @@
                 <w:color w:val="000000"/>
               </w:rPr>
             </w:pPr>
+            <w:proofErr w:type="spellStart"/>
             <w:r>
               <w:rPr>
                 <w:b/>
@@ -1301,6 +1705,7 @@
               </w:rPr>
               <w:t>Konsultantas</w:t>
             </w:r>
+            <w:proofErr w:type="spellEnd"/>
           </w:p>
         </w:tc>
         <w:tc>
@@ -1406,7 +1811,79 @@
                 <w:sz w:val="16"/>
                 <w:szCs w:val="16"/>
               </w:rPr>
-              <w:t>(Pedag. vardas, vardas, pavardė)</w:t>
+              <w:t>(</w:t>
+            </w:r>
+            <w:proofErr w:type="spellStart"/>
+            <w:r>
+              <w:rPr>
+                <w:color w:val="000000"/>
+                <w:sz w:val="16"/>
+                <w:szCs w:val="16"/>
+              </w:rPr>
+              <w:t>Pedag</w:t>
+            </w:r>
+            <w:proofErr w:type="spellEnd"/>
+            <w:r>
+              <w:rPr>
+                <w:color w:val="000000"/>
+                <w:sz w:val="16"/>
+                <w:szCs w:val="16"/>
+              </w:rPr>
+              <w:t xml:space="preserve">. </w:t>
+            </w:r>
+            <w:proofErr w:type="spellStart"/>
+            <w:r>
+              <w:rPr>
+                <w:color w:val="000000"/>
+                <w:sz w:val="16"/>
+                <w:szCs w:val="16"/>
+              </w:rPr>
+              <w:t>vardas</w:t>
+            </w:r>
+            <w:proofErr w:type="spellEnd"/>
+            <w:r>
+              <w:rPr>
+                <w:color w:val="000000"/>
+                <w:sz w:val="16"/>
+                <w:szCs w:val="16"/>
+              </w:rPr>
+              <w:t xml:space="preserve">, </w:t>
+            </w:r>
+            <w:proofErr w:type="spellStart"/>
+            <w:r>
+              <w:rPr>
+                <w:color w:val="000000"/>
+                <w:sz w:val="16"/>
+                <w:szCs w:val="16"/>
+              </w:rPr>
+              <w:t>vardas</w:t>
+            </w:r>
+            <w:proofErr w:type="spellEnd"/>
+            <w:r>
+              <w:rPr>
+                <w:color w:val="000000"/>
+                <w:sz w:val="16"/>
+                <w:szCs w:val="16"/>
+              </w:rPr>
+              <w:t xml:space="preserve">, </w:t>
+            </w:r>
+            <w:proofErr w:type="spellStart"/>
+            <w:r>
+              <w:rPr>
+                <w:color w:val="000000"/>
+                <w:sz w:val="16"/>
+                <w:szCs w:val="16"/>
+              </w:rPr>
+              <w:t>pavardė</w:t>
+            </w:r>
+            <w:proofErr w:type="spellEnd"/>
+            <w:r>
+              <w:rPr>
+                <w:color w:val="000000"/>
+                <w:sz w:val="16"/>
+                <w:szCs w:val="16"/>
+              </w:rPr>
+              <w:t>)</w:t>
             </w:r>
           </w:p>
         </w:tc>
@@ -1658,6 +2135,7 @@
           <w:szCs w:val="22"/>
         </w:rPr>
       </w:pPr>
+      <w:proofErr w:type="spellStart"/>
       <w:r>
         <w:rPr>
           <w:rFonts w:ascii="Times New Roman" w:eastAsia="Times New Roman" w:hAnsi="Times New Roman" w:cs="Times New Roman"/>
@@ -1665,7 +2143,37 @@
           <w:sz w:val="22"/>
           <w:szCs w:val="22"/>
         </w:rPr>
-        <w:t xml:space="preserve">Katedros vedėjas / </w:t>
+        <w:t>Katedros</w:t>
+      </w:r>
+      <w:proofErr w:type="spellEnd"/>
+      <w:r>
+        <w:rPr>
+          <w:rFonts w:ascii="Times New Roman" w:eastAsia="Times New Roman" w:hAnsi="Times New Roman" w:cs="Times New Roman"/>
+          <w:color w:val="000000"/>
+          <w:sz w:val="22"/>
+          <w:szCs w:val="22"/>
+        </w:rPr>
+        <w:t xml:space="preserve"> </w:t>
+      </w:r>
+      <w:proofErr w:type="spellStart"/>
+      <w:r>
+        <w:rPr>
+          <w:rFonts w:ascii="Times New Roman" w:eastAsia="Times New Roman" w:hAnsi="Times New Roman" w:cs="Times New Roman"/>
+          <w:color w:val="000000"/>
+          <w:sz w:val="22"/>
+          <w:szCs w:val="22"/>
+        </w:rPr>
+        <w:t>vedėjas</w:t>
+      </w:r>
+      <w:proofErr w:type="spellEnd"/>
+      <w:r>
+        <w:rPr>
+          <w:rFonts w:ascii="Times New Roman" w:eastAsia="Times New Roman" w:hAnsi="Times New Roman" w:cs="Times New Roman"/>
+          <w:color w:val="000000"/>
+          <w:sz w:val="22"/>
+          <w:szCs w:val="22"/>
+        </w:rPr>
+        <w:t xml:space="preserve"> / </w:t>
       </w:r>
       <w:r>
         <w:rPr>
@@ -1683,8 +2191,21 @@
         <w:ind w:left="5812"/>
       </w:pPr>
       <w:r>
-        <w:t>doc. dr. Dmitrij Šešok</w:t>
-      </w:r>
+        <w:t xml:space="preserve">doc. dr. </w:t>
+      </w:r>
+      <w:proofErr w:type="spellStart"/>
+      <w:r>
+        <w:t>Dmitrij</w:t>
+      </w:r>
+      <w:proofErr w:type="spellEnd"/>
+      <w:r>
+        <w:t xml:space="preserve"> </w:t>
+      </w:r>
+      <w:proofErr w:type="spellStart"/>
+      <w:r>
+        <w:t>Šešok</w:t>
+      </w:r>
+      <w:proofErr w:type="spellEnd"/>
     </w:p>
     <w:p>
       <w:pPr>
@@ -1816,6 +2337,7 @@
                 <w:szCs w:val="22"/>
               </w:rPr>
             </w:pPr>
+            <w:proofErr w:type="spellStart"/>
             <w:r>
               <w:rPr>
                 <w:sz w:val="22"/>
@@ -1823,6 +2345,7 @@
               </w:rPr>
               <w:t>Studentei</w:t>
             </w:r>
+            <w:proofErr w:type="spellEnd"/>
           </w:p>
         </w:tc>
         <w:tc>
@@ -1938,13 +2461,63 @@
                 <w:szCs w:val="22"/>
               </w:rPr>
             </w:pPr>
+            <w:proofErr w:type="spellStart"/>
             <w:r>
               <w:rPr>
                 <w:sz w:val="22"/>
                 <w:szCs w:val="22"/>
               </w:rPr>
-              <w:t>Baigiamojo darbo (projekto) tema</w:t>
-            </w:r>
+              <w:t>Baigiamojo</w:t>
+            </w:r>
+            <w:proofErr w:type="spellEnd"/>
+            <w:r>
+              <w:rPr>
+                <w:sz w:val="22"/>
+                <w:szCs w:val="22"/>
+              </w:rPr>
+              <w:t xml:space="preserve"> </w:t>
+            </w:r>
+            <w:proofErr w:type="spellStart"/>
+            <w:r>
+              <w:rPr>
+                <w:sz w:val="22"/>
+                <w:szCs w:val="22"/>
+              </w:rPr>
+              <w:t>darbo</w:t>
+            </w:r>
+            <w:proofErr w:type="spellEnd"/>
+            <w:r>
+              <w:rPr>
+                <w:sz w:val="22"/>
+                <w:szCs w:val="22"/>
+              </w:rPr>
+              <w:t xml:space="preserve"> (</w:t>
+            </w:r>
+            <w:proofErr w:type="spellStart"/>
+            <w:r>
+              <w:rPr>
+                <w:sz w:val="22"/>
+                <w:szCs w:val="22"/>
+              </w:rPr>
+              <w:t>projekto</w:t>
+            </w:r>
+            <w:proofErr w:type="spellEnd"/>
+            <w:r>
+              <w:rPr>
+                <w:sz w:val="22"/>
+                <w:szCs w:val="22"/>
+              </w:rPr>
+              <w:t xml:space="preserve">) </w:t>
+            </w:r>
+            <w:proofErr w:type="spellStart"/>
+            <w:r>
+              <w:rPr>
+                <w:sz w:val="22"/>
+                <w:szCs w:val="22"/>
+              </w:rPr>
+              <w:t>tema</w:t>
+            </w:r>
+            <w:proofErr w:type="spellEnd"/>
             <w:r>
               <w:t>:</w:t>
             </w:r>
@@ -2111,13 +2684,63 @@
                 <w:szCs w:val="22"/>
               </w:rPr>
             </w:pPr>
+            <w:proofErr w:type="spellStart"/>
             <w:r>
               <w:rPr>
                 <w:sz w:val="22"/>
                 <w:szCs w:val="22"/>
               </w:rPr>
-              <w:t>Baigiamojo darbo užbaigimo terminas</w:t>
-            </w:r>
+              <w:t>Baigiamojo</w:t>
+            </w:r>
+            <w:proofErr w:type="spellEnd"/>
+            <w:r>
+              <w:rPr>
+                <w:sz w:val="22"/>
+                <w:szCs w:val="22"/>
+              </w:rPr>
+              <w:t xml:space="preserve"> </w:t>
+            </w:r>
+            <w:proofErr w:type="spellStart"/>
+            <w:r>
+              <w:rPr>
+                <w:sz w:val="22"/>
+                <w:szCs w:val="22"/>
+              </w:rPr>
+              <w:t>darbo</w:t>
+            </w:r>
+            <w:proofErr w:type="spellEnd"/>
+            <w:r>
+              <w:rPr>
+                <w:sz w:val="22"/>
+                <w:szCs w:val="22"/>
+              </w:rPr>
+              <w:t xml:space="preserve"> </w:t>
+            </w:r>
+            <w:proofErr w:type="spellStart"/>
+            <w:r>
+              <w:rPr>
+                <w:sz w:val="22"/>
+                <w:szCs w:val="22"/>
+              </w:rPr>
+              <w:t>užbaigimo</w:t>
+            </w:r>
+            <w:proofErr w:type="spellEnd"/>
+            <w:r>
+              <w:rPr>
+                <w:sz w:val="22"/>
+                <w:szCs w:val="22"/>
+              </w:rPr>
+              <w:t xml:space="preserve"> </w:t>
+            </w:r>
+            <w:proofErr w:type="spellStart"/>
+            <w:r>
+              <w:rPr>
+                <w:sz w:val="22"/>
+                <w:szCs w:val="22"/>
+              </w:rPr>
+              <w:t>terminas</w:t>
+            </w:r>
+            <w:proofErr w:type="spellEnd"/>
           </w:p>
         </w:tc>
         <w:tc>
@@ -2141,12 +2764,69 @@
             </w:pPr>
             <w:bookmarkStart w:id="0" w:name="_heading=h.gjdgxs" w:colFirst="0" w:colLast="0"/>
             <w:bookmarkEnd w:id="0"/>
+            <w:proofErr w:type="spellStart"/>
             <w:r>
               <w:rPr>
                 <w:sz w:val="22"/>
                 <w:szCs w:val="22"/>
               </w:rPr>
-              <w:t>Bakalauro baigiamasis darbas 2 atsiskaitymo data</w:t>
+              <w:t>Bakalauro</w:t>
+            </w:r>
+            <w:proofErr w:type="spellEnd"/>
+            <w:r>
+              <w:rPr>
+                <w:sz w:val="22"/>
+                <w:szCs w:val="22"/>
+              </w:rPr>
+              <w:t xml:space="preserve"> </w:t>
+            </w:r>
+            <w:proofErr w:type="spellStart"/>
+            <w:r>
+              <w:rPr>
+                <w:sz w:val="22"/>
+                <w:szCs w:val="22"/>
+              </w:rPr>
+              <w:t>baigiamasis</w:t>
+            </w:r>
+            <w:proofErr w:type="spellEnd"/>
+            <w:r>
+              <w:rPr>
+                <w:sz w:val="22"/>
+                <w:szCs w:val="22"/>
+              </w:rPr>
+              <w:t xml:space="preserve"> </w:t>
+            </w:r>
+            <w:proofErr w:type="spellStart"/>
+            <w:r>
+              <w:rPr>
+                <w:sz w:val="22"/>
+                <w:szCs w:val="22"/>
+              </w:rPr>
+              <w:t>darbas</w:t>
+            </w:r>
+            <w:proofErr w:type="spellEnd"/>
+            <w:r>
+              <w:rPr>
+                <w:sz w:val="22"/>
+                <w:szCs w:val="22"/>
+              </w:rPr>
+              <w:t xml:space="preserve"> 2 </w:t>
+            </w:r>
+            <w:proofErr w:type="spellStart"/>
+            <w:r>
+              <w:rPr>
+                <w:sz w:val="22"/>
+                <w:szCs w:val="22"/>
+              </w:rPr>
+              <w:t>atsiskaitymo</w:t>
+            </w:r>
+            <w:proofErr w:type="spellEnd"/>
+            <w:r>
+              <w:rPr>
+                <w:sz w:val="22"/>
+                <w:szCs w:val="22"/>
+              </w:rPr>
+              <w:t xml:space="preserve"> data</w:t>
             </w:r>
           </w:p>
         </w:tc>
@@ -2374,12 +3054,85 @@
                 <w:szCs w:val="22"/>
               </w:rPr>
             </w:pPr>
+            <w:proofErr w:type="spellStart"/>
             <w:r>
               <w:rPr>
                 <w:sz w:val="22"/>
                 <w:szCs w:val="22"/>
               </w:rPr>
-              <w:t>Baigiamojo bakalauro darbo (projekto) konsultantai:</w:t>
+              <w:t>Baigiamojo</w:t>
+            </w:r>
+            <w:proofErr w:type="spellEnd"/>
+            <w:r>
+              <w:rPr>
+                <w:sz w:val="22"/>
+                <w:szCs w:val="22"/>
+              </w:rPr>
+              <w:t xml:space="preserve"> </w:t>
+            </w:r>
+            <w:proofErr w:type="spellStart"/>
+            <w:r>
+              <w:rPr>
+                <w:sz w:val="22"/>
+                <w:szCs w:val="22"/>
+              </w:rPr>
+              <w:t>bakalauro</w:t>
+            </w:r>
+            <w:proofErr w:type="spellEnd"/>
+            <w:r>
+              <w:rPr>
+                <w:sz w:val="22"/>
+                <w:szCs w:val="22"/>
+              </w:rPr>
+              <w:t xml:space="preserve"> </w:t>
+            </w:r>
+            <w:proofErr w:type="spellStart"/>
+            <w:r>
+              <w:rPr>
+                <w:sz w:val="22"/>
+                <w:szCs w:val="22"/>
+              </w:rPr>
+              <w:t>darbo</w:t>
+            </w:r>
+            <w:proofErr w:type="spellEnd"/>
+            <w:r>
+              <w:rPr>
+                <w:sz w:val="22"/>
+                <w:szCs w:val="22"/>
+              </w:rPr>
+              <w:t xml:space="preserve"> (</w:t>
+            </w:r>
+            <w:proofErr w:type="spellStart"/>
+            <w:r>
+              <w:rPr>
+                <w:sz w:val="22"/>
+                <w:szCs w:val="22"/>
+              </w:rPr>
+              <w:t>projekto</w:t>
+            </w:r>
+            <w:proofErr w:type="spellEnd"/>
+            <w:r>
+              <w:rPr>
+                <w:sz w:val="22"/>
+                <w:szCs w:val="22"/>
+              </w:rPr>
+              <w:t xml:space="preserve">) </w:t>
+            </w:r>
+            <w:proofErr w:type="spellStart"/>
+            <w:r>
+              <w:rPr>
+                <w:sz w:val="22"/>
+                <w:szCs w:val="22"/>
+              </w:rPr>
+              <w:t>konsultantai</w:t>
+            </w:r>
+            <w:proofErr w:type="spellEnd"/>
+            <w:r>
+              <w:rPr>
+                <w:sz w:val="22"/>
+                <w:szCs w:val="22"/>
+              </w:rPr>
+              <w:t>:</w:t>
             </w:r>
           </w:p>
         </w:tc>
@@ -2516,7 +3269,71 @@
                 <w:sz w:val="16"/>
                 <w:szCs w:val="16"/>
               </w:rPr>
-              <w:t xml:space="preserve">(Pedag. vardas, vardas, pavardė / </w:t>
+              <w:t>(</w:t>
+            </w:r>
+            <w:proofErr w:type="spellStart"/>
+            <w:r>
+              <w:rPr>
+                <w:sz w:val="16"/>
+                <w:szCs w:val="16"/>
+              </w:rPr>
+              <w:t>Pedag</w:t>
+            </w:r>
+            <w:proofErr w:type="spellEnd"/>
+            <w:r>
+              <w:rPr>
+                <w:sz w:val="16"/>
+                <w:szCs w:val="16"/>
+              </w:rPr>
+              <w:t xml:space="preserve">. </w:t>
+            </w:r>
+            <w:proofErr w:type="spellStart"/>
+            <w:r>
+              <w:rPr>
+                <w:sz w:val="16"/>
+                <w:szCs w:val="16"/>
+              </w:rPr>
+              <w:t>vardas</w:t>
+            </w:r>
+            <w:proofErr w:type="spellEnd"/>
+            <w:r>
+              <w:rPr>
+                <w:sz w:val="16"/>
+                <w:szCs w:val="16"/>
+              </w:rPr>
+              <w:t xml:space="preserve">, </w:t>
+            </w:r>
+            <w:proofErr w:type="spellStart"/>
+            <w:r>
+              <w:rPr>
+                <w:sz w:val="16"/>
+                <w:szCs w:val="16"/>
+              </w:rPr>
+              <w:t>vardas</w:t>
+            </w:r>
+            <w:proofErr w:type="spellEnd"/>
+            <w:r>
+              <w:rPr>
+                <w:sz w:val="16"/>
+                <w:szCs w:val="16"/>
+              </w:rPr>
+              <w:t xml:space="preserve">, </w:t>
+            </w:r>
+            <w:proofErr w:type="spellStart"/>
+            <w:r>
+              <w:rPr>
+                <w:sz w:val="16"/>
+                <w:szCs w:val="16"/>
+              </w:rPr>
+              <w:t>pavardė</w:t>
+            </w:r>
+            <w:proofErr w:type="spellEnd"/>
+            <w:r>
+              <w:rPr>
+                <w:sz w:val="16"/>
+                <w:szCs w:val="16"/>
+              </w:rPr>
+              <w:t xml:space="preserve"> / </w:t>
             </w:r>
             <w:r>
               <w:rPr>
@@ -2524,15 +3341,25 @@
                 <w:sz w:val="16"/>
                 <w:szCs w:val="16"/>
               </w:rPr>
-              <w:t>Academic title, name, surname</w:t>
-            </w:r>
-            <w:r>
-              <w:rPr>
+              <w:t xml:space="preserve">Academic title, name, </w:t>
+            </w:r>
+            <w:proofErr w:type="gramStart"/>
+            <w:r>
+              <w:rPr>
+                <w:i/>
                 <w:sz w:val="16"/>
                 <w:szCs w:val="16"/>
               </w:rPr>
+              <w:t>surname</w:t>
+            </w:r>
+            <w:r>
+              <w:rPr>
+                <w:sz w:val="16"/>
+                <w:szCs w:val="16"/>
+              </w:rPr>
               <w:t xml:space="preserve"> )</w:t>
             </w:r>
+            <w:proofErr w:type="gramEnd"/>
           </w:p>
         </w:tc>
       </w:tr>
@@ -2554,6 +3381,7 @@
                 <w:szCs w:val="22"/>
               </w:rPr>
             </w:pPr>
+            <w:proofErr w:type="spellStart"/>
             <w:r>
               <w:rPr>
                 <w:sz w:val="22"/>
@@ -2561,6 +3389,7 @@
               </w:rPr>
               <w:t>Vadovė</w:t>
             </w:r>
+            <w:proofErr w:type="spellEnd"/>
           </w:p>
         </w:tc>
         <w:tc>
@@ -2792,7 +3621,23 @@
                 <w:sz w:val="16"/>
                 <w:szCs w:val="16"/>
               </w:rPr>
-              <w:t xml:space="preserve">(Parašas / </w:t>
+              <w:t>(</w:t>
+            </w:r>
+            <w:proofErr w:type="spellStart"/>
+            <w:r>
+              <w:rPr>
+                <w:sz w:val="16"/>
+                <w:szCs w:val="16"/>
+              </w:rPr>
+              <w:t>Parašas</w:t>
+            </w:r>
+            <w:proofErr w:type="spellEnd"/>
+            <w:r>
+              <w:rPr>
+                <w:sz w:val="16"/>
+                <w:szCs w:val="16"/>
+              </w:rPr>
+              <w:t xml:space="preserve"> / </w:t>
             </w:r>
             <w:r>
               <w:rPr>
@@ -2856,7 +3701,71 @@
                 <w:sz w:val="16"/>
                 <w:szCs w:val="16"/>
               </w:rPr>
-              <w:t xml:space="preserve">(Pedag. vardas, vardas, pavardė / </w:t>
+              <w:t>(</w:t>
+            </w:r>
+            <w:proofErr w:type="spellStart"/>
+            <w:r>
+              <w:rPr>
+                <w:sz w:val="16"/>
+                <w:szCs w:val="16"/>
+              </w:rPr>
+              <w:t>Pedag</w:t>
+            </w:r>
+            <w:proofErr w:type="spellEnd"/>
+            <w:r>
+              <w:rPr>
+                <w:sz w:val="16"/>
+                <w:szCs w:val="16"/>
+              </w:rPr>
+              <w:t xml:space="preserve">. </w:t>
+            </w:r>
+            <w:proofErr w:type="spellStart"/>
+            <w:r>
+              <w:rPr>
+                <w:sz w:val="16"/>
+                <w:szCs w:val="16"/>
+              </w:rPr>
+              <w:t>vardas</w:t>
+            </w:r>
+            <w:proofErr w:type="spellEnd"/>
+            <w:r>
+              <w:rPr>
+                <w:sz w:val="16"/>
+                <w:szCs w:val="16"/>
+              </w:rPr>
+              <w:t xml:space="preserve">, </w:t>
+            </w:r>
+            <w:proofErr w:type="spellStart"/>
+            <w:r>
+              <w:rPr>
+                <w:sz w:val="16"/>
+                <w:szCs w:val="16"/>
+              </w:rPr>
+              <w:t>vardas</w:t>
+            </w:r>
+            <w:proofErr w:type="spellEnd"/>
+            <w:r>
+              <w:rPr>
+                <w:sz w:val="16"/>
+                <w:szCs w:val="16"/>
+              </w:rPr>
+              <w:t xml:space="preserve">, </w:t>
+            </w:r>
+            <w:proofErr w:type="spellStart"/>
+            <w:r>
+              <w:rPr>
+                <w:sz w:val="16"/>
+                <w:szCs w:val="16"/>
+              </w:rPr>
+              <w:t>pavardė</w:t>
+            </w:r>
+            <w:proofErr w:type="spellEnd"/>
+            <w:r>
+              <w:rPr>
+                <w:sz w:val="16"/>
+                <w:szCs w:val="16"/>
+              </w:rPr>
+              <w:t xml:space="preserve"> / </w:t>
             </w:r>
             <w:r>
               <w:rPr>
@@ -2864,15 +3773,25 @@
                 <w:sz w:val="16"/>
                 <w:szCs w:val="16"/>
               </w:rPr>
-              <w:t>Academic title, name, surname</w:t>
-            </w:r>
-            <w:r>
-              <w:rPr>
+              <w:t xml:space="preserve">Academic title, name, </w:t>
+            </w:r>
+            <w:proofErr w:type="gramStart"/>
+            <w:r>
+              <w:rPr>
+                <w:i/>
                 <w:sz w:val="16"/>
                 <w:szCs w:val="16"/>
               </w:rPr>
+              <w:t>surname</w:t>
+            </w:r>
+            <w:r>
+              <w:rPr>
+                <w:sz w:val="16"/>
+                <w:szCs w:val="16"/>
+              </w:rPr>
               <w:t xml:space="preserve"> )</w:t>
             </w:r>
+            <w:proofErr w:type="gramEnd"/>
           </w:p>
         </w:tc>
       </w:tr>
@@ -2914,7 +3833,21 @@
           <w:color w:val="FF0000"/>
         </w:rPr>
         <w:lastRenderedPageBreak/>
-        <w:t>There will be an annotation from mano.vilniustech.lt system (in Lithuanian). You can fill the table of add the one which will be generated in the system</w:t>
+        <w:t xml:space="preserve">There will be an annotation from </w:t>
+      </w:r>
+      <w:proofErr w:type="spellStart"/>
+      <w:r>
+        <w:rPr>
+          <w:color w:val="FF0000"/>
+        </w:rPr>
+        <w:t>mano.vilniustech.lt</w:t>
+      </w:r>
+      <w:proofErr w:type="spellEnd"/>
+      <w:r>
+        <w:rPr>
+          <w:color w:val="FF0000"/>
+        </w:rPr>
+        <w:t xml:space="preserve"> system (in Lithuanian). You can fill the table of add the one which will be generated in the system</w:t>
       </w:r>
     </w:p>
     <w:tbl>
@@ -2955,8 +3888,29 @@
               <w:spacing w:line="360" w:lineRule="auto"/>
             </w:pPr>
             <w:r>
-              <w:t>Vilniaus Gedimino technikos universitetas</w:t>
-            </w:r>
+              <w:t xml:space="preserve">Vilniaus </w:t>
+            </w:r>
+            <w:proofErr w:type="spellStart"/>
+            <w:r>
+              <w:t>Gedimino</w:t>
+            </w:r>
+            <w:proofErr w:type="spellEnd"/>
+            <w:r>
+              <w:t xml:space="preserve"> </w:t>
+            </w:r>
+            <w:proofErr w:type="spellStart"/>
+            <w:r>
+              <w:t>technikos</w:t>
+            </w:r>
+            <w:proofErr w:type="spellEnd"/>
+            <w:r>
+              <w:t xml:space="preserve"> </w:t>
+            </w:r>
+            <w:proofErr w:type="spellStart"/>
+            <w:r>
+              <w:t>universitetas</w:t>
+            </w:r>
+            <w:proofErr w:type="spellEnd"/>
           </w:p>
           <w:p>
             <w:pPr>
@@ -2978,34 +3932,81 @@
                 <w:color w:val="000000"/>
               </w:rPr>
             </w:pPr>
+            <w:proofErr w:type="spellStart"/>
             <w:r>
               <w:rPr>
                 <w:b/>
                 <w:color w:val="000000"/>
               </w:rPr>
-              <w:t>Fundamentinių mokslų</w:t>
-            </w:r>
-            <w:r>
-              <w:rPr>
+              <w:t>Fundamentinių</w:t>
+            </w:r>
+            <w:proofErr w:type="spellEnd"/>
+            <w:r>
+              <w:rPr>
+                <w:b/>
                 <w:color w:val="000000"/>
               </w:rPr>
-              <w:t xml:space="preserve"> fakultetas</w:t>
-            </w:r>
+              <w:t xml:space="preserve"> </w:t>
+            </w:r>
+            <w:proofErr w:type="spellStart"/>
+            <w:r>
+              <w:rPr>
+                <w:b/>
+                <w:color w:val="000000"/>
+              </w:rPr>
+              <w:t>mokslų</w:t>
+            </w:r>
+            <w:proofErr w:type="spellEnd"/>
+            <w:r>
+              <w:rPr>
+                <w:color w:val="000000"/>
+              </w:rPr>
+              <w:t xml:space="preserve"> </w:t>
+            </w:r>
+            <w:proofErr w:type="spellStart"/>
+            <w:r>
+              <w:rPr>
+                <w:color w:val="000000"/>
+              </w:rPr>
+              <w:t>fakultetas</w:t>
+            </w:r>
+            <w:proofErr w:type="spellEnd"/>
           </w:p>
           <w:p>
             <w:pPr>
               <w:widowControl w:val="0"/>
               <w:spacing w:line="360" w:lineRule="auto"/>
             </w:pPr>
+            <w:proofErr w:type="spellStart"/>
             <w:r>
               <w:rPr>
                 <w:b/>
               </w:rPr>
-              <w:t>Informacinių technologijų</w:t>
-            </w:r>
-            <w:r>
-              <w:t xml:space="preserve"> katedra</w:t>
-            </w:r>
+              <w:t>Informacinių</w:t>
+            </w:r>
+            <w:proofErr w:type="spellEnd"/>
+            <w:r>
+              <w:rPr>
+                <w:b/>
+              </w:rPr>
+              <w:t xml:space="preserve"> </w:t>
+            </w:r>
+            <w:proofErr w:type="spellStart"/>
+            <w:r>
+              <w:rPr>
+                <w:b/>
+              </w:rPr>
+              <w:t>technologijų</w:t>
+            </w:r>
+            <w:proofErr w:type="spellEnd"/>
+            <w:r>
+              <w:t xml:space="preserve"> </w:t>
+            </w:r>
+            <w:proofErr w:type="spellStart"/>
+            <w:r>
+              <w:t>katedra</w:t>
+            </w:r>
+            <w:proofErr w:type="spellEnd"/>
           </w:p>
         </w:tc>
         <w:tc>
@@ -3076,19 +4077,115 @@
                 <w:color w:val="000000"/>
               </w:rPr>
             </w:pPr>
+            <w:proofErr w:type="spellStart"/>
             <w:r>
               <w:rPr>
                 <w:b/>
                 <w:color w:val="000000"/>
               </w:rPr>
-              <w:t>Informacinių technologijų</w:t>
-            </w:r>
-            <w:r>
-              <w:rPr>
+              <w:t>Informacinių</w:t>
+            </w:r>
+            <w:proofErr w:type="spellEnd"/>
+            <w:r>
+              <w:rPr>
+                <w:b/>
                 <w:color w:val="000000"/>
               </w:rPr>
-              <w:t xml:space="preserve"> studijų programos baigiamasis bakalauro/magistro darbas</w:t>
-            </w:r>
+              <w:t xml:space="preserve"> </w:t>
+            </w:r>
+            <w:proofErr w:type="spellStart"/>
+            <w:r>
+              <w:rPr>
+                <w:b/>
+                <w:color w:val="000000"/>
+              </w:rPr>
+              <w:t>technologijų</w:t>
+            </w:r>
+            <w:proofErr w:type="spellEnd"/>
+            <w:r>
+              <w:rPr>
+                <w:color w:val="000000"/>
+              </w:rPr>
+              <w:t xml:space="preserve"> </w:t>
+            </w:r>
+            <w:proofErr w:type="spellStart"/>
+            <w:r>
+              <w:rPr>
+                <w:color w:val="000000"/>
+              </w:rPr>
+              <w:t>studijų</w:t>
+            </w:r>
+            <w:proofErr w:type="spellEnd"/>
+            <w:r>
+              <w:rPr>
+                <w:color w:val="000000"/>
+              </w:rPr>
+              <w:t xml:space="preserve"> </w:t>
+            </w:r>
+            <w:proofErr w:type="spellStart"/>
+            <w:r>
+              <w:rPr>
+                <w:color w:val="000000"/>
+              </w:rPr>
+              <w:t>programos</w:t>
+            </w:r>
+            <w:proofErr w:type="spellEnd"/>
+            <w:r>
+              <w:rPr>
+                <w:color w:val="000000"/>
+              </w:rPr>
+              <w:t xml:space="preserve"> </w:t>
+            </w:r>
+            <w:proofErr w:type="spellStart"/>
+            <w:r>
+              <w:rPr>
+                <w:color w:val="000000"/>
+              </w:rPr>
+              <w:t>baigiamasis</w:t>
+            </w:r>
+            <w:proofErr w:type="spellEnd"/>
+            <w:r>
+              <w:rPr>
+                <w:color w:val="000000"/>
+              </w:rPr>
+              <w:t xml:space="preserve"> </w:t>
+            </w:r>
+            <w:proofErr w:type="spellStart"/>
+            <w:r>
+              <w:rPr>
+                <w:color w:val="000000"/>
+              </w:rPr>
+              <w:t>bakalauro</w:t>
+            </w:r>
+            <w:proofErr w:type="spellEnd"/>
+            <w:r>
+              <w:rPr>
+                <w:color w:val="000000"/>
+              </w:rPr>
+              <w:t>/</w:t>
+            </w:r>
+            <w:proofErr w:type="spellStart"/>
+            <w:r>
+              <w:rPr>
+                <w:color w:val="000000"/>
+              </w:rPr>
+              <w:t>magistro</w:t>
+            </w:r>
+            <w:proofErr w:type="spellEnd"/>
+            <w:r>
+              <w:rPr>
+                <w:color w:val="000000"/>
+              </w:rPr>
+              <w:t xml:space="preserve"> </w:t>
+            </w:r>
+            <w:proofErr w:type="spellStart"/>
+            <w:r>
+              <w:rPr>
+                <w:color w:val="000000"/>
+              </w:rPr>
+              <w:t>darbas</w:t>
+            </w:r>
+            <w:proofErr w:type="spellEnd"/>
           </w:p>
           <w:p>
             <w:pPr>
@@ -3108,19 +4205,61 @@
                 <w:color w:val="000000"/>
               </w:rPr>
             </w:pPr>
+            <w:proofErr w:type="spellStart"/>
             <w:r>
               <w:rPr>
                 <w:color w:val="000000"/>
               </w:rPr>
-              <w:t xml:space="preserve">Pavadinimas </w:t>
-            </w:r>
+              <w:t>Pavadinimas</w:t>
+            </w:r>
+            <w:proofErr w:type="spellEnd"/>
+            <w:r>
+              <w:rPr>
+                <w:color w:val="000000"/>
+              </w:rPr>
+              <w:t xml:space="preserve"> </w:t>
+            </w:r>
+            <w:proofErr w:type="spellStart"/>
             <w:r>
               <w:rPr>
                 <w:b/>
                 <w:color w:val="000000"/>
               </w:rPr>
-              <w:t>Baigiamojo darbo pavadinimas</w:t>
-            </w:r>
+              <w:t>Baigiamojo</w:t>
+            </w:r>
+            <w:proofErr w:type="spellEnd"/>
+            <w:r>
+              <w:rPr>
+                <w:b/>
+                <w:color w:val="000000"/>
+              </w:rPr>
+              <w:t xml:space="preserve"> </w:t>
+            </w:r>
+            <w:proofErr w:type="spellStart"/>
+            <w:r>
+              <w:rPr>
+                <w:b/>
+                <w:color w:val="000000"/>
+              </w:rPr>
+              <w:t>darbo</w:t>
+            </w:r>
+            <w:proofErr w:type="spellEnd"/>
+            <w:r>
+              <w:rPr>
+                <w:b/>
+                <w:color w:val="000000"/>
+              </w:rPr>
+              <w:t xml:space="preserve"> </w:t>
+            </w:r>
+            <w:proofErr w:type="spellStart"/>
+            <w:r>
+              <w:rPr>
+                <w:b/>
+                <w:color w:val="000000"/>
+              </w:rPr>
+              <w:t>pavadinimas</w:t>
+            </w:r>
+            <w:proofErr w:type="spellEnd"/>
             <w:r>
               <w:rPr>
                 <w:color w:val="000000"/>
@@ -3159,18 +4298,51 @@
                 <w:color w:val="000000"/>
               </w:rPr>
             </w:pPr>
+            <w:proofErr w:type="spellStart"/>
             <w:r>
               <w:rPr>
                 <w:color w:val="000000"/>
               </w:rPr>
-              <w:t xml:space="preserve">Autorius </w:t>
-            </w:r>
+              <w:t>Autorius</w:t>
+            </w:r>
+            <w:proofErr w:type="spellEnd"/>
+            <w:r>
+              <w:rPr>
+                <w:color w:val="000000"/>
+              </w:rPr>
+              <w:t xml:space="preserve"> </w:t>
+            </w:r>
+            <w:proofErr w:type="spellStart"/>
             <w:r>
               <w:rPr>
                 <w:b/>
                 <w:color w:val="000000"/>
               </w:rPr>
-              <w:t xml:space="preserve">Vardas Pavardė      </w:t>
+              <w:t>Vardas</w:t>
+            </w:r>
+            <w:proofErr w:type="spellEnd"/>
+            <w:r>
+              <w:rPr>
+                <w:b/>
+                <w:color w:val="000000"/>
+              </w:rPr>
+              <w:t xml:space="preserve"> </w:t>
+            </w:r>
+            <w:proofErr w:type="spellStart"/>
+            <w:r>
+              <w:rPr>
+                <w:b/>
+                <w:color w:val="000000"/>
+              </w:rPr>
+              <w:t>Pavardė</w:t>
+            </w:r>
+            <w:proofErr w:type="spellEnd"/>
+            <w:r>
+              <w:rPr>
+                <w:b/>
+                <w:color w:val="000000"/>
+              </w:rPr>
+              <w:t xml:space="preserve">      </w:t>
             </w:r>
             <w:r>
               <w:rPr>
@@ -3209,19 +4381,73 @@
                 <w:color w:val="000000"/>
               </w:rPr>
             </w:pPr>
+            <w:proofErr w:type="spellStart"/>
             <w:r>
               <w:rPr>
                 <w:color w:val="000000"/>
               </w:rPr>
-              <w:t xml:space="preserve">Vadovas pedag. vardas </w:t>
-            </w:r>
+              <w:t>Vadovas</w:t>
+            </w:r>
+            <w:proofErr w:type="spellEnd"/>
+            <w:r>
+              <w:rPr>
+                <w:color w:val="000000"/>
+              </w:rPr>
+              <w:t xml:space="preserve"> </w:t>
+            </w:r>
+            <w:proofErr w:type="spellStart"/>
+            <w:r>
+              <w:rPr>
+                <w:color w:val="000000"/>
+              </w:rPr>
+              <w:t>pedag</w:t>
+            </w:r>
+            <w:proofErr w:type="spellEnd"/>
+            <w:r>
+              <w:rPr>
+                <w:color w:val="000000"/>
+              </w:rPr>
+              <w:t xml:space="preserve">. </w:t>
+            </w:r>
+            <w:proofErr w:type="spellStart"/>
+            <w:r>
+              <w:rPr>
+                <w:color w:val="000000"/>
+              </w:rPr>
+              <w:t>vardas</w:t>
+            </w:r>
+            <w:proofErr w:type="spellEnd"/>
+            <w:r>
+              <w:rPr>
+                <w:color w:val="000000"/>
+              </w:rPr>
+              <w:t xml:space="preserve"> </w:t>
+            </w:r>
+            <w:proofErr w:type="spellStart"/>
             <w:r>
               <w:rPr>
                 <w:b/>
                 <w:color w:val="000000"/>
               </w:rPr>
-              <w:t>Vardas Pavardė</w:t>
-            </w:r>
+              <w:t>Vardas</w:t>
+            </w:r>
+            <w:proofErr w:type="spellEnd"/>
+            <w:r>
+              <w:rPr>
+                <w:b/>
+                <w:color w:val="000000"/>
+              </w:rPr>
+              <w:t xml:space="preserve"> </w:t>
+            </w:r>
+            <w:proofErr w:type="spellStart"/>
+            <w:r>
+              <w:rPr>
+                <w:b/>
+                <w:color w:val="000000"/>
+              </w:rPr>
+              <w:t>Pavardė</w:t>
+            </w:r>
+            <w:proofErr w:type="spellEnd"/>
           </w:p>
         </w:tc>
       </w:tr>
@@ -3308,6 +4534,7 @@
                 <w:b/>
               </w:rPr>
             </w:pPr>
+            <w:proofErr w:type="spellStart"/>
             <w:r>
               <w:rPr>
                 <w:b/>
@@ -3316,6 +4543,7 @@
               </w:rPr>
               <w:t>Kalba</w:t>
             </w:r>
+            <w:proofErr w:type="spellEnd"/>
           </w:p>
         </w:tc>
       </w:tr>
@@ -3380,9 +4608,11 @@
             <w:pPr>
               <w:spacing w:line="360" w:lineRule="auto"/>
             </w:pPr>
+            <w:proofErr w:type="spellStart"/>
             <w:r>
               <w:t>lietuvių</w:t>
             </w:r>
+            <w:proofErr w:type="spellEnd"/>
           </w:p>
         </w:tc>
       </w:tr>
@@ -3449,9 +4679,11 @@
             <w:pPr>
               <w:spacing w:line="360" w:lineRule="auto"/>
             </w:pPr>
+            <w:proofErr w:type="spellStart"/>
             <w:r>
               <w:t>anglų</w:t>
             </w:r>
+            <w:proofErr w:type="spellEnd"/>
           </w:p>
         </w:tc>
       </w:tr>
@@ -3542,12 +4774,14 @@
                 <w:b/>
               </w:rPr>
             </w:pPr>
+            <w:proofErr w:type="spellStart"/>
             <w:r>
               <w:rPr>
                 <w:b/>
               </w:rPr>
               <w:t>Anotacija</w:t>
             </w:r>
+            <w:proofErr w:type="spellEnd"/>
           </w:p>
         </w:tc>
       </w:tr>
@@ -3568,17 +4802,632 @@
               <w:ind w:firstLine="720"/>
               <w:jc w:val="both"/>
             </w:pPr>
-            <w:r>
-              <w:t>Baigiamajame magistro darbe nagrinėjamos investicinių projektų vertinimo problemos, vertinimo būtinumas ir tikslai, užsienio šalių patirtis šioje srityje. Išnagrinėti pagrindiniai principai, kuriais remiantis nustatomas investicinių projektų efektyvumas. Pateiktas investicinių projektų efektyvumo vertinimo klasifikavimas, išanalizuoti įvairių jo rūšių skirtumai. Projekto efektyvumas apskaičiuojamas analizuojant investicinio projekto pinigų srautus. Baigiamajame darbe nagrinėjama neapibrėžtumo bei infliacijos įtaka investicinio projekto efektyvumui. Vertinant infliacijos įtaką, išnagrinėtas</w:t>
-            </w:r>
+            <w:proofErr w:type="spellStart"/>
+            <w:r>
+              <w:t>Baigiamajame</w:t>
+            </w:r>
+            <w:proofErr w:type="spellEnd"/>
+            <w:r>
+              <w:t xml:space="preserve"> </w:t>
+            </w:r>
+            <w:proofErr w:type="spellStart"/>
+            <w:r>
+              <w:t>magistro</w:t>
+            </w:r>
+            <w:proofErr w:type="spellEnd"/>
+            <w:r>
+              <w:t xml:space="preserve"> </w:t>
+            </w:r>
+            <w:proofErr w:type="spellStart"/>
+            <w:r>
+              <w:t>darbe</w:t>
+            </w:r>
+            <w:proofErr w:type="spellEnd"/>
+            <w:r>
+              <w:t xml:space="preserve"> </w:t>
+            </w:r>
+            <w:proofErr w:type="spellStart"/>
+            <w:r>
+              <w:t>nagrinėjamos</w:t>
+            </w:r>
+            <w:proofErr w:type="spellEnd"/>
+            <w:r>
+              <w:t xml:space="preserve"> </w:t>
+            </w:r>
+            <w:proofErr w:type="spellStart"/>
+            <w:r>
+              <w:t>investicinių</w:t>
+            </w:r>
+            <w:proofErr w:type="spellEnd"/>
+            <w:r>
+              <w:t xml:space="preserve"> </w:t>
+            </w:r>
+            <w:proofErr w:type="spellStart"/>
+            <w:r>
+              <w:t>projektų</w:t>
+            </w:r>
+            <w:proofErr w:type="spellEnd"/>
+            <w:r>
+              <w:t xml:space="preserve"> </w:t>
+            </w:r>
+            <w:proofErr w:type="spellStart"/>
+            <w:r>
+              <w:t>vertinimo</w:t>
+            </w:r>
+            <w:proofErr w:type="spellEnd"/>
+            <w:r>
+              <w:t xml:space="preserve"> </w:t>
+            </w:r>
+            <w:proofErr w:type="spellStart"/>
+            <w:r>
+              <w:t>problemos</w:t>
+            </w:r>
+            <w:proofErr w:type="spellEnd"/>
+            <w:r>
+              <w:t xml:space="preserve">, </w:t>
+            </w:r>
+            <w:proofErr w:type="spellStart"/>
+            <w:r>
+              <w:t>vertinimo</w:t>
+            </w:r>
+            <w:proofErr w:type="spellEnd"/>
+            <w:r>
+              <w:t xml:space="preserve"> </w:t>
+            </w:r>
+            <w:proofErr w:type="spellStart"/>
+            <w:r>
+              <w:t>būtinumas</w:t>
+            </w:r>
+            <w:proofErr w:type="spellEnd"/>
+            <w:r>
+              <w:t xml:space="preserve"> </w:t>
+            </w:r>
+            <w:proofErr w:type="spellStart"/>
+            <w:r>
+              <w:t>ir</w:t>
+            </w:r>
+            <w:proofErr w:type="spellEnd"/>
+            <w:r>
+              <w:t xml:space="preserve"> </w:t>
+            </w:r>
+            <w:proofErr w:type="spellStart"/>
+            <w:r>
+              <w:t>tikslai</w:t>
+            </w:r>
+            <w:proofErr w:type="spellEnd"/>
+            <w:r>
+              <w:t xml:space="preserve">, </w:t>
+            </w:r>
+            <w:proofErr w:type="spellStart"/>
+            <w:r>
+              <w:t>užsienio</w:t>
+            </w:r>
+            <w:proofErr w:type="spellEnd"/>
+            <w:r>
+              <w:t xml:space="preserve"> </w:t>
+            </w:r>
+            <w:proofErr w:type="spellStart"/>
+            <w:r>
+              <w:t>šalių</w:t>
+            </w:r>
+            <w:proofErr w:type="spellEnd"/>
+            <w:r>
+              <w:t xml:space="preserve"> </w:t>
+            </w:r>
+            <w:proofErr w:type="spellStart"/>
+            <w:r>
+              <w:t>patirtis</w:t>
+            </w:r>
+            <w:proofErr w:type="spellEnd"/>
+            <w:r>
+              <w:t xml:space="preserve"> </w:t>
+            </w:r>
+            <w:proofErr w:type="spellStart"/>
+            <w:r>
+              <w:t>šioje</w:t>
+            </w:r>
+            <w:proofErr w:type="spellEnd"/>
+            <w:r>
+              <w:t xml:space="preserve"> </w:t>
+            </w:r>
+            <w:proofErr w:type="spellStart"/>
+            <w:r>
+              <w:t>srityje</w:t>
+            </w:r>
+            <w:proofErr w:type="spellEnd"/>
+            <w:r>
+              <w:t xml:space="preserve">. </w:t>
+            </w:r>
+            <w:proofErr w:type="spellStart"/>
+            <w:r>
+              <w:t>Išnagrinėti</w:t>
+            </w:r>
+            <w:proofErr w:type="spellEnd"/>
+            <w:r>
+              <w:t xml:space="preserve"> </w:t>
+            </w:r>
+            <w:proofErr w:type="spellStart"/>
+            <w:r>
+              <w:t>pagrindiniai</w:t>
+            </w:r>
+            <w:proofErr w:type="spellEnd"/>
+            <w:r>
+              <w:t xml:space="preserve"> </w:t>
+            </w:r>
+            <w:proofErr w:type="spellStart"/>
+            <w:r>
+              <w:t>principai</w:t>
+            </w:r>
+            <w:proofErr w:type="spellEnd"/>
+            <w:r>
+              <w:t xml:space="preserve">, </w:t>
+            </w:r>
+            <w:proofErr w:type="spellStart"/>
+            <w:r>
+              <w:t>kuriais</w:t>
+            </w:r>
+            <w:proofErr w:type="spellEnd"/>
+            <w:r>
+              <w:t xml:space="preserve"> </w:t>
+            </w:r>
+            <w:proofErr w:type="spellStart"/>
+            <w:r>
+              <w:t>remiantis</w:t>
+            </w:r>
+            <w:proofErr w:type="spellEnd"/>
+            <w:r>
+              <w:t xml:space="preserve"> </w:t>
+            </w:r>
+            <w:proofErr w:type="spellStart"/>
+            <w:r>
+              <w:t>nustatomas</w:t>
+            </w:r>
+            <w:proofErr w:type="spellEnd"/>
+            <w:r>
+              <w:t xml:space="preserve"> </w:t>
+            </w:r>
+            <w:proofErr w:type="spellStart"/>
+            <w:r>
+              <w:t>investicinių</w:t>
+            </w:r>
+            <w:proofErr w:type="spellEnd"/>
+            <w:r>
+              <w:t xml:space="preserve"> </w:t>
+            </w:r>
+            <w:proofErr w:type="spellStart"/>
+            <w:r>
+              <w:t>projektų</w:t>
+            </w:r>
+            <w:proofErr w:type="spellEnd"/>
+            <w:r>
+              <w:t xml:space="preserve"> </w:t>
+            </w:r>
+            <w:proofErr w:type="spellStart"/>
+            <w:r>
+              <w:t>efektyvumas</w:t>
+            </w:r>
+            <w:proofErr w:type="spellEnd"/>
+            <w:r>
+              <w:t xml:space="preserve">. </w:t>
+            </w:r>
+            <w:proofErr w:type="spellStart"/>
+            <w:r>
+              <w:t>Pateiktas</w:t>
+            </w:r>
+            <w:proofErr w:type="spellEnd"/>
+            <w:r>
+              <w:t xml:space="preserve"> </w:t>
+            </w:r>
+            <w:proofErr w:type="spellStart"/>
+            <w:r>
+              <w:t>investicinių</w:t>
+            </w:r>
+            <w:proofErr w:type="spellEnd"/>
+            <w:r>
+              <w:t xml:space="preserve"> </w:t>
+            </w:r>
+            <w:proofErr w:type="spellStart"/>
+            <w:r>
+              <w:t>projektų</w:t>
+            </w:r>
+            <w:proofErr w:type="spellEnd"/>
+            <w:r>
+              <w:t xml:space="preserve"> </w:t>
+            </w:r>
+            <w:proofErr w:type="spellStart"/>
+            <w:r>
+              <w:t>efektyvumo</w:t>
+            </w:r>
+            <w:proofErr w:type="spellEnd"/>
+            <w:r>
+              <w:t xml:space="preserve"> </w:t>
+            </w:r>
+            <w:proofErr w:type="spellStart"/>
+            <w:r>
+              <w:t>vertinimo</w:t>
+            </w:r>
+            <w:proofErr w:type="spellEnd"/>
+            <w:r>
+              <w:t xml:space="preserve"> </w:t>
+            </w:r>
+            <w:proofErr w:type="spellStart"/>
+            <w:r>
+              <w:t>klasifikavimas</w:t>
+            </w:r>
+            <w:proofErr w:type="spellEnd"/>
+            <w:r>
+              <w:t xml:space="preserve">, </w:t>
+            </w:r>
+            <w:proofErr w:type="spellStart"/>
+            <w:r>
+              <w:t>išanalizuoti</w:t>
+            </w:r>
+            <w:proofErr w:type="spellEnd"/>
+            <w:r>
+              <w:t xml:space="preserve"> </w:t>
+            </w:r>
+            <w:proofErr w:type="spellStart"/>
+            <w:r>
+              <w:t>įvairių</w:t>
+            </w:r>
+            <w:proofErr w:type="spellEnd"/>
+            <w:r>
+              <w:t xml:space="preserve"> jo </w:t>
+            </w:r>
+            <w:proofErr w:type="spellStart"/>
+            <w:r>
+              <w:t>rūšių</w:t>
+            </w:r>
+            <w:proofErr w:type="spellEnd"/>
+            <w:r>
+              <w:t xml:space="preserve"> </w:t>
+            </w:r>
+            <w:proofErr w:type="spellStart"/>
+            <w:r>
+              <w:t>skirtumai</w:t>
+            </w:r>
+            <w:proofErr w:type="spellEnd"/>
+            <w:r>
+              <w:t xml:space="preserve">. </w:t>
+            </w:r>
+            <w:proofErr w:type="spellStart"/>
+            <w:r>
+              <w:t>Projekto</w:t>
+            </w:r>
+            <w:proofErr w:type="spellEnd"/>
+            <w:r>
+              <w:t xml:space="preserve"> </w:t>
+            </w:r>
+            <w:proofErr w:type="spellStart"/>
+            <w:r>
+              <w:t>efektyvumas</w:t>
+            </w:r>
+            <w:proofErr w:type="spellEnd"/>
+            <w:r>
+              <w:t xml:space="preserve"> </w:t>
+            </w:r>
+            <w:proofErr w:type="spellStart"/>
+            <w:r>
+              <w:t>apskaičiuojamas</w:t>
+            </w:r>
+            <w:proofErr w:type="spellEnd"/>
+            <w:r>
+              <w:t xml:space="preserve"> </w:t>
+            </w:r>
+            <w:proofErr w:type="spellStart"/>
+            <w:r>
+              <w:t>analizuojant</w:t>
+            </w:r>
+            <w:proofErr w:type="spellEnd"/>
+            <w:r>
+              <w:t xml:space="preserve"> </w:t>
+            </w:r>
+            <w:proofErr w:type="spellStart"/>
+            <w:r>
+              <w:t>investicinio</w:t>
+            </w:r>
+            <w:proofErr w:type="spellEnd"/>
+            <w:r>
+              <w:t xml:space="preserve"> </w:t>
+            </w:r>
+            <w:proofErr w:type="spellStart"/>
+            <w:r>
+              <w:t>projekto</w:t>
+            </w:r>
+            <w:proofErr w:type="spellEnd"/>
+            <w:r>
+              <w:t xml:space="preserve"> </w:t>
+            </w:r>
+            <w:proofErr w:type="spellStart"/>
+            <w:r>
+              <w:t>pinigų</w:t>
+            </w:r>
+            <w:proofErr w:type="spellEnd"/>
+            <w:r>
+              <w:t xml:space="preserve"> </w:t>
+            </w:r>
+            <w:proofErr w:type="spellStart"/>
+            <w:r>
+              <w:t>srautus</w:t>
+            </w:r>
+            <w:proofErr w:type="spellEnd"/>
+            <w:r>
+              <w:t xml:space="preserve">. </w:t>
+            </w:r>
+            <w:proofErr w:type="spellStart"/>
+            <w:r>
+              <w:t>Baigiamajame</w:t>
+            </w:r>
+            <w:proofErr w:type="spellEnd"/>
+            <w:r>
+              <w:t xml:space="preserve"> </w:t>
+            </w:r>
+            <w:proofErr w:type="spellStart"/>
+            <w:r>
+              <w:t>darbe</w:t>
+            </w:r>
+            <w:proofErr w:type="spellEnd"/>
+            <w:r>
+              <w:t xml:space="preserve"> </w:t>
+            </w:r>
+            <w:proofErr w:type="spellStart"/>
+            <w:r>
+              <w:t>nagrinėjama</w:t>
+            </w:r>
+            <w:proofErr w:type="spellEnd"/>
+            <w:r>
+              <w:t xml:space="preserve"> </w:t>
+            </w:r>
+            <w:proofErr w:type="spellStart"/>
+            <w:r>
+              <w:t>neapibrėžtumo</w:t>
+            </w:r>
+            <w:proofErr w:type="spellEnd"/>
+            <w:r>
+              <w:t xml:space="preserve"> </w:t>
+            </w:r>
+            <w:proofErr w:type="spellStart"/>
+            <w:r>
+              <w:t>bei</w:t>
+            </w:r>
+            <w:proofErr w:type="spellEnd"/>
+            <w:r>
+              <w:t xml:space="preserve"> </w:t>
+            </w:r>
+            <w:proofErr w:type="spellStart"/>
+            <w:r>
+              <w:t>infliacijos</w:t>
+            </w:r>
+            <w:proofErr w:type="spellEnd"/>
+            <w:r>
+              <w:t xml:space="preserve"> </w:t>
+            </w:r>
+            <w:proofErr w:type="spellStart"/>
+            <w:r>
+              <w:t>įtaka</w:t>
+            </w:r>
+            <w:proofErr w:type="spellEnd"/>
+            <w:r>
+              <w:t xml:space="preserve"> </w:t>
+            </w:r>
+            <w:proofErr w:type="spellStart"/>
+            <w:r>
+              <w:t>investicinio</w:t>
+            </w:r>
+            <w:proofErr w:type="spellEnd"/>
+            <w:r>
+              <w:t xml:space="preserve"> </w:t>
+            </w:r>
+            <w:proofErr w:type="spellStart"/>
+            <w:r>
+              <w:t>projekto</w:t>
+            </w:r>
+            <w:proofErr w:type="spellEnd"/>
+            <w:r>
+              <w:t xml:space="preserve"> </w:t>
+            </w:r>
+            <w:proofErr w:type="spellStart"/>
+            <w:r>
+              <w:t>efektyvumui</w:t>
+            </w:r>
+            <w:proofErr w:type="spellEnd"/>
+            <w:r>
+              <w:t xml:space="preserve">. </w:t>
+            </w:r>
+            <w:proofErr w:type="spellStart"/>
+            <w:r>
+              <w:t>Vertinant</w:t>
+            </w:r>
+            <w:proofErr w:type="spellEnd"/>
+            <w:r>
+              <w:t xml:space="preserve"> </w:t>
+            </w:r>
+            <w:proofErr w:type="spellStart"/>
+            <w:r>
+              <w:t>infliacijos</w:t>
+            </w:r>
+            <w:proofErr w:type="spellEnd"/>
+            <w:r>
+              <w:t xml:space="preserve"> </w:t>
+            </w:r>
+            <w:proofErr w:type="spellStart"/>
+            <w:r>
+              <w:t>įtaką</w:t>
+            </w:r>
+            <w:proofErr w:type="spellEnd"/>
+            <w:r>
+              <w:t xml:space="preserve">, </w:t>
+            </w:r>
+            <w:proofErr w:type="spellStart"/>
+            <w:r>
+              <w:t>išnagrinėtas</w:t>
+            </w:r>
+            <w:proofErr w:type="spellEnd"/>
             <w:r>
               <w:rPr>
                 <w:color w:val="FF0000"/>
               </w:rPr>
               <w:t xml:space="preserve"> </w:t>
             </w:r>
-            <w:r>
-              <w:t xml:space="preserve">dabartinių ir prognozuojamų kainų tarpusavio ryšys. Išnagrinėjus teorinius ir praktinius investicinių projektų vertinimo aspektus, pateikiamos baigiamojo darbo išvados ir siūlymai. </w:t>
+            <w:proofErr w:type="spellStart"/>
+            <w:r>
+              <w:t>dabartinių</w:t>
+            </w:r>
+            <w:proofErr w:type="spellEnd"/>
+            <w:r>
+              <w:t xml:space="preserve"> </w:t>
+            </w:r>
+            <w:proofErr w:type="spellStart"/>
+            <w:r>
+              <w:t>ir</w:t>
+            </w:r>
+            <w:proofErr w:type="spellEnd"/>
+            <w:r>
+              <w:t xml:space="preserve"> </w:t>
+            </w:r>
+            <w:proofErr w:type="spellStart"/>
+            <w:r>
+              <w:t>prognozuojamų</w:t>
+            </w:r>
+            <w:proofErr w:type="spellEnd"/>
+            <w:r>
+              <w:t xml:space="preserve"> </w:t>
+            </w:r>
+            <w:proofErr w:type="spellStart"/>
+            <w:r>
+              <w:t>kainų</w:t>
+            </w:r>
+            <w:proofErr w:type="spellEnd"/>
+            <w:r>
+              <w:t xml:space="preserve"> </w:t>
+            </w:r>
+            <w:proofErr w:type="spellStart"/>
+            <w:r>
+              <w:t>tarpusavio</w:t>
+            </w:r>
+            <w:proofErr w:type="spellEnd"/>
+            <w:r>
+              <w:t xml:space="preserve"> </w:t>
+            </w:r>
+            <w:proofErr w:type="spellStart"/>
+            <w:r>
+              <w:t>ryšys</w:t>
+            </w:r>
+            <w:proofErr w:type="spellEnd"/>
+            <w:r>
+              <w:t xml:space="preserve">. </w:t>
+            </w:r>
+            <w:proofErr w:type="spellStart"/>
+            <w:r>
+              <w:t>Išnagrinėjus</w:t>
+            </w:r>
+            <w:proofErr w:type="spellEnd"/>
+            <w:r>
+              <w:t xml:space="preserve"> </w:t>
+            </w:r>
+            <w:proofErr w:type="spellStart"/>
+            <w:r>
+              <w:t>teorinius</w:t>
+            </w:r>
+            <w:proofErr w:type="spellEnd"/>
+            <w:r>
+              <w:t xml:space="preserve"> </w:t>
+            </w:r>
+            <w:proofErr w:type="spellStart"/>
+            <w:r>
+              <w:t>ir</w:t>
+            </w:r>
+            <w:proofErr w:type="spellEnd"/>
+            <w:r>
+              <w:t xml:space="preserve"> </w:t>
+            </w:r>
+            <w:proofErr w:type="spellStart"/>
+            <w:r>
+              <w:t>praktinius</w:t>
+            </w:r>
+            <w:proofErr w:type="spellEnd"/>
+            <w:r>
+              <w:t xml:space="preserve"> </w:t>
+            </w:r>
+            <w:proofErr w:type="spellStart"/>
+            <w:r>
+              <w:t>investicinių</w:t>
+            </w:r>
+            <w:proofErr w:type="spellEnd"/>
+            <w:r>
+              <w:t xml:space="preserve"> </w:t>
+            </w:r>
+            <w:proofErr w:type="spellStart"/>
+            <w:r>
+              <w:t>projektų</w:t>
+            </w:r>
+            <w:proofErr w:type="spellEnd"/>
+            <w:r>
+              <w:t xml:space="preserve"> </w:t>
+            </w:r>
+            <w:proofErr w:type="spellStart"/>
+            <w:r>
+              <w:t>vertinimo</w:t>
+            </w:r>
+            <w:proofErr w:type="spellEnd"/>
+            <w:r>
+              <w:t xml:space="preserve"> </w:t>
+            </w:r>
+            <w:proofErr w:type="spellStart"/>
+            <w:r>
+              <w:t>aspektus</w:t>
+            </w:r>
+            <w:proofErr w:type="spellEnd"/>
+            <w:r>
+              <w:t xml:space="preserve">, </w:t>
+            </w:r>
+            <w:proofErr w:type="spellStart"/>
+            <w:r>
+              <w:t>pateikiamos</w:t>
+            </w:r>
+            <w:proofErr w:type="spellEnd"/>
+            <w:r>
+              <w:t xml:space="preserve"> </w:t>
+            </w:r>
+            <w:proofErr w:type="spellStart"/>
+            <w:r>
+              <w:t>baigiamojo</w:t>
+            </w:r>
+            <w:proofErr w:type="spellEnd"/>
+            <w:r>
+              <w:t xml:space="preserve"> </w:t>
+            </w:r>
+            <w:proofErr w:type="spellStart"/>
+            <w:r>
+              <w:t>darbo</w:t>
+            </w:r>
+            <w:proofErr w:type="spellEnd"/>
+            <w:r>
+              <w:t xml:space="preserve"> </w:t>
+            </w:r>
+            <w:proofErr w:type="spellStart"/>
+            <w:r>
+              <w:t>išvados</w:t>
+            </w:r>
+            <w:proofErr w:type="spellEnd"/>
+            <w:r>
+              <w:t xml:space="preserve"> </w:t>
+            </w:r>
+            <w:proofErr w:type="spellStart"/>
+            <w:r>
+              <w:t>ir</w:t>
+            </w:r>
+            <w:proofErr w:type="spellEnd"/>
+            <w:r>
+              <w:t xml:space="preserve"> </w:t>
+            </w:r>
+            <w:proofErr w:type="spellStart"/>
+            <w:r>
+              <w:t>siūlymai</w:t>
+            </w:r>
+            <w:proofErr w:type="spellEnd"/>
+            <w:r>
+              <w:t xml:space="preserve">. </w:t>
             </w:r>
           </w:p>
           <w:p>
@@ -3587,8 +5436,77 @@
               <w:ind w:firstLine="720"/>
               <w:jc w:val="both"/>
             </w:pPr>
-            <w:r>
-              <w:t xml:space="preserve">Darbą sudaro … dalys: įvadas, ……………………, išvados ir siūlymai, literatūros sąrašas. </w:t>
+            <w:proofErr w:type="spellStart"/>
+            <w:r>
+              <w:t>Darbą</w:t>
+            </w:r>
+            <w:proofErr w:type="spellEnd"/>
+            <w:r>
+              <w:t xml:space="preserve"> </w:t>
+            </w:r>
+            <w:proofErr w:type="spellStart"/>
+            <w:r>
+              <w:t>sudaro</w:t>
+            </w:r>
+            <w:proofErr w:type="spellEnd"/>
+            <w:r>
+              <w:t xml:space="preserve"> … </w:t>
+            </w:r>
+            <w:proofErr w:type="spellStart"/>
+            <w:r>
+              <w:t>dalys</w:t>
+            </w:r>
+            <w:proofErr w:type="spellEnd"/>
+            <w:r>
+              <w:t xml:space="preserve">: </w:t>
+            </w:r>
+            <w:proofErr w:type="spellStart"/>
+            <w:r>
+              <w:t>įvadas</w:t>
+            </w:r>
+            <w:proofErr w:type="spellEnd"/>
+            <w:r>
+              <w:t xml:space="preserve">, ……………………, </w:t>
+            </w:r>
+            <w:proofErr w:type="spellStart"/>
+            <w:r>
+              <w:t>išvados</w:t>
+            </w:r>
+            <w:proofErr w:type="spellEnd"/>
+            <w:r>
+              <w:t xml:space="preserve"> </w:t>
+            </w:r>
+            <w:proofErr w:type="spellStart"/>
+            <w:r>
+              <w:t>ir</w:t>
+            </w:r>
+            <w:proofErr w:type="spellEnd"/>
+            <w:r>
+              <w:t xml:space="preserve"> </w:t>
+            </w:r>
+            <w:proofErr w:type="spellStart"/>
+            <w:r>
+              <w:t>siūlymai</w:t>
+            </w:r>
+            <w:proofErr w:type="spellEnd"/>
+            <w:r>
+              <w:t xml:space="preserve">, </w:t>
+            </w:r>
+            <w:proofErr w:type="spellStart"/>
+            <w:r>
+              <w:t>literatūros</w:t>
+            </w:r>
+            <w:proofErr w:type="spellEnd"/>
+            <w:r>
+              <w:t xml:space="preserve"> </w:t>
+            </w:r>
+            <w:proofErr w:type="spellStart"/>
+            <w:r>
+              <w:t>sąrašas</w:t>
+            </w:r>
+            <w:proofErr w:type="spellEnd"/>
+            <w:r>
+              <w:t xml:space="preserve">. </w:t>
             </w:r>
           </w:p>
           <w:p>
@@ -3598,8 +5516,61 @@
               <w:ind w:firstLine="724"/>
               <w:jc w:val="both"/>
             </w:pPr>
-            <w:r>
-              <w:t>Darbo apimtis – 96 p. teksto be priedų, 24 iliustr., 16 lent., 34 bibliografiniai šaltiniai.</w:t>
+            <w:proofErr w:type="spellStart"/>
+            <w:r>
+              <w:t>Darbo</w:t>
+            </w:r>
+            <w:proofErr w:type="spellEnd"/>
+            <w:r>
+              <w:t xml:space="preserve"> </w:t>
+            </w:r>
+            <w:proofErr w:type="spellStart"/>
+            <w:r>
+              <w:t>apimtis</w:t>
+            </w:r>
+            <w:proofErr w:type="spellEnd"/>
+            <w:r>
+              <w:t xml:space="preserve"> – 96 p. </w:t>
+            </w:r>
+            <w:proofErr w:type="spellStart"/>
+            <w:r>
+              <w:t>teksto</w:t>
+            </w:r>
+            <w:proofErr w:type="spellEnd"/>
+            <w:r>
+              <w:t xml:space="preserve"> be </w:t>
+            </w:r>
+            <w:proofErr w:type="spellStart"/>
+            <w:r>
+              <w:t>priedų</w:t>
+            </w:r>
+            <w:proofErr w:type="spellEnd"/>
+            <w:r>
+              <w:t xml:space="preserve">, 24 </w:t>
+            </w:r>
+            <w:proofErr w:type="spellStart"/>
+            <w:r>
+              <w:t>iliustr</w:t>
+            </w:r>
+            <w:proofErr w:type="spellEnd"/>
+            <w:r>
+              <w:t xml:space="preserve">., 16 lent., 34 </w:t>
+            </w:r>
+            <w:proofErr w:type="spellStart"/>
+            <w:r>
+              <w:t>bibliografiniai</w:t>
+            </w:r>
+            <w:proofErr w:type="spellEnd"/>
+            <w:r>
+              <w:t xml:space="preserve"> </w:t>
+            </w:r>
+            <w:proofErr w:type="spellStart"/>
+            <w:r>
+              <w:t>šaltiniai</w:t>
+            </w:r>
+            <w:proofErr w:type="spellEnd"/>
+            <w:r>
+              <w:t>.</w:t>
             </w:r>
           </w:p>
           <w:p>
@@ -3609,8 +5580,37 @@
               <w:ind w:firstLine="724"/>
               <w:jc w:val="both"/>
             </w:pPr>
-            <w:r>
-              <w:t>Atskirai pridedami darbo priedai.</w:t>
+            <w:proofErr w:type="spellStart"/>
+            <w:r>
+              <w:t>Atskirai</w:t>
+            </w:r>
+            <w:proofErr w:type="spellEnd"/>
+            <w:r>
+              <w:t xml:space="preserve"> </w:t>
+            </w:r>
+            <w:proofErr w:type="spellStart"/>
+            <w:r>
+              <w:t>pridedami</w:t>
+            </w:r>
+            <w:proofErr w:type="spellEnd"/>
+            <w:r>
+              <w:t xml:space="preserve"> </w:t>
+            </w:r>
+            <w:proofErr w:type="spellStart"/>
+            <w:r>
+              <w:t>darbo</w:t>
+            </w:r>
+            <w:proofErr w:type="spellEnd"/>
+            <w:r>
+              <w:t xml:space="preserve"> </w:t>
+            </w:r>
+            <w:proofErr w:type="spellStart"/>
+            <w:r>
+              <w:t>priedai</w:t>
+            </w:r>
+            <w:proofErr w:type="spellEnd"/>
+            <w:r>
+              <w:t>.</w:t>
             </w:r>
           </w:p>
         </w:tc>
@@ -3689,15 +5689,42 @@
             <w:pPr>
               <w:spacing w:before="120" w:line="360" w:lineRule="auto"/>
             </w:pPr>
+            <w:proofErr w:type="spellStart"/>
             <w:r>
               <w:rPr>
                 <w:b/>
               </w:rPr>
-              <w:t>Prasminiai žodžiai:</w:t>
-            </w:r>
-            <w:r>
-              <w:t xml:space="preserve"> bent 5 žodžiai</w:t>
-            </w:r>
+              <w:t>Prasminiai</w:t>
+            </w:r>
+            <w:proofErr w:type="spellEnd"/>
+            <w:r>
+              <w:rPr>
+                <w:b/>
+              </w:rPr>
+              <w:t xml:space="preserve"> </w:t>
+            </w:r>
+            <w:proofErr w:type="spellStart"/>
+            <w:r>
+              <w:rPr>
+                <w:b/>
+              </w:rPr>
+              <w:t>žodžiai</w:t>
+            </w:r>
+            <w:proofErr w:type="spellEnd"/>
+            <w:r>
+              <w:rPr>
+                <w:b/>
+              </w:rPr>
+              <w:t>:</w:t>
+            </w:r>
+            <w:r>
+              <w:t xml:space="preserve"> bent 5 </w:t>
+            </w:r>
+            <w:proofErr w:type="spellStart"/>
+            <w:r>
+              <w:t>žodžiai</w:t>
+            </w:r>
+            <w:proofErr w:type="spellEnd"/>
           </w:p>
         </w:tc>
       </w:tr>
@@ -3733,7 +5760,21 @@
           <w:color w:val="FF0000"/>
         </w:rPr>
         <w:lastRenderedPageBreak/>
-        <w:t>There will be an annotation from mano.vgtu.lt system (in English).</w:t>
+        <w:t xml:space="preserve">There will be an annotation from </w:t>
+      </w:r>
+      <w:proofErr w:type="spellStart"/>
+      <w:r>
+        <w:rPr>
+          <w:color w:val="FF0000"/>
+        </w:rPr>
+        <w:t>mano.vgtu.lt</w:t>
+      </w:r>
+      <w:proofErr w:type="spellEnd"/>
+      <w:r>
+        <w:rPr>
+          <w:color w:val="FF0000"/>
+        </w:rPr>
+        <w:t xml:space="preserve"> system (in English).</w:t>
       </w:r>
     </w:p>
     <w:tbl>
@@ -3933,12 +5974,21 @@
               </w:rPr>
               <w:t xml:space="preserve">Title </w:t>
             </w:r>
+            <w:proofErr w:type="spellStart"/>
             <w:r>
               <w:rPr>
                 <w:b/>
                 <w:color w:val="000000"/>
               </w:rPr>
-              <w:t>Title of the thesis</w:t>
+              <w:t>Title</w:t>
+            </w:r>
+            <w:proofErr w:type="spellEnd"/>
+            <w:r>
+              <w:rPr>
+                <w:b/>
+                <w:color w:val="000000"/>
+              </w:rPr>
+              <w:t xml:space="preserve"> of the thesis</w:t>
             </w:r>
             <w:r>
               <w:rPr>
@@ -4565,6 +6615,7 @@
           <w:docPartUnique/>
         </w:docPartObj>
       </w:sdtPr>
+      <w:sdtEndPr/>
       <w:sdtContent>
         <w:p>
           <w:pPr>
@@ -5231,6 +7282,7 @@
           <w:docPartUnique/>
         </w:docPartObj>
       </w:sdtPr>
+      <w:sdtEndPr/>
       <w:sdtContent>
         <w:p>
           <w:pPr>
@@ -5334,6 +7386,7 @@
           <w:docPartUnique/>
         </w:docPartObj>
       </w:sdtPr>
+      <w:sdtEndPr/>
       <w:sdtContent>
         <w:p>
           <w:r>
@@ -5666,7 +7719,15 @@
               <w:jc w:val="both"/>
             </w:pPr>
             <w:r>
-              <w:t>Static Random Access Memory</w:t>
+              <w:t xml:space="preserve">Static </w:t>
+            </w:r>
+            <w:proofErr w:type="gramStart"/>
+            <w:r>
+              <w:t>Random Access</w:t>
+            </w:r>
+            <w:proofErr w:type="gramEnd"/>
+            <w:r>
+              <w:t xml:space="preserve"> Memory</w:t>
             </w:r>
           </w:p>
           <w:p>
@@ -6279,7 +8340,23 @@
           <w:color w:val="000000"/>
           <w:szCs w:val="28"/>
         </w:rPr>
-        <w:t xml:space="preserve"> Before everything went digital, creation process involved painstakingly filling out a pieces of paper with depictions of relevant area, and even after the digitalization creating maps involves several steps that require time and thought.</w:t>
+        <w:t xml:space="preserve"> Before everything went digital, creation process involved painstakingly filling out a </w:t>
+      </w:r>
+      <w:proofErr w:type="gramStart"/>
+      <w:r>
+        <w:rPr>
+          <w:color w:val="000000"/>
+          <w:szCs w:val="28"/>
+        </w:rPr>
+        <w:t>pieces of paper</w:t>
+      </w:r>
+      <w:proofErr w:type="gramEnd"/>
+      <w:r>
+        <w:rPr>
+          <w:color w:val="000000"/>
+          <w:szCs w:val="28"/>
+        </w:rPr>
+        <w:t xml:space="preserve"> with depictions of relevant area, and even after the digitalization creating maps involves several steps that require time and thought.</w:t>
       </w:r>
       <w:r>
         <w:rPr>
@@ -6608,6 +8685,7 @@
           <w:color w:val="000000"/>
         </w:rPr>
       </w:pPr>
+      <w:proofErr w:type="spellStart"/>
       <w:r>
         <w:rPr>
           <w:b/>
@@ -6622,6 +8700,7 @@
         </w:rPr>
         <w:t>nkarnate</w:t>
       </w:r>
+      <w:proofErr w:type="spellEnd"/>
     </w:p>
     <w:p>
       <w:pPr>
@@ -6630,11 +8709,33 @@
           <w:color w:val="000000"/>
         </w:rPr>
       </w:pPr>
-      <w:r>
-        <w:rPr>
-          <w:color w:val="000000"/>
-        </w:rPr>
-        <w:t>Inkarnate is perhaps the most popular map creation tool. It gained popularity by focusing primarily on board game designers. Dungeons and Dragons</w:t>
+      <w:proofErr w:type="spellStart"/>
+      <w:r>
+        <w:rPr>
+          <w:color w:val="000000"/>
+        </w:rPr>
+        <w:t>Inkarnate</w:t>
+      </w:r>
+      <w:proofErr w:type="spellEnd"/>
+      <w:r>
+        <w:rPr>
+          <w:color w:val="000000"/>
+        </w:rPr>
+        <w:t xml:space="preserve"> is perhaps the most popular map creation tool. It gained popularity by focusing primarily </w:t>
+      </w:r>
+      <w:proofErr w:type="gramStart"/>
+      <w:r>
+        <w:rPr>
+          <w:color w:val="000000"/>
+        </w:rPr>
+        <w:t>on board</w:t>
+      </w:r>
+      <w:proofErr w:type="gramEnd"/>
+      <w:r>
+        <w:rPr>
+          <w:color w:val="000000"/>
+        </w:rPr>
+        <w:t xml:space="preserve"> game designers. Dungeons and Dragons</w:t>
       </w:r>
       <w:r>
         <w:rPr>
@@ -6682,7 +8783,21 @@
         <w:rPr>
           <w:color w:val="000000"/>
         </w:rPr>
-        <w:t>Dungeon masters often use Inkarnate to create detailed maps for their D&amp;D campaigns. These maps can include entire worlds, specific regions, or even individual cities and villages</w:t>
+        <w:t xml:space="preserve">Dungeon masters often use </w:t>
+      </w:r>
+      <w:proofErr w:type="spellStart"/>
+      <w:r>
+        <w:rPr>
+          <w:color w:val="000000"/>
+        </w:rPr>
+        <w:t>Inkarnate</w:t>
+      </w:r>
+      <w:proofErr w:type="spellEnd"/>
+      <w:r>
+        <w:rPr>
+          <w:color w:val="000000"/>
+        </w:rPr>
+        <w:t xml:space="preserve"> to create detailed maps for their D&amp;D campaigns. These maps can include entire worlds, specific regions, or even individual cities and villages</w:t>
       </w:r>
       <w:r>
         <w:rPr>
@@ -6698,11 +8813,19 @@
           <w:color w:val="000000"/>
         </w:rPr>
       </w:pPr>
-      <w:r>
-        <w:rPr>
-          <w:color w:val="000000"/>
-        </w:rPr>
-        <w:t>Inkarnate’s strong suit include</w:t>
+      <w:proofErr w:type="spellStart"/>
+      <w:r>
+        <w:rPr>
+          <w:color w:val="000000"/>
+        </w:rPr>
+        <w:t>Inkarnate’s</w:t>
+      </w:r>
+      <w:proofErr w:type="spellEnd"/>
+      <w:r>
+        <w:rPr>
+          <w:color w:val="000000"/>
+        </w:rPr>
+        <w:t xml:space="preserve"> strong suit include</w:t>
       </w:r>
       <w:r>
         <w:rPr>
@@ -6977,6 +9100,30 @@
         </w:rPr>
         <w:t>. This limitation renders the entire feature impractical, as the conspicuous brown border cannot be altered.</w:t>
       </w:r>
+      <w:r>
+        <w:rPr>
+          <w:color w:val="000000"/>
+        </w:rPr>
+        <w:t xml:space="preserve"> Additionally, the procedurally generated terrain outline can only have one noise function, which results in terrain seams looking exactly the same </w:t>
+      </w:r>
+      <w:r>
+        <w:rPr>
+          <w:color w:val="000000"/>
+        </w:rPr>
+        <w:t xml:space="preserve">for every map </w:t>
+      </w:r>
+      <w:r>
+        <w:rPr>
+          <w:color w:val="000000"/>
+        </w:rPr>
+        <w:t xml:space="preserve">while also </w:t>
+      </w:r>
+      <w:r>
+        <w:rPr>
+          <w:color w:val="000000"/>
+        </w:rPr>
+        <w:t>having delay between manipulating the terrain area and seeing the result.</w:t>
+      </w:r>
     </w:p>
     <w:p>
       <w:pPr>
@@ -6990,6 +9137,7 @@
           <w:color w:val="000000"/>
         </w:rPr>
       </w:pPr>
+      <w:proofErr w:type="spellStart"/>
       <w:r>
         <w:rPr>
           <w:b/>
@@ -7004,12 +9152,29 @@
         </w:rPr>
         <w:t>atabou</w:t>
       </w:r>
+      <w:proofErr w:type="spellEnd"/>
       <w:r>
         <w:rPr>
           <w:b/>
           <w:color w:val="000000"/>
         </w:rPr>
-        <w:t xml:space="preserve"> Procgen Arcana</w:t>
+        <w:t xml:space="preserve"> </w:t>
+      </w:r>
+      <w:proofErr w:type="spellStart"/>
+      <w:r>
+        <w:rPr>
+          <w:b/>
+          <w:color w:val="000000"/>
+        </w:rPr>
+        <w:t>Procgen</w:t>
+      </w:r>
+      <w:proofErr w:type="spellEnd"/>
+      <w:r>
+        <w:rPr>
+          <w:b/>
+          <w:color w:val="000000"/>
+        </w:rPr>
+        <w:t xml:space="preserve"> Arcana</w:t>
       </w:r>
     </w:p>
     <w:p>
@@ -7020,6 +9185,7 @@
           <w:color w:val="000000"/>
         </w:rPr>
       </w:pPr>
+      <w:proofErr w:type="spellStart"/>
       <w:r>
         <w:rPr>
           <w:bCs/>
@@ -7032,14 +9198,64 @@
           <w:bCs/>
           <w:color w:val="000000"/>
         </w:rPr>
-        <w:t xml:space="preserve">atabou is </w:t>
-      </w:r>
+        <w:t>atabou</w:t>
+      </w:r>
+      <w:proofErr w:type="spellEnd"/>
       <w:r>
         <w:rPr>
           <w:bCs/>
           <w:color w:val="000000"/>
         </w:rPr>
-        <w:t xml:space="preserve">another map creation tool, that is specifically designed to provide a generic but at the same time uniquely laid out map with basically no input </w:t>
+        <w:t xml:space="preserve"> is </w:t>
+      </w:r>
+      <w:r>
+        <w:rPr>
+          <w:bCs/>
+          <w:color w:val="000000"/>
+        </w:rPr>
+        <w:t>another map creation tool, that is specifically designed to provide a generic</w:t>
+      </w:r>
+      <w:r>
+        <w:rPr>
+          <w:bCs/>
+          <w:color w:val="000000"/>
+        </w:rPr>
+        <w:t>,</w:t>
+      </w:r>
+      <w:r>
+        <w:rPr>
+          <w:bCs/>
+          <w:color w:val="000000"/>
+        </w:rPr>
+        <w:t xml:space="preserve"> but at the same time</w:t>
+      </w:r>
+      <w:r>
+        <w:rPr>
+          <w:bCs/>
+          <w:color w:val="000000"/>
+        </w:rPr>
+        <w:t xml:space="preserve"> with</w:t>
+      </w:r>
+      <w:r>
+        <w:rPr>
+          <w:bCs/>
+          <w:color w:val="000000"/>
+        </w:rPr>
+        <w:t xml:space="preserve"> unique la</w:t>
+      </w:r>
+      <w:r>
+        <w:rPr>
+          <w:bCs/>
+          <w:color w:val="000000"/>
+        </w:rPr>
+        <w:t>yout,</w:t>
+      </w:r>
+      <w:r>
+        <w:rPr>
+          <w:bCs/>
+          <w:color w:val="000000"/>
+        </w:rPr>
+        <w:t xml:space="preserve"> map with basically no input </w:t>
       </w:r>
       <w:r>
         <w:rPr>
@@ -7232,7 +9448,15 @@
           <w:bCs/>
           <w:color w:val="000000"/>
         </w:rPr>
-        <w:t>assigned type town district, and hence will be populated by buildings. Other possible areas can be fortress, sea and just land. All of the areas are seamlessly blended together to output fully procedurally generated map.</w:t>
+        <w:t xml:space="preserve">assigned type town district, and hence will be </w:t>
+      </w:r>
+      <w:r>
+        <w:rPr>
+          <w:bCs/>
+          <w:color w:val="000000"/>
+        </w:rPr>
+        <w:lastRenderedPageBreak/>
+        <w:t>populated by buildings. Other possible areas can be fortress, sea and just land. All of the areas are seamlessly blended together to output fully procedurally generated map.</w:t>
       </w:r>
     </w:p>
     <w:p>
@@ -7248,7 +9472,6 @@
           <w:bCs/>
           <w:color w:val="000000"/>
         </w:rPr>
-        <w:lastRenderedPageBreak/>
         <w:t>This approach differs from approach in this paper and allows to create usable map without requiring any input</w:t>
       </w:r>
       <w:r>
@@ -7502,51 +9725,6 @@
       <w:pPr>
         <w:pStyle w:val="ListParagraph"/>
         <w:numPr>
-          <w:ilvl w:val="2"/>
-          <w:numId w:val="5"/>
-        </w:numPr>
-        <w:rPr>
-          <w:b/>
-          <w:color w:val="000000"/>
-        </w:rPr>
-      </w:pPr>
-      <w:r>
-        <w:rPr>
-          <w:b/>
-          <w:color w:val="000000"/>
-        </w:rPr>
-        <w:t>Competitor 3</w:t>
-      </w:r>
-    </w:p>
-    <w:p>
-      <w:pPr>
-        <w:pStyle w:val="ListParagraph"/>
-        <w:rPr>
-          <w:b/>
-          <w:color w:val="000000"/>
-        </w:rPr>
-      </w:pPr>
-    </w:p>
-    <w:p>
-      <w:pPr>
-        <w:rPr>
-          <w:b/>
-          <w:color w:val="000000"/>
-        </w:rPr>
-      </w:pPr>
-    </w:p>
-    <w:p>
-      <w:pPr>
-        <w:rPr>
-          <w:b/>
-          <w:color w:val="000000"/>
-        </w:rPr>
-      </w:pPr>
-    </w:p>
-    <w:p>
-      <w:pPr>
-        <w:pStyle w:val="ListParagraph"/>
-        <w:numPr>
           <w:ilvl w:val="1"/>
           <w:numId w:val="5"/>
         </w:numPr>
@@ -7583,7 +9761,6 @@
         <w:rPr>
           <w:color w:val="000000"/>
         </w:rPr>
-        <w:lastRenderedPageBreak/>
         <w:t>Algorithms</w:t>
       </w:r>
       <w:r>
@@ -7636,6 +9813,7 @@
         <w:rPr>
           <w:color w:val="000000"/>
         </w:rPr>
+        <w:lastRenderedPageBreak/>
         <w:t xml:space="preserve">This section is divided in </w:t>
       </w:r>
       <w:r>
@@ -8388,7 +10566,6 @@
         <w:rPr>
           <w:color w:val="000000"/>
         </w:rPr>
-        <w:lastRenderedPageBreak/>
         <w:t>Such method</w:t>
       </w:r>
       <w:r>
@@ -8440,6 +10617,7 @@
         <w:rPr>
           <w:color w:val="000000"/>
         </w:rPr>
+        <w:lastRenderedPageBreak/>
         <w:t>There are</w:t>
       </w:r>
       <w:r>
@@ -8661,21 +10839,18 @@
         </w:rPr>
         <w:t>painted regions that have the same color. Each type of area will be painted on blend mask with its distinct color, but since there can be several regions of same type, the algorithm for determining should be in place.</w:t>
       </w:r>
-    </w:p>
-    <w:p>
-      <w:pPr>
-        <w:pBdr>
-          <w:top w:val="nil"/>
-          <w:left w:val="nil"/>
-          <w:bottom w:val="nil"/>
-          <w:right w:val="nil"/>
-          <w:between w:val="nil"/>
-        </w:pBdr>
-        <w:ind w:firstLine="720"/>
-        <w:rPr>
-          <w:color w:val="000000"/>
-        </w:rPr>
-      </w:pPr>
+      <w:r>
+        <w:rPr>
+          <w:color w:val="000000"/>
+        </w:rPr>
+        <w:t xml:space="preserve"> </w:t>
+      </w:r>
+      <w:r>
+        <w:rPr>
+          <w:color w:val="000000"/>
+        </w:rPr>
+        <w:t>Connected component analysis is the most widely used algorithm for distinguishing pixel areas of the same color. After distinguishing the areas bounding box can be calculated for each pixel area.</w:t>
+      </w:r>
     </w:p>
     <w:p>
       <w:pPr>
@@ -8883,7 +11058,6 @@
         <w:rPr>
           <w:color w:val="000000"/>
         </w:rPr>
-        <w:lastRenderedPageBreak/>
         <w:t>Value noise</w:t>
       </w:r>
     </w:p>
@@ -8930,6 +11104,7 @@
         <w:rPr>
           <w:color w:val="000000"/>
         </w:rPr>
+        <w:lastRenderedPageBreak/>
         <w:t>While value and Voronoi noises have interesting patterns, they have hard white-black characteristic, which is not desirable for terrain generation. Perlin and Simplex on the other hand are both gradient noises</w:t>
       </w:r>
       <w:r>
@@ -9212,32 +11387,38 @@
         <w:rPr>
           <w:color w:val="000000"/>
         </w:rPr>
+        <w:t>Wave function collapse method</w:t>
+      </w:r>
+      <w:r>
+        <w:rPr>
+          <w:color w:val="000000"/>
+        </w:rPr>
+        <w:t xml:space="preserve"> </w:t>
+      </w:r>
+      <w:r>
+        <w:rPr>
+          <w:color w:val="000000"/>
+        </w:rPr>
+        <w:t>is used widely in procedural generation because of its simplicity and high quality of output results.</w:t>
+      </w:r>
+      <w:r>
+        <w:rPr>
+          <w:color w:val="000000"/>
+        </w:rPr>
+        <w:t xml:space="preserve"> </w:t>
+      </w:r>
+      <w:r>
+        <w:rPr>
+          <w:color w:val="000000"/>
+        </w:rPr>
+        <w:t xml:space="preserve">The method is designed to generate an output based on provided rules, for example it can generate a poem by using provided words and rules like which word </w:t>
+      </w:r>
+      <w:r>
+        <w:rPr>
+          <w:color w:val="000000"/>
+        </w:rPr>
         <w:lastRenderedPageBreak/>
-        <w:t>Wave function collapse method</w:t>
-      </w:r>
-      <w:r>
-        <w:rPr>
-          <w:color w:val="000000"/>
-        </w:rPr>
-        <w:t xml:space="preserve"> </w:t>
-      </w:r>
-      <w:r>
-        <w:rPr>
-          <w:color w:val="000000"/>
-        </w:rPr>
-        <w:t>is used widely in procedural generation because of its simplicity and high quality of output results.</w:t>
-      </w:r>
-      <w:r>
-        <w:rPr>
-          <w:color w:val="000000"/>
-        </w:rPr>
-        <w:t xml:space="preserve"> </w:t>
-      </w:r>
-      <w:r>
-        <w:rPr>
-          <w:color w:val="000000"/>
-        </w:rPr>
-        <w:t xml:space="preserve">The method is designed to generate an output based on provided rules, for example it can generate a poem by using provided words and rules like which word rhymes with which. Similarly, it is used to generate any type of imagery, using unique tiles and rules for each tile border telling how selected tile can be attached to other tiles. </w:t>
+        <w:t xml:space="preserve">rhymes with which. Similarly, it is used to generate any type of imagery, using unique tiles and rules for each tile border telling how selected tile can be attached to other tiles. </w:t>
       </w:r>
     </w:p>
     <w:p>
@@ -9373,7 +11554,21 @@
         <w:rPr>
           <w:color w:val="000000"/>
         </w:rPr>
-        <w:t xml:space="preserve"> squares. These will become our tiles. In case of plain bounding box after generating all the squares, some of them might not contain area pixels, in such cases “empty” squares will be discarded.</w:t>
+        <w:t xml:space="preserve"> squares. The</w:t>
+      </w:r>
+      <w:proofErr w:type="spellStart"/>
+      <w:r>
+        <w:rPr>
+          <w:color w:val="000000"/>
+        </w:rPr>
+        <w:t>se</w:t>
+      </w:r>
+      <w:proofErr w:type="spellEnd"/>
+      <w:r>
+        <w:rPr>
+          <w:color w:val="000000"/>
+        </w:rPr>
+        <w:t xml:space="preserve"> will become our tiles. In case of plain bounding box after generating all the squares, some of them might not contain area pixels, in such cases “empty” squares will be discarded.</w:t>
       </w:r>
     </w:p>
     <w:p>
@@ -9740,6 +11935,66 @@
         </w:rPr>
         <w:t>Java</w:t>
       </w:r>
+      <w:r>
+        <w:rPr>
+          <w:color w:val="000000"/>
+        </w:rPr>
+        <w:t xml:space="preserve"> is a programming language primarily used for </w:t>
+      </w:r>
+      <w:r>
+        <w:rPr>
+          <w:color w:val="000000"/>
+        </w:rPr>
+        <w:t>android</w:t>
+      </w:r>
+      <w:r>
+        <w:rPr>
+          <w:color w:val="000000"/>
+        </w:rPr>
+        <w:t xml:space="preserve"> application development and creating proprietary automation solutions for large corporations, like banks or telecommunication services providers. </w:t>
+      </w:r>
+      <w:r>
+        <w:rPr>
+          <w:color w:val="000000"/>
+        </w:rPr>
+        <w:t xml:space="preserve">It allows to have easier time of developing as opposed to something like C++ as it </w:t>
+      </w:r>
+      <w:r>
+        <w:rPr>
+          <w:color w:val="000000"/>
+        </w:rPr>
+        <w:t>has</w:t>
+      </w:r>
+      <w:r>
+        <w:rPr>
+          <w:color w:val="000000"/>
+        </w:rPr>
+        <w:t xml:space="preserve"> some things like garbage collection</w:t>
+      </w:r>
+      <w:r>
+        <w:rPr>
+          <w:color w:val="000000"/>
+        </w:rPr>
+        <w:t xml:space="preserve"> </w:t>
+      </w:r>
+      <w:r>
+        <w:rPr>
+          <w:color w:val="000000"/>
+        </w:rPr>
+        <w:t>automate</w:t>
+      </w:r>
+      <w:r>
+        <w:rPr>
+          <w:color w:val="000000"/>
+        </w:rPr>
+        <w:t>d</w:t>
+      </w:r>
+      <w:r>
+        <w:rPr>
+          <w:color w:val="000000"/>
+        </w:rPr>
+        <w:t>, which can be tedious when using C++. This gives some advantage to Java, but at the same time for real-time application like this project, Java will have noticeable performance hit due to it being more high-level.</w:t>
+      </w:r>
     </w:p>
     <w:p>
       <w:pPr>
@@ -9759,7 +12014,74 @@
         <w:rPr>
           <w:color w:val="000000"/>
         </w:rPr>
-        <w:t>C++</w:t>
+        <w:t xml:space="preserve">C++ is a widely utilized programming language, particularly in the development of applications where performance </w:t>
+      </w:r>
+      <w:r>
+        <w:rPr>
+          <w:color w:val="000000"/>
+        </w:rPr>
+        <w:t xml:space="preserve">plays crucial role </w:t>
+      </w:r>
+      <w:r>
+        <w:rPr>
+          <w:color w:val="000000"/>
+        </w:rPr>
+        <w:t xml:space="preserve">and in scenarios that </w:t>
+      </w:r>
+      <w:r>
+        <w:rPr>
+          <w:color w:val="000000"/>
+        </w:rPr>
+        <w:t>require</w:t>
+      </w:r>
+      <w:r>
+        <w:rPr>
+          <w:color w:val="000000"/>
+        </w:rPr>
+        <w:t xml:space="preserve"> a more direct interaction with </w:t>
+      </w:r>
+      <w:r>
+        <w:rPr>
+          <w:color w:val="000000"/>
+        </w:rPr>
+        <w:t>CPU, GPU and memory</w:t>
+      </w:r>
+      <w:r>
+        <w:rPr>
+          <w:color w:val="000000"/>
+        </w:rPr>
+        <w:t>.</w:t>
+      </w:r>
+      <w:r>
+        <w:rPr>
+          <w:color w:val="000000"/>
+        </w:rPr>
+        <w:t xml:space="preserve"> </w:t>
+      </w:r>
+      <w:r>
+        <w:rPr>
+          <w:color w:val="000000"/>
+        </w:rPr>
+        <w:t xml:space="preserve">For applications such as games and streaming services, </w:t>
+      </w:r>
+      <w:r>
+        <w:rPr>
+          <w:color w:val="000000"/>
+        </w:rPr>
+        <w:lastRenderedPageBreak/>
+        <w:t>where even the slightest performance improvement is crucial, C++ is the predominant language used for development.</w:t>
+      </w:r>
+      <w:r>
+        <w:rPr>
+          <w:color w:val="000000"/>
+        </w:rPr>
+        <w:t xml:space="preserve"> </w:t>
+      </w:r>
+      <w:r>
+        <w:rPr>
+          <w:color w:val="000000"/>
+        </w:rPr>
+        <w:t>While programs written in C++ are often more complex to develop compared to those written in other languages, the benefits of significantly improved performance and granular control over memory and other PC components have allowed it to remain highly competitive.</w:t>
       </w:r>
     </w:p>
     <w:p>
@@ -9780,7 +12102,118 @@
         <w:rPr>
           <w:color w:val="000000"/>
         </w:rPr>
-        <w:t>C#</w:t>
+        <w:t xml:space="preserve">Next in line is C# programming language and its use cases. C# is mainly used in 3 </w:t>
+      </w:r>
+      <w:r>
+        <w:rPr>
+          <w:color w:val="000000"/>
+        </w:rPr>
+        <w:t>ways</w:t>
+      </w:r>
+      <w:r>
+        <w:rPr>
+          <w:color w:val="000000"/>
+        </w:rPr>
+        <w:t xml:space="preserve">: </w:t>
+      </w:r>
+    </w:p>
+    <w:p>
+      <w:pPr>
+        <w:pStyle w:val="ListParagraph"/>
+        <w:numPr>
+          <w:ilvl w:val="3"/>
+          <w:numId w:val="5"/>
+        </w:numPr>
+        <w:pBdr>
+          <w:top w:val="nil"/>
+          <w:left w:val="nil"/>
+          <w:bottom w:val="nil"/>
+          <w:right w:val="nil"/>
+          <w:between w:val="nil"/>
+        </w:pBdr>
+        <w:rPr>
+          <w:color w:val="000000"/>
+        </w:rPr>
+      </w:pPr>
+      <w:r>
+        <w:rPr>
+          <w:color w:val="000000"/>
+        </w:rPr>
+        <w:t>.NET Core enterprise development</w:t>
+      </w:r>
+      <w:r>
+        <w:rPr>
+          <w:color w:val="000000"/>
+        </w:rPr>
+        <w:t xml:space="preserve"> using C#</w:t>
+      </w:r>
+      <w:r>
+        <w:rPr>
+          <w:color w:val="000000"/>
+        </w:rPr>
+        <w:t xml:space="preserve"> </w:t>
+      </w:r>
+    </w:p>
+    <w:p>
+      <w:pPr>
+        <w:pStyle w:val="ListParagraph"/>
+        <w:numPr>
+          <w:ilvl w:val="3"/>
+          <w:numId w:val="5"/>
+        </w:numPr>
+        <w:pBdr>
+          <w:top w:val="nil"/>
+          <w:left w:val="nil"/>
+          <w:bottom w:val="nil"/>
+          <w:right w:val="nil"/>
+          <w:between w:val="nil"/>
+        </w:pBdr>
+        <w:rPr>
+          <w:color w:val="000000"/>
+        </w:rPr>
+      </w:pPr>
+      <w:r>
+        <w:rPr>
+          <w:color w:val="000000"/>
+        </w:rPr>
+        <w:t xml:space="preserve">Microsoft WPF – a Windows desktop application development </w:t>
+      </w:r>
+    </w:p>
+    <w:p>
+      <w:pPr>
+        <w:pStyle w:val="ListParagraph"/>
+        <w:numPr>
+          <w:ilvl w:val="3"/>
+          <w:numId w:val="5"/>
+        </w:numPr>
+        <w:pBdr>
+          <w:top w:val="nil"/>
+          <w:left w:val="nil"/>
+          <w:bottom w:val="nil"/>
+          <w:right w:val="nil"/>
+          <w:between w:val="nil"/>
+        </w:pBdr>
+        <w:rPr>
+          <w:color w:val="000000"/>
+        </w:rPr>
+      </w:pPr>
+      <w:r>
+        <w:rPr>
+          <w:color w:val="000000"/>
+        </w:rPr>
+        <w:t>Unity – second most popular game engine</w:t>
+      </w:r>
+      <w:r>
+        <w:rPr>
+          <w:color w:val="000000"/>
+        </w:rPr>
+        <w:t>, uses C# as its scripting language</w:t>
+      </w:r>
+      <w:r>
+        <w:rPr>
+          <w:color w:val="000000"/>
+        </w:rPr>
+        <w:t>.</w:t>
       </w:r>
     </w:p>
     <w:p>
@@ -9801,7 +12234,13 @@
         <w:rPr>
           <w:color w:val="000000"/>
         </w:rPr>
-        <w:t>Python</w:t>
+        <w:t>Considering proximity of this project to game development</w:t>
+      </w:r>
+      <w:r>
+        <w:rPr>
+          <w:color w:val="000000"/>
+        </w:rPr>
+        <w:t>, with its focuses on performance and real-time calculations and rendering, Unity might have been a valid tool to develop the map generator. However, Unity will be an absolute overkill for a project of such scale, prolonging the development time, increasing the required disk space for installing the application and increasing battery consumption of the user’s device running the application.</w:t>
       </w:r>
     </w:p>
     <w:p>
@@ -9815,6 +12254,117 @@
         </w:pBdr>
         <w:ind w:firstLine="720"/>
         <w:rPr>
+          <w:color w:val="000000"/>
+        </w:rPr>
+      </w:pPr>
+      <w:r>
+        <w:rPr>
+          <w:color w:val="000000"/>
+        </w:rPr>
+        <w:t>Python</w:t>
+      </w:r>
+      <w:r>
+        <w:rPr>
+          <w:color w:val="000000"/>
+        </w:rPr>
+        <w:t xml:space="preserve"> is an interpreted programing language, meaning it requires </w:t>
+      </w:r>
+      <w:r>
+        <w:rPr>
+          <w:color w:val="000000"/>
+        </w:rPr>
+        <w:t xml:space="preserve">an interpreter program to run the script. Interpreter program steps line-by-line over written script during runtime and interprets every line into machine code. This </w:t>
+      </w:r>
+      <w:r>
+        <w:rPr>
+          <w:color w:val="000000"/>
+        </w:rPr>
+        <w:t>might not make python the fastest</w:t>
+      </w:r>
+      <w:r>
+        <w:rPr>
+          <w:color w:val="000000"/>
+        </w:rPr>
+        <w:t xml:space="preserve"> </w:t>
+      </w:r>
+      <w:r>
+        <w:rPr>
+          <w:color w:val="000000"/>
+        </w:rPr>
+        <w:t xml:space="preserve">programming language </w:t>
+      </w:r>
+      <w:r>
+        <w:rPr>
+          <w:color w:val="000000"/>
+        </w:rPr>
+        <w:t xml:space="preserve">but </w:t>
+      </w:r>
+      <w:r>
+        <w:rPr>
+          <w:color w:val="000000"/>
+        </w:rPr>
+        <w:t xml:space="preserve">it </w:t>
+      </w:r>
+      <w:r>
+        <w:rPr>
+          <w:color w:val="000000"/>
+        </w:rPr>
+        <w:t>allows for rapid development cycle and fast prototyping. In the industry python used extensively for automating all sorts of tasks</w:t>
+      </w:r>
+      <w:r>
+        <w:rPr>
+          <w:color w:val="000000"/>
+        </w:rPr>
+        <w:t xml:space="preserve">, </w:t>
+      </w:r>
+      <w:r>
+        <w:rPr>
+          <w:color w:val="000000"/>
+        </w:rPr>
+        <w:t>machine learning</w:t>
+      </w:r>
+      <w:r>
+        <w:rPr>
+          <w:color w:val="000000"/>
+        </w:rPr>
+        <w:t xml:space="preserve"> and web application development</w:t>
+      </w:r>
+      <w:r>
+        <w:rPr>
+          <w:color w:val="000000"/>
+        </w:rPr>
+        <w:t xml:space="preserve">, but very rarely for </w:t>
+      </w:r>
+      <w:r>
+        <w:rPr>
+          <w:color w:val="000000"/>
+        </w:rPr>
+        <w:t>desktop</w:t>
+      </w:r>
+      <w:r>
+        <w:rPr>
+          <w:color w:val="000000"/>
+        </w:rPr>
+        <w:t xml:space="preserve"> application development.</w:t>
+      </w:r>
+      <w:r>
+        <w:rPr>
+          <w:color w:val="000000"/>
+        </w:rPr>
+        <w:t xml:space="preserve"> </w:t>
+      </w:r>
+    </w:p>
+    <w:p>
+      <w:pPr>
+        <w:pBdr>
+          <w:top w:val="nil"/>
+          <w:left w:val="nil"/>
+          <w:bottom w:val="nil"/>
+          <w:right w:val="nil"/>
+          <w:between w:val="nil"/>
+        </w:pBdr>
+        <w:ind w:firstLine="720"/>
+        <w:rPr>
           <w:b/>
           <w:color w:val="000000"/>
         </w:rPr>
@@ -9823,26 +12373,76 @@
         <w:rPr>
           <w:color w:val="000000"/>
         </w:rPr>
-        <w:lastRenderedPageBreak/>
         <w:t xml:space="preserve"> </w:t>
       </w:r>
       <w:r>
         <w:rPr>
           <w:color w:val="000000"/>
         </w:rPr>
-        <w:t xml:space="preserve">Adding to that the simple fact that this project in its structure is enormously similar to </w:t>
-      </w:r>
-      <w:r>
-        <w:rPr>
-          <w:color w:val="000000"/>
-        </w:rPr>
-        <w:t>that</w:t>
-      </w:r>
-      <w:r>
-        <w:rPr>
-          <w:color w:val="000000"/>
-        </w:rPr>
-        <w:t xml:space="preserve"> of a video game: real time algorithm computations, graphics card utilized for rendering to boost the performance even further and so on.</w:t>
+        <w:t xml:space="preserve">The </w:t>
+      </w:r>
+      <w:r>
+        <w:rPr>
+          <w:color w:val="000000"/>
+        </w:rPr>
+        <w:t>final</w:t>
+      </w:r>
+      <w:r>
+        <w:rPr>
+          <w:color w:val="000000"/>
+        </w:rPr>
+        <w:t xml:space="preserve"> </w:t>
+      </w:r>
+      <w:r>
+        <w:rPr>
+          <w:color w:val="000000"/>
+        </w:rPr>
+        <w:t>decision</w:t>
+      </w:r>
+      <w:r>
+        <w:rPr>
+          <w:color w:val="000000"/>
+        </w:rPr>
+        <w:t xml:space="preserve"> was made in favor of a language that enables the creation of high-performance applications </w:t>
+      </w:r>
+      <w:r>
+        <w:rPr>
+          <w:color w:val="000000"/>
+        </w:rPr>
+        <w:t>and allows</w:t>
+      </w:r>
+      <w:r>
+        <w:t xml:space="preserve"> </w:t>
+      </w:r>
+      <w:r>
+        <w:rPr>
+          <w:color w:val="000000"/>
+        </w:rPr>
+        <w:t>direct</w:t>
+      </w:r>
+      <w:r>
+        <w:rPr>
+          <w:color w:val="000000"/>
+        </w:rPr>
+        <w:t xml:space="preserve"> managing of all computer ha</w:t>
+      </w:r>
+      <w:r>
+        <w:rPr>
+          <w:color w:val="000000"/>
+        </w:rPr>
+        <w:t>r</w:t>
+      </w:r>
+      <w:r>
+        <w:rPr>
+          <w:color w:val="000000"/>
+        </w:rPr>
+        <w:t>dware</w:t>
+      </w:r>
+      <w:r>
+        <w:rPr>
+          <w:color w:val="000000"/>
+        </w:rPr>
+        <w:t>. The language chosen was C++.</w:t>
       </w:r>
     </w:p>
     <w:p>
@@ -10043,7 +12643,15 @@
           <w:bCs/>
           <w:color w:val="000000"/>
         </w:rPr>
-        <w:t>comprises a set of application programming interfaces (APIs) designed to manage various multimedia-related tasks, with a primary focus on game programming and video applications, specifically tailored for Microsoft platforms.</w:t>
+        <w:t xml:space="preserve">comprises a set of application programming interfaces (APIs) designed to manage various multimedia-related tasks, </w:t>
+      </w:r>
+      <w:r>
+        <w:rPr>
+          <w:bCs/>
+          <w:color w:val="000000"/>
+        </w:rPr>
+        <w:lastRenderedPageBreak/>
+        <w:t>with a primary focus on game programming and video applications, specifically tailored for Microsoft platforms.</w:t>
       </w:r>
       <w:r>
         <w:rPr>
@@ -10287,29 +12895,7 @@
           <w:bCs/>
           <w:color w:val="000000"/>
         </w:rPr>
-        <w:t xml:space="preserve"> is an API also developed by </w:t>
-      </w:r>
-      <w:r>
-        <w:rPr>
-          <w:bCs/>
-          <w:color w:val="000000"/>
-        </w:rPr>
-        <w:t>Kronos Group</w:t>
-      </w:r>
-      <w:r>
-        <w:rPr>
-          <w:bCs/>
-          <w:color w:val="000000"/>
-        </w:rPr>
-        <w:t xml:space="preserve"> and introduced in 2016 as a substitution for OpenGL. Vulkan was created to provide better support for new generations of graphics cards and give even more low-level interface for developers. This approach of Kronos Group ensured that Vulkan was never meant to be easy in its use, but with more complicated approach it can be faster </w:t>
-      </w:r>
-      <w:r>
-        <w:rPr>
-          <w:bCs/>
-          <w:color w:val="000000"/>
-        </w:rPr>
-        <w:lastRenderedPageBreak/>
-        <w:t>in some cases than OpenGL. A lot of processes that were automated in OpenGL were instead left for developer to implement them.</w:t>
+        <w:t xml:space="preserve"> is an API also developed by Kronos Group and introduced in 2016 as a substitution for OpenGL. Vulkan was created to provide better support for new generations of graphics cards and give even more low-level interface for developers. This approach of Kronos Group ensured that Vulkan was never meant to be easy in its use, but with more complicated approach it can be faster in some cases than OpenGL. A lot of processes that were automated in OpenGL were instead left for developer to implement them.</w:t>
       </w:r>
       <w:r>
         <w:rPr>
@@ -10616,7 +13202,35 @@
         <w:rPr>
           <w:color w:val="000000"/>
         </w:rPr>
-        <w:t>T. Gao, J. Zhang and Q. Mi, Procedural Generation of Game Levels and Maps: A Review, 2022 International Conference on Artificial Intelligence in Information and Communication (ICAIIC), Jeju Island, Korea, Republic of, 2022, pp. 050-055, doi: 10.1109/ICAIIC54071.2022.9722624.</w:t>
+        <w:t xml:space="preserve">T. Gao, J. Zhang and Q. Mi, Procedural Generation of Game Levels and Maps: A Review, 2022 International Conference on Artificial Intelligence in Information and Communication (ICAIIC), </w:t>
+      </w:r>
+      <w:proofErr w:type="spellStart"/>
+      <w:r>
+        <w:rPr>
+          <w:color w:val="000000"/>
+        </w:rPr>
+        <w:t>Jeju</w:t>
+      </w:r>
+      <w:proofErr w:type="spellEnd"/>
+      <w:r>
+        <w:rPr>
+          <w:color w:val="000000"/>
+        </w:rPr>
+        <w:t xml:space="preserve"> Island, Korea, Republic of, 2022, pp. 050-055, </w:t>
+      </w:r>
+      <w:proofErr w:type="spellStart"/>
+      <w:r>
+        <w:rPr>
+          <w:color w:val="000000"/>
+        </w:rPr>
+        <w:t>doi</w:t>
+      </w:r>
+      <w:proofErr w:type="spellEnd"/>
+      <w:r>
+        <w:rPr>
+          <w:color w:val="000000"/>
+        </w:rPr>
+        <w:t>: 10.1109/ICAIIC54071.2022.9722624.</w:t>
       </w:r>
     </w:p>
     <w:p>
@@ -10638,11 +13252,47 @@
           <w:color w:val="000000"/>
         </w:rPr>
       </w:pPr>
-      <w:r>
-        <w:rPr>
-          <w:color w:val="000000"/>
-        </w:rPr>
-        <w:t>Röhl, Tobias &amp; Herbrik, Regine. (2008). Mapping the Imaginary - Maps in Fantasy Role-Playing Games. First publ. in: Forum Qualitative Sozialforschung 9 (2008), 3, Art. 25. 9.</w:t>
+      <w:proofErr w:type="spellStart"/>
+      <w:r>
+        <w:rPr>
+          <w:color w:val="000000"/>
+        </w:rPr>
+        <w:t>Röhl</w:t>
+      </w:r>
+      <w:proofErr w:type="spellEnd"/>
+      <w:r>
+        <w:rPr>
+          <w:color w:val="000000"/>
+        </w:rPr>
+        <w:t xml:space="preserve">, Tobias &amp; </w:t>
+      </w:r>
+      <w:proofErr w:type="spellStart"/>
+      <w:r>
+        <w:rPr>
+          <w:color w:val="000000"/>
+        </w:rPr>
+        <w:t>Herbrik</w:t>
+      </w:r>
+      <w:proofErr w:type="spellEnd"/>
+      <w:r>
+        <w:rPr>
+          <w:color w:val="000000"/>
+        </w:rPr>
+        <w:t xml:space="preserve">, Regine. (2008). Mapping the Imaginary - Maps in Fantasy Role-Playing Games. First publ. in: Forum Qualitative </w:t>
+      </w:r>
+      <w:proofErr w:type="spellStart"/>
+      <w:r>
+        <w:rPr>
+          <w:color w:val="000000"/>
+        </w:rPr>
+        <w:t>Sozialforschung</w:t>
+      </w:r>
+      <w:proofErr w:type="spellEnd"/>
+      <w:r>
+        <w:rPr>
+          <w:color w:val="000000"/>
+        </w:rPr>
+        <w:t xml:space="preserve"> 9 (2008), 3, Art. 25. 9.</w:t>
       </w:r>
     </w:p>
     <w:p>
@@ -10668,7 +13318,21 @@
         <w:rPr>
           <w:color w:val="000000"/>
         </w:rPr>
-        <w:t xml:space="preserve">Yao, X., Zhang, Y., Bao, F. et al. The blending interpolation algorithm based on image features. Multimed Tools Appl 77, 1971–1995 (2018). </w:t>
+        <w:t xml:space="preserve">Yao, X., Zhang, Y., Bao, F. et al. The blending interpolation algorithm based on image features. </w:t>
+      </w:r>
+      <w:proofErr w:type="spellStart"/>
+      <w:r>
+        <w:rPr>
+          <w:color w:val="000000"/>
+        </w:rPr>
+        <w:t>Multimed</w:t>
+      </w:r>
+      <w:proofErr w:type="spellEnd"/>
+      <w:r>
+        <w:rPr>
+          <w:color w:val="000000"/>
+        </w:rPr>
+        <w:t xml:space="preserve"> Tools Appl 77, 1971–1995 (2018). </w:t>
       </w:r>
       <w:hyperlink r:id="rId12" w:history="1">
         <w:r>
@@ -10736,7 +13400,21 @@
         <w:rPr>
           <w:color w:val="000000"/>
         </w:rPr>
-        <w:t xml:space="preserve">Yan, DM., Guo, JW., Wang, B. et al. A Survey of Blue-Noise Sampling and Its Applications. J. Comput. Sci. Technol. 30, 439–452 (2015). </w:t>
+        <w:t xml:space="preserve">Yan, DM., Guo, JW., Wang, B. et al. A Survey of Blue-Noise Sampling and Its Applications. J. </w:t>
+      </w:r>
+      <w:proofErr w:type="spellStart"/>
+      <w:r>
+        <w:rPr>
+          <w:color w:val="000000"/>
+        </w:rPr>
+        <w:t>Comput</w:t>
+      </w:r>
+      <w:proofErr w:type="spellEnd"/>
+      <w:r>
+        <w:rPr>
+          <w:color w:val="000000"/>
+        </w:rPr>
+        <w:t xml:space="preserve">. Sci. Technol. 30, 439–452 (2015). </w:t>
       </w:r>
       <w:hyperlink r:id="rId14" w:history="1">
         <w:r>
@@ -10767,7 +13445,15 @@
         </w:rPr>
       </w:pPr>
       <w:r>
-        <w:t>R. Bridson. Fast Poisson Disk Sampling in Arbitrary Dimensions, SIGGRAPH 2007</w:t>
+        <w:t xml:space="preserve">R. </w:t>
+      </w:r>
+      <w:proofErr w:type="spellStart"/>
+      <w:r>
+        <w:t>Bridson</w:t>
+      </w:r>
+      <w:proofErr w:type="spellEnd"/>
+      <w:r>
+        <w:t>. Fast Poisson Disk Sampling in Arbitrary Dimensions, SIGGRAPH 2007</w:t>
       </w:r>
     </w:p>
     <w:p>
@@ -10790,7 +13476,15 @@
         </w:rPr>
       </w:pPr>
       <w:r>
-        <w:t>David Cline, Kenric B. White, Parris Egbert, "Poisson Disk Point Sets by Hierarchical Dart Throwing", Symposium on Interactive Ray Tracing, pp. 129-132, Sept. 27.</w:t>
+        <w:t xml:space="preserve">David Cline, </w:t>
+      </w:r>
+      <w:proofErr w:type="spellStart"/>
+      <w:r>
+        <w:t>Kenric</w:t>
+      </w:r>
+      <w:proofErr w:type="spellEnd"/>
+      <w:r>
+        <w:t xml:space="preserve"> B. White, Parris Egbert, "Poisson Disk Point Sets by Hierarchical Dart Throwing", Symposium on Interactive Ray Tracing, pp. 129-132, Sept. 27.</w:t>
       </w:r>
     </w:p>
     <w:p>
@@ -10906,7 +13600,21 @@
         <w:rPr>
           <w:color w:val="000000"/>
         </w:rPr>
-        <w:t xml:space="preserve">Medieval fantasy city generator by Watabou. itch.io. (n.d.). </w:t>
+        <w:t xml:space="preserve">Medieval fantasy city generator by </w:t>
+      </w:r>
+      <w:proofErr w:type="spellStart"/>
+      <w:r>
+        <w:rPr>
+          <w:color w:val="000000"/>
+        </w:rPr>
+        <w:t>Watabou</w:t>
+      </w:r>
+      <w:proofErr w:type="spellEnd"/>
+      <w:r>
+        <w:rPr>
+          <w:color w:val="000000"/>
+        </w:rPr>
+        <w:t xml:space="preserve">. itch.io. (n.d.). </w:t>
       </w:r>
       <w:hyperlink r:id="rId16" w:history="1">
         <w:r>
@@ -10936,11 +13644,33 @@
           <w:color w:val="000000"/>
         </w:rPr>
       </w:pPr>
-      <w:r>
-        <w:rPr>
-          <w:color w:val="000000"/>
-        </w:rPr>
-        <w:t xml:space="preserve">Zand, M., Etemad, A., &amp; Greenspan, M. (2022). Oriented Bounding Boxes for Small and Freely Rotated Objects. IEEE Transactions on Geoscience and Remote Sensing, 60. </w:t>
+      <w:proofErr w:type="spellStart"/>
+      <w:r>
+        <w:rPr>
+          <w:color w:val="000000"/>
+        </w:rPr>
+        <w:t>Zand</w:t>
+      </w:r>
+      <w:proofErr w:type="spellEnd"/>
+      <w:r>
+        <w:rPr>
+          <w:color w:val="000000"/>
+        </w:rPr>
+        <w:t xml:space="preserve">, M., </w:t>
+      </w:r>
+      <w:proofErr w:type="spellStart"/>
+      <w:r>
+        <w:rPr>
+          <w:color w:val="000000"/>
+        </w:rPr>
+        <w:t>Etemad</w:t>
+      </w:r>
+      <w:proofErr w:type="spellEnd"/>
+      <w:r>
+        <w:rPr>
+          <w:color w:val="000000"/>
+        </w:rPr>
+        <w:t xml:space="preserve">, A., &amp; Greenspan, M. (2022). Oriented Bounding Boxes for Small and Freely Rotated Objects. IEEE Transactions on Geoscience and Remote Sensing, 60. </w:t>
       </w:r>
       <w:hyperlink r:id="rId17" w:history="1">
         <w:r>
@@ -11037,11 +13767,33 @@
           <w:color w:val="000000"/>
         </w:rPr>
       </w:pPr>
-      <w:r>
-        <w:rPr>
-          <w:color w:val="000000"/>
-        </w:rPr>
-        <w:t xml:space="preserve">Gustavson, S. (2005). Simplex noise demystified. Linköping University, Schweden, 17. Retrieved from </w:t>
+      <w:proofErr w:type="spellStart"/>
+      <w:r>
+        <w:rPr>
+          <w:color w:val="000000"/>
+        </w:rPr>
+        <w:t>Gustavson</w:t>
+      </w:r>
+      <w:proofErr w:type="spellEnd"/>
+      <w:r>
+        <w:rPr>
+          <w:color w:val="000000"/>
+        </w:rPr>
+        <w:t xml:space="preserve">, S. (2005). Simplex noise demystified. Linköping University, </w:t>
+      </w:r>
+      <w:proofErr w:type="spellStart"/>
+      <w:r>
+        <w:rPr>
+          <w:color w:val="000000"/>
+        </w:rPr>
+        <w:t>Schweden</w:t>
+      </w:r>
+      <w:proofErr w:type="spellEnd"/>
+      <w:r>
+        <w:rPr>
+          <w:color w:val="000000"/>
+        </w:rPr>
+        <w:t xml:space="preserve">, 17. Retrieved from </w:t>
       </w:r>
       <w:hyperlink r:id="rId20" w:anchor="0" w:history="1">
         <w:r>
@@ -11063,11 +13815,61 @@
           <w:color w:val="000000"/>
         </w:rPr>
       </w:pPr>
-      <w:r>
-        <w:rPr>
-          <w:color w:val="000000"/>
-        </w:rPr>
-        <w:t xml:space="preserve">Naim, R., Nizam, M. F., Hanamasagar, S., Noureddine, J., &amp; Miladinova, M. (2010). Comparative Studies of 10 Programming Languages within 10 Diverse Criteria. Citeulikeorg (p. 126). Retrieved from </w:t>
+      <w:proofErr w:type="spellStart"/>
+      <w:r>
+        <w:rPr>
+          <w:color w:val="000000"/>
+        </w:rPr>
+        <w:t>Naim</w:t>
+      </w:r>
+      <w:proofErr w:type="spellEnd"/>
+      <w:r>
+        <w:rPr>
+          <w:color w:val="000000"/>
+        </w:rPr>
+        <w:t xml:space="preserve">, R., Nizam, M. F., </w:t>
+      </w:r>
+      <w:proofErr w:type="spellStart"/>
+      <w:r>
+        <w:rPr>
+          <w:color w:val="000000"/>
+        </w:rPr>
+        <w:t>Hanamasagar</w:t>
+      </w:r>
+      <w:proofErr w:type="spellEnd"/>
+      <w:r>
+        <w:rPr>
+          <w:color w:val="000000"/>
+        </w:rPr>
+        <w:t xml:space="preserve">, S., Noureddine, J., &amp; </w:t>
+      </w:r>
+      <w:proofErr w:type="spellStart"/>
+      <w:r>
+        <w:rPr>
+          <w:color w:val="000000"/>
+        </w:rPr>
+        <w:t>Miladinova</w:t>
+      </w:r>
+      <w:proofErr w:type="spellEnd"/>
+      <w:r>
+        <w:rPr>
+          <w:color w:val="000000"/>
+        </w:rPr>
+        <w:t xml:space="preserve">, M. (2010). Comparative Studies of 10 Programming Languages within 10 Diverse Criteria. </w:t>
+      </w:r>
+      <w:proofErr w:type="spellStart"/>
+      <w:r>
+        <w:rPr>
+          <w:color w:val="000000"/>
+        </w:rPr>
+        <w:t>Citeulikeorg</w:t>
+      </w:r>
+      <w:proofErr w:type="spellEnd"/>
+      <w:r>
+        <w:rPr>
+          <w:color w:val="000000"/>
+        </w:rPr>
+        <w:t xml:space="preserve"> (p. 126). Retrieved from </w:t>
       </w:r>
       <w:hyperlink r:id="rId21" w:history="1">
         <w:r>
@@ -11095,6 +13897,60 @@
         </w:rPr>
         <w:t>Vries, J. de. (2020). Learn OpenGL. Learn OpenGL - Graphics Programming (Vol. 42, pp. 194–196).</w:t>
       </w:r>
+    </w:p>
+    <w:p>
+      <w:pPr>
+        <w:pStyle w:val="ListParagraph"/>
+        <w:numPr>
+          <w:ilvl w:val="0"/>
+          <w:numId w:val="6"/>
+        </w:numPr>
+        <w:rPr>
+          <w:color w:val="000000"/>
+        </w:rPr>
+      </w:pPr>
+      <w:r>
+        <w:rPr>
+          <w:color w:val="000000"/>
+        </w:rPr>
+        <w:t xml:space="preserve">Bailey, D. G., &amp; </w:t>
+      </w:r>
+      <w:proofErr w:type="spellStart"/>
+      <w:r>
+        <w:rPr>
+          <w:color w:val="000000"/>
+        </w:rPr>
+        <w:t>Klaiber</w:t>
+      </w:r>
+      <w:proofErr w:type="spellEnd"/>
+      <w:r>
+        <w:rPr>
+          <w:color w:val="000000"/>
+        </w:rPr>
+        <w:t xml:space="preserve">, M. J. (2019). Zig-zag based single-pass connected components analysis. Journal of Imaging, 5(4). </w:t>
+      </w:r>
+      <w:hyperlink r:id="rId22" w:history="1">
+        <w:r>
+          <w:rPr>
+            <w:rStyle w:val="Hyperlink"/>
+          </w:rPr>
+          <w:t>https://doi.org/10.3390/jimaging5040045</w:t>
+        </w:r>
+      </w:hyperlink>
+    </w:p>
+    <w:p>
+      <w:pPr>
+        <w:pStyle w:val="ListParagraph"/>
+        <w:numPr>
+          <w:ilvl w:val="0"/>
+          <w:numId w:val="6"/>
+        </w:numPr>
+        <w:rPr>
+          <w:color w:val="000000"/>
+        </w:rPr>
+      </w:pPr>
+      <w:bookmarkStart w:id="11" w:name="_GoBack"/>
+      <w:bookmarkEnd w:id="11"/>
     </w:p>
     <w:p>
       <w:pPr>
@@ -11153,8 +14009,8 @@
           <w:szCs w:val="28"/>
         </w:rPr>
       </w:pPr>
-      <w:bookmarkStart w:id="11" w:name="_heading=h.qsh70q" w:colFirst="0" w:colLast="0"/>
-      <w:bookmarkEnd w:id="11"/>
+      <w:bookmarkStart w:id="12" w:name="_heading=h.qsh70q" w:colFirst="0" w:colLast="0"/>
+      <w:bookmarkEnd w:id="12"/>
       <w:r>
         <w:rPr>
           <w:b/>
@@ -11185,8 +14041,8 @@
           <w:color w:val="000000"/>
         </w:rPr>
       </w:pPr>
-      <w:bookmarkStart w:id="12" w:name="_heading=h.3as4poj" w:colFirst="0" w:colLast="0"/>
-      <w:bookmarkEnd w:id="12"/>
+      <w:bookmarkStart w:id="13" w:name="_heading=h.3as4poj" w:colFirst="0" w:colLast="0"/>
+      <w:bookmarkEnd w:id="13"/>
       <w:r>
         <w:rPr>
           <w:b/>
@@ -11210,11 +14066,271 @@
           <w:color w:val="000000"/>
         </w:rPr>
       </w:pPr>
-      <w:r>
-        <w:rPr>
-          <w:color w:val="000000"/>
-        </w:rPr>
-        <w:t>Pagrindinis tekstas tekstas tekstas tekstas tekstas tekstas tekstas tekstas tekstas tekstas tekstas tekstas tekstas tekstas tekstas tekstas tekstas tekstas.</w:t>
+      <w:proofErr w:type="spellStart"/>
+      <w:r>
+        <w:rPr>
+          <w:color w:val="000000"/>
+        </w:rPr>
+        <w:t>Pagrindinis</w:t>
+      </w:r>
+      <w:proofErr w:type="spellEnd"/>
+      <w:r>
+        <w:rPr>
+          <w:color w:val="000000"/>
+        </w:rPr>
+        <w:t xml:space="preserve"> </w:t>
+      </w:r>
+      <w:proofErr w:type="spellStart"/>
+      <w:r>
+        <w:rPr>
+          <w:color w:val="000000"/>
+        </w:rPr>
+        <w:t>tekstas</w:t>
+      </w:r>
+      <w:proofErr w:type="spellEnd"/>
+      <w:r>
+        <w:rPr>
+          <w:color w:val="000000"/>
+        </w:rPr>
+        <w:t xml:space="preserve"> </w:t>
+      </w:r>
+      <w:proofErr w:type="spellStart"/>
+      <w:r>
+        <w:rPr>
+          <w:color w:val="000000"/>
+        </w:rPr>
+        <w:t>tekstas</w:t>
+      </w:r>
+      <w:proofErr w:type="spellEnd"/>
+      <w:r>
+        <w:rPr>
+          <w:color w:val="000000"/>
+        </w:rPr>
+        <w:t xml:space="preserve"> </w:t>
+      </w:r>
+      <w:proofErr w:type="spellStart"/>
+      <w:r>
+        <w:rPr>
+          <w:color w:val="000000"/>
+        </w:rPr>
+        <w:t>tekstas</w:t>
+      </w:r>
+      <w:proofErr w:type="spellEnd"/>
+      <w:r>
+        <w:rPr>
+          <w:color w:val="000000"/>
+        </w:rPr>
+        <w:t xml:space="preserve"> </w:t>
+      </w:r>
+      <w:proofErr w:type="spellStart"/>
+      <w:r>
+        <w:rPr>
+          <w:color w:val="000000"/>
+        </w:rPr>
+        <w:t>tekstas</w:t>
+      </w:r>
+      <w:proofErr w:type="spellEnd"/>
+      <w:r>
+        <w:rPr>
+          <w:color w:val="000000"/>
+        </w:rPr>
+        <w:t xml:space="preserve"> </w:t>
+      </w:r>
+      <w:proofErr w:type="spellStart"/>
+      <w:r>
+        <w:rPr>
+          <w:color w:val="000000"/>
+        </w:rPr>
+        <w:t>tekstas</w:t>
+      </w:r>
+      <w:proofErr w:type="spellEnd"/>
+      <w:r>
+        <w:rPr>
+          <w:color w:val="000000"/>
+        </w:rPr>
+        <w:t xml:space="preserve"> </w:t>
+      </w:r>
+      <w:proofErr w:type="spellStart"/>
+      <w:r>
+        <w:rPr>
+          <w:color w:val="000000"/>
+        </w:rPr>
+        <w:t>tekstas</w:t>
+      </w:r>
+      <w:proofErr w:type="spellEnd"/>
+      <w:r>
+        <w:rPr>
+          <w:color w:val="000000"/>
+        </w:rPr>
+        <w:t xml:space="preserve"> </w:t>
+      </w:r>
+      <w:proofErr w:type="spellStart"/>
+      <w:r>
+        <w:rPr>
+          <w:color w:val="000000"/>
+        </w:rPr>
+        <w:t>tekstas</w:t>
+      </w:r>
+      <w:proofErr w:type="spellEnd"/>
+      <w:r>
+        <w:rPr>
+          <w:color w:val="000000"/>
+        </w:rPr>
+        <w:t xml:space="preserve"> </w:t>
+      </w:r>
+      <w:proofErr w:type="spellStart"/>
+      <w:r>
+        <w:rPr>
+          <w:color w:val="000000"/>
+        </w:rPr>
+        <w:t>tekstas</w:t>
+      </w:r>
+      <w:proofErr w:type="spellEnd"/>
+      <w:r>
+        <w:rPr>
+          <w:color w:val="000000"/>
+        </w:rPr>
+        <w:t xml:space="preserve"> </w:t>
+      </w:r>
+      <w:proofErr w:type="spellStart"/>
+      <w:r>
+        <w:rPr>
+          <w:color w:val="000000"/>
+        </w:rPr>
+        <w:t>tekstas</w:t>
+      </w:r>
+      <w:proofErr w:type="spellEnd"/>
+      <w:r>
+        <w:rPr>
+          <w:color w:val="000000"/>
+        </w:rPr>
+        <w:t xml:space="preserve"> </w:t>
+      </w:r>
+      <w:proofErr w:type="spellStart"/>
+      <w:r>
+        <w:rPr>
+          <w:color w:val="000000"/>
+        </w:rPr>
+        <w:t>tekstas</w:t>
+      </w:r>
+      <w:proofErr w:type="spellEnd"/>
+      <w:r>
+        <w:rPr>
+          <w:color w:val="000000"/>
+        </w:rPr>
+        <w:t xml:space="preserve"> </w:t>
+      </w:r>
+      <w:proofErr w:type="spellStart"/>
+      <w:r>
+        <w:rPr>
+          <w:color w:val="000000"/>
+        </w:rPr>
+        <w:t>tekstas</w:t>
+      </w:r>
+      <w:proofErr w:type="spellEnd"/>
+      <w:r>
+        <w:rPr>
+          <w:color w:val="000000"/>
+        </w:rPr>
+        <w:t xml:space="preserve"> </w:t>
+      </w:r>
+      <w:proofErr w:type="spellStart"/>
+      <w:r>
+        <w:rPr>
+          <w:color w:val="000000"/>
+        </w:rPr>
+        <w:t>tekstas</w:t>
+      </w:r>
+      <w:proofErr w:type="spellEnd"/>
+      <w:r>
+        <w:rPr>
+          <w:color w:val="000000"/>
+        </w:rPr>
+        <w:t xml:space="preserve"> </w:t>
+      </w:r>
+      <w:proofErr w:type="spellStart"/>
+      <w:r>
+        <w:rPr>
+          <w:color w:val="000000"/>
+        </w:rPr>
+        <w:t>tekstas</w:t>
+      </w:r>
+      <w:proofErr w:type="spellEnd"/>
+      <w:r>
+        <w:rPr>
+          <w:color w:val="000000"/>
+        </w:rPr>
+        <w:t xml:space="preserve"> </w:t>
+      </w:r>
+      <w:proofErr w:type="spellStart"/>
+      <w:r>
+        <w:rPr>
+          <w:color w:val="000000"/>
+        </w:rPr>
+        <w:t>tekstas</w:t>
+      </w:r>
+      <w:proofErr w:type="spellEnd"/>
+      <w:r>
+        <w:rPr>
+          <w:color w:val="000000"/>
+        </w:rPr>
+        <w:t xml:space="preserve"> </w:t>
+      </w:r>
+      <w:proofErr w:type="spellStart"/>
+      <w:r>
+        <w:rPr>
+          <w:color w:val="000000"/>
+        </w:rPr>
+        <w:t>tekstas</w:t>
+      </w:r>
+      <w:proofErr w:type="spellEnd"/>
+      <w:r>
+        <w:rPr>
+          <w:color w:val="000000"/>
+        </w:rPr>
+        <w:t xml:space="preserve"> </w:t>
+      </w:r>
+      <w:proofErr w:type="spellStart"/>
+      <w:r>
+        <w:rPr>
+          <w:color w:val="000000"/>
+        </w:rPr>
+        <w:t>tekstas</w:t>
+      </w:r>
+      <w:proofErr w:type="spellEnd"/>
+      <w:r>
+        <w:rPr>
+          <w:color w:val="000000"/>
+        </w:rPr>
+        <w:t xml:space="preserve"> </w:t>
+      </w:r>
+      <w:proofErr w:type="spellStart"/>
+      <w:r>
+        <w:rPr>
+          <w:color w:val="000000"/>
+        </w:rPr>
+        <w:t>tekstas</w:t>
+      </w:r>
+      <w:proofErr w:type="spellEnd"/>
+      <w:r>
+        <w:rPr>
+          <w:color w:val="000000"/>
+        </w:rPr>
+        <w:t xml:space="preserve"> </w:t>
+      </w:r>
+      <w:proofErr w:type="spellStart"/>
+      <w:r>
+        <w:rPr>
+          <w:color w:val="000000"/>
+        </w:rPr>
+        <w:t>tekstas</w:t>
+      </w:r>
+      <w:proofErr w:type="spellEnd"/>
+      <w:r>
+        <w:rPr>
+          <w:color w:val="000000"/>
+        </w:rPr>
+        <w:t>.</w:t>
       </w:r>
     </w:p>
     <w:p>
@@ -11237,15 +14353,33 @@
           <w:color w:val="000000"/>
         </w:rPr>
       </w:pPr>
-      <w:bookmarkStart w:id="13" w:name="_heading=h.1pxezwc" w:colFirst="0" w:colLast="0"/>
-      <w:bookmarkEnd w:id="13"/>
+      <w:bookmarkStart w:id="14" w:name="_heading=h.1pxezwc" w:colFirst="0" w:colLast="0"/>
+      <w:bookmarkEnd w:id="14"/>
+      <w:proofErr w:type="spellStart"/>
       <w:r>
         <w:rPr>
           <w:b/>
           <w:color w:val="000000"/>
         </w:rPr>
-        <w:t>Priedo pavadinimas</w:t>
-      </w:r>
+        <w:t>Priedo</w:t>
+      </w:r>
+      <w:proofErr w:type="spellEnd"/>
+      <w:r>
+        <w:rPr>
+          <w:b/>
+          <w:color w:val="000000"/>
+        </w:rPr>
+        <w:t xml:space="preserve"> </w:t>
+      </w:r>
+      <w:proofErr w:type="spellStart"/>
+      <w:r>
+        <w:rPr>
+          <w:b/>
+          <w:color w:val="000000"/>
+        </w:rPr>
+        <w:t>pavadinimas</w:t>
+      </w:r>
+      <w:proofErr w:type="spellEnd"/>
     </w:p>
     <w:p>
       <w:pPr>
@@ -11262,11 +14396,271 @@
           <w:color w:val="000000"/>
         </w:rPr>
       </w:pPr>
-      <w:r>
-        <w:rPr>
-          <w:color w:val="000000"/>
-        </w:rPr>
-        <w:t>Pagrindinis tekstas tekstas tekstas tekstas tekstas tekstas tekstas tekstas tekstas tekstas tekstas tekstas tekstas tekstas tekstas tekstas tekstas tekstas.</w:t>
+      <w:proofErr w:type="spellStart"/>
+      <w:r>
+        <w:rPr>
+          <w:color w:val="000000"/>
+        </w:rPr>
+        <w:t>Pagrindinis</w:t>
+      </w:r>
+      <w:proofErr w:type="spellEnd"/>
+      <w:r>
+        <w:rPr>
+          <w:color w:val="000000"/>
+        </w:rPr>
+        <w:t xml:space="preserve"> </w:t>
+      </w:r>
+      <w:proofErr w:type="spellStart"/>
+      <w:r>
+        <w:rPr>
+          <w:color w:val="000000"/>
+        </w:rPr>
+        <w:t>tekstas</w:t>
+      </w:r>
+      <w:proofErr w:type="spellEnd"/>
+      <w:r>
+        <w:rPr>
+          <w:color w:val="000000"/>
+        </w:rPr>
+        <w:t xml:space="preserve"> </w:t>
+      </w:r>
+      <w:proofErr w:type="spellStart"/>
+      <w:r>
+        <w:rPr>
+          <w:color w:val="000000"/>
+        </w:rPr>
+        <w:t>tekstas</w:t>
+      </w:r>
+      <w:proofErr w:type="spellEnd"/>
+      <w:r>
+        <w:rPr>
+          <w:color w:val="000000"/>
+        </w:rPr>
+        <w:t xml:space="preserve"> </w:t>
+      </w:r>
+      <w:proofErr w:type="spellStart"/>
+      <w:r>
+        <w:rPr>
+          <w:color w:val="000000"/>
+        </w:rPr>
+        <w:t>tekstas</w:t>
+      </w:r>
+      <w:proofErr w:type="spellEnd"/>
+      <w:r>
+        <w:rPr>
+          <w:color w:val="000000"/>
+        </w:rPr>
+        <w:t xml:space="preserve"> </w:t>
+      </w:r>
+      <w:proofErr w:type="spellStart"/>
+      <w:r>
+        <w:rPr>
+          <w:color w:val="000000"/>
+        </w:rPr>
+        <w:t>tekstas</w:t>
+      </w:r>
+      <w:proofErr w:type="spellEnd"/>
+      <w:r>
+        <w:rPr>
+          <w:color w:val="000000"/>
+        </w:rPr>
+        <w:t xml:space="preserve"> </w:t>
+      </w:r>
+      <w:proofErr w:type="spellStart"/>
+      <w:r>
+        <w:rPr>
+          <w:color w:val="000000"/>
+        </w:rPr>
+        <w:t>tekstas</w:t>
+      </w:r>
+      <w:proofErr w:type="spellEnd"/>
+      <w:r>
+        <w:rPr>
+          <w:color w:val="000000"/>
+        </w:rPr>
+        <w:t xml:space="preserve"> </w:t>
+      </w:r>
+      <w:proofErr w:type="spellStart"/>
+      <w:r>
+        <w:rPr>
+          <w:color w:val="000000"/>
+        </w:rPr>
+        <w:t>tekstas</w:t>
+      </w:r>
+      <w:proofErr w:type="spellEnd"/>
+      <w:r>
+        <w:rPr>
+          <w:color w:val="000000"/>
+        </w:rPr>
+        <w:t xml:space="preserve"> </w:t>
+      </w:r>
+      <w:proofErr w:type="spellStart"/>
+      <w:r>
+        <w:rPr>
+          <w:color w:val="000000"/>
+        </w:rPr>
+        <w:t>tekstas</w:t>
+      </w:r>
+      <w:proofErr w:type="spellEnd"/>
+      <w:r>
+        <w:rPr>
+          <w:color w:val="000000"/>
+        </w:rPr>
+        <w:t xml:space="preserve"> </w:t>
+      </w:r>
+      <w:proofErr w:type="spellStart"/>
+      <w:r>
+        <w:rPr>
+          <w:color w:val="000000"/>
+        </w:rPr>
+        <w:t>tekstas</w:t>
+      </w:r>
+      <w:proofErr w:type="spellEnd"/>
+      <w:r>
+        <w:rPr>
+          <w:color w:val="000000"/>
+        </w:rPr>
+        <w:t xml:space="preserve"> </w:t>
+      </w:r>
+      <w:proofErr w:type="spellStart"/>
+      <w:r>
+        <w:rPr>
+          <w:color w:val="000000"/>
+        </w:rPr>
+        <w:t>tekstas</w:t>
+      </w:r>
+      <w:proofErr w:type="spellEnd"/>
+      <w:r>
+        <w:rPr>
+          <w:color w:val="000000"/>
+        </w:rPr>
+        <w:t xml:space="preserve"> </w:t>
+      </w:r>
+      <w:proofErr w:type="spellStart"/>
+      <w:r>
+        <w:rPr>
+          <w:color w:val="000000"/>
+        </w:rPr>
+        <w:t>tekstas</w:t>
+      </w:r>
+      <w:proofErr w:type="spellEnd"/>
+      <w:r>
+        <w:rPr>
+          <w:color w:val="000000"/>
+        </w:rPr>
+        <w:t xml:space="preserve"> </w:t>
+      </w:r>
+      <w:proofErr w:type="spellStart"/>
+      <w:r>
+        <w:rPr>
+          <w:color w:val="000000"/>
+        </w:rPr>
+        <w:t>tekstas</w:t>
+      </w:r>
+      <w:proofErr w:type="spellEnd"/>
+      <w:r>
+        <w:rPr>
+          <w:color w:val="000000"/>
+        </w:rPr>
+        <w:t xml:space="preserve"> </w:t>
+      </w:r>
+      <w:proofErr w:type="spellStart"/>
+      <w:r>
+        <w:rPr>
+          <w:color w:val="000000"/>
+        </w:rPr>
+        <w:t>tekstas</w:t>
+      </w:r>
+      <w:proofErr w:type="spellEnd"/>
+      <w:r>
+        <w:rPr>
+          <w:color w:val="000000"/>
+        </w:rPr>
+        <w:t xml:space="preserve"> </w:t>
+      </w:r>
+      <w:proofErr w:type="spellStart"/>
+      <w:r>
+        <w:rPr>
+          <w:color w:val="000000"/>
+        </w:rPr>
+        <w:t>tekstas</w:t>
+      </w:r>
+      <w:proofErr w:type="spellEnd"/>
+      <w:r>
+        <w:rPr>
+          <w:color w:val="000000"/>
+        </w:rPr>
+        <w:t xml:space="preserve"> </w:t>
+      </w:r>
+      <w:proofErr w:type="spellStart"/>
+      <w:r>
+        <w:rPr>
+          <w:color w:val="000000"/>
+        </w:rPr>
+        <w:t>tekstas</w:t>
+      </w:r>
+      <w:proofErr w:type="spellEnd"/>
+      <w:r>
+        <w:rPr>
+          <w:color w:val="000000"/>
+        </w:rPr>
+        <w:t xml:space="preserve"> </w:t>
+      </w:r>
+      <w:proofErr w:type="spellStart"/>
+      <w:r>
+        <w:rPr>
+          <w:color w:val="000000"/>
+        </w:rPr>
+        <w:t>tekstas</w:t>
+      </w:r>
+      <w:proofErr w:type="spellEnd"/>
+      <w:r>
+        <w:rPr>
+          <w:color w:val="000000"/>
+        </w:rPr>
+        <w:t xml:space="preserve"> </w:t>
+      </w:r>
+      <w:proofErr w:type="spellStart"/>
+      <w:r>
+        <w:rPr>
+          <w:color w:val="000000"/>
+        </w:rPr>
+        <w:t>tekstas</w:t>
+      </w:r>
+      <w:proofErr w:type="spellEnd"/>
+      <w:r>
+        <w:rPr>
+          <w:color w:val="000000"/>
+        </w:rPr>
+        <w:t xml:space="preserve"> </w:t>
+      </w:r>
+      <w:proofErr w:type="spellStart"/>
+      <w:r>
+        <w:rPr>
+          <w:color w:val="000000"/>
+        </w:rPr>
+        <w:t>tekstas</w:t>
+      </w:r>
+      <w:proofErr w:type="spellEnd"/>
+      <w:r>
+        <w:rPr>
+          <w:color w:val="000000"/>
+        </w:rPr>
+        <w:t xml:space="preserve"> </w:t>
+      </w:r>
+      <w:proofErr w:type="spellStart"/>
+      <w:r>
+        <w:rPr>
+          <w:color w:val="000000"/>
+        </w:rPr>
+        <w:t>tekstas</w:t>
+      </w:r>
+      <w:proofErr w:type="spellEnd"/>
+      <w:r>
+        <w:rPr>
+          <w:color w:val="000000"/>
+        </w:rPr>
+        <w:t>.</w:t>
       </w:r>
     </w:p>
     <w:p>
@@ -11287,8 +14681,8 @@
       </w:pPr>
     </w:p>
     <w:sectPr>
-      <w:headerReference w:type="default" r:id="rId22"/>
-      <w:footerReference w:type="default" r:id="rId23"/>
+      <w:headerReference w:type="default" r:id="rId23"/>
+      <w:footerReference w:type="default" r:id="rId24"/>
       <w:pgSz w:w="11906" w:h="16838"/>
       <w:pgMar w:top="1134" w:right="567" w:bottom="1134" w:left="1701" w:header="567" w:footer="567" w:gutter="0"/>
       <w:pgNumType w:start="1"/>
@@ -11299,7 +14693,7 @@
 </file>
 
 <file path=word/endnotes.xml><?xml version="1.0" encoding="utf-8"?>
-<w:endnotes xmlns:wpc="http://schemas.microsoft.com/office/word/2010/wordprocessingCanvas" xmlns:cx="http://schemas.microsoft.com/office/drawing/2014/chartex" xmlns:cx1="http://schemas.microsoft.com/office/drawing/2015/9/8/chartex" xmlns:cx2="http://schemas.microsoft.com/office/drawing/2015/10/21/chartex" xmlns:cx3="http://schemas.microsoft.com/office/drawing/2016/5/9/chartex" xmlns:cx4="http://schemas.microsoft.com/office/drawing/2016/5/10/chartex" xmlns:cx5="http://schemas.microsoft.com/office/drawing/2016/5/11/chartex" xmlns:cx6="http://schemas.microsoft.com/office/drawing/2016/5/12/chartex" xmlns:cx7="http://schemas.microsoft.com/office/drawing/2016/5/13/chartex" xmlns:cx8="http://schemas.microsoft.com/office/drawing/2016/5/14/chartex" xmlns:mc="http://schemas.openxmlformats.org/markup-compatibility/2006" xmlns:aink="http://schemas.microsoft.com/office/drawing/2016/ink" xmlns:am3d="http://schemas.microsoft.com/office/drawing/2017/model3d" xmlns:o="urn:schemas-microsoft-com:office:office" xmlns:oel="http://schemas.microsoft.com/office/2019/extlst" xmlns:r="http://schemas.openxmlformats.org/officeDocument/2006/relationships" xmlns:m="http://schemas.openxmlformats.org/officeDocument/2006/math" xmlns:v="urn:schemas-microsoft-com:vml" xmlns:wp14="http://schemas.microsoft.com/office/word/2010/wordprocessingDrawing" xmlns:wp="http://schemas.openxmlformats.org/drawingml/2006/wordprocessingDrawing" xmlns:w10="urn:schemas-microsoft-com:office:word" xmlns:w="http://schemas.openxmlformats.org/wordprocessingml/2006/main" xmlns:w14="http://schemas.microsoft.com/office/word/2010/wordml" xmlns:w15="http://schemas.microsoft.com/office/word/2012/wordml" xmlns:w16cex="http://schemas.microsoft.com/office/word/2018/wordml/cex" xmlns:w16cid="http://schemas.microsoft.com/office/word/2016/wordml/cid" xmlns:w16="http://schemas.microsoft.com/office/word/2018/wordml" xmlns:w16sdtdh="http://schemas.microsoft.com/office/word/2020/wordml/sdtdatahash" xmlns:w16se="http://schemas.microsoft.com/office/word/2015/wordml/symex" xmlns:wpg="http://schemas.microsoft.com/office/word/2010/wordprocessingGroup" xmlns:wpi="http://schemas.microsoft.com/office/word/2010/wordprocessingInk" xmlns:wne="http://schemas.microsoft.com/office/word/2006/wordml" xmlns:wps="http://schemas.microsoft.com/office/word/2010/wordprocessingShape" mc:Ignorable="w14 w15 w16se w16cid w16 w16cex w16sdtdh wp14">
+<w:endnotes xmlns:wpc="http://schemas.microsoft.com/office/word/2010/wordprocessingCanvas" xmlns:cx="http://schemas.microsoft.com/office/drawing/2014/chartex" xmlns:cx1="http://schemas.microsoft.com/office/drawing/2015/9/8/chartex" xmlns:cx2="http://schemas.microsoft.com/office/drawing/2015/10/21/chartex" xmlns:cx3="http://schemas.microsoft.com/office/drawing/2016/5/9/chartex" xmlns:cx4="http://schemas.microsoft.com/office/drawing/2016/5/10/chartex" xmlns:cx5="http://schemas.microsoft.com/office/drawing/2016/5/11/chartex" xmlns:cx6="http://schemas.microsoft.com/office/drawing/2016/5/12/chartex" xmlns:cx7="http://schemas.microsoft.com/office/drawing/2016/5/13/chartex" xmlns:cx8="http://schemas.microsoft.com/office/drawing/2016/5/14/chartex" xmlns:mc="http://schemas.openxmlformats.org/markup-compatibility/2006" xmlns:aink="http://schemas.microsoft.com/office/drawing/2016/ink" xmlns:am3d="http://schemas.microsoft.com/office/drawing/2017/model3d" xmlns:o="urn:schemas-microsoft-com:office:office" xmlns:r="http://schemas.openxmlformats.org/officeDocument/2006/relationships" xmlns:m="http://schemas.openxmlformats.org/officeDocument/2006/math" xmlns:v="urn:schemas-microsoft-com:vml" xmlns:wp14="http://schemas.microsoft.com/office/word/2010/wordprocessingDrawing" xmlns:wp="http://schemas.openxmlformats.org/drawingml/2006/wordprocessingDrawing" xmlns:w10="urn:schemas-microsoft-com:office:word" xmlns:w="http://schemas.openxmlformats.org/wordprocessingml/2006/main" xmlns:w14="http://schemas.microsoft.com/office/word/2010/wordml" xmlns:w15="http://schemas.microsoft.com/office/word/2012/wordml" xmlns:w16cid="http://schemas.microsoft.com/office/word/2016/wordml/cid" xmlns:w16se="http://schemas.microsoft.com/office/word/2015/wordml/symex" xmlns:wpg="http://schemas.microsoft.com/office/word/2010/wordprocessingGroup" xmlns:wpi="http://schemas.microsoft.com/office/word/2010/wordprocessingInk" xmlns:wne="http://schemas.microsoft.com/office/word/2006/wordml" xmlns:wps="http://schemas.microsoft.com/office/word/2010/wordprocessingShape" mc:Ignorable="w14 w15 w16se w16cid wp14">
   <w:endnote w:type="separator" w:id="-1">
     <w:p>
       <w:pPr>
@@ -11324,7 +14718,7 @@
 </file>
 
 <file path=word/footer1.xml><?xml version="1.0" encoding="utf-8"?>
-<w:ftr xmlns:wpc="http://schemas.microsoft.com/office/word/2010/wordprocessingCanvas" xmlns:cx="http://schemas.microsoft.com/office/drawing/2014/chartex" xmlns:cx1="http://schemas.microsoft.com/office/drawing/2015/9/8/chartex" xmlns:cx2="http://schemas.microsoft.com/office/drawing/2015/10/21/chartex" xmlns:cx3="http://schemas.microsoft.com/office/drawing/2016/5/9/chartex" xmlns:cx4="http://schemas.microsoft.com/office/drawing/2016/5/10/chartex" xmlns:cx5="http://schemas.microsoft.com/office/drawing/2016/5/11/chartex" xmlns:cx6="http://schemas.microsoft.com/office/drawing/2016/5/12/chartex" xmlns:cx7="http://schemas.microsoft.com/office/drawing/2016/5/13/chartex" xmlns:cx8="http://schemas.microsoft.com/office/drawing/2016/5/14/chartex" xmlns:mc="http://schemas.openxmlformats.org/markup-compatibility/2006" xmlns:aink="http://schemas.microsoft.com/office/drawing/2016/ink" xmlns:am3d="http://schemas.microsoft.com/office/drawing/2017/model3d" xmlns:o="urn:schemas-microsoft-com:office:office" xmlns:oel="http://schemas.microsoft.com/office/2019/extlst" xmlns:r="http://schemas.openxmlformats.org/officeDocument/2006/relationships" xmlns:m="http://schemas.openxmlformats.org/officeDocument/2006/math" xmlns:v="urn:schemas-microsoft-com:vml" xmlns:wp14="http://schemas.microsoft.com/office/word/2010/wordprocessingDrawing" xmlns:wp="http://schemas.openxmlformats.org/drawingml/2006/wordprocessingDrawing" xmlns:w10="urn:schemas-microsoft-com:office:word" xmlns:w="http://schemas.openxmlformats.org/wordprocessingml/2006/main" xmlns:w14="http://schemas.microsoft.com/office/word/2010/wordml" xmlns:w15="http://schemas.microsoft.com/office/word/2012/wordml" xmlns:w16cex="http://schemas.microsoft.com/office/word/2018/wordml/cex" xmlns:w16cid="http://schemas.microsoft.com/office/word/2016/wordml/cid" xmlns:w16="http://schemas.microsoft.com/office/word/2018/wordml" xmlns:w16sdtdh="http://schemas.microsoft.com/office/word/2020/wordml/sdtdatahash" xmlns:w16se="http://schemas.microsoft.com/office/word/2015/wordml/symex" xmlns:wpg="http://schemas.microsoft.com/office/word/2010/wordprocessingGroup" xmlns:wpi="http://schemas.microsoft.com/office/word/2010/wordprocessingInk" xmlns:wne="http://schemas.microsoft.com/office/word/2006/wordml" xmlns:wps="http://schemas.microsoft.com/office/word/2010/wordprocessingShape" mc:Ignorable="w14 w15 w16se w16cid w16 w16cex w16sdtdh wp14">
+<w:ftr xmlns:wpc="http://schemas.microsoft.com/office/word/2010/wordprocessingCanvas" xmlns:cx="http://schemas.microsoft.com/office/drawing/2014/chartex" xmlns:cx1="http://schemas.microsoft.com/office/drawing/2015/9/8/chartex" xmlns:cx2="http://schemas.microsoft.com/office/drawing/2015/10/21/chartex" xmlns:cx3="http://schemas.microsoft.com/office/drawing/2016/5/9/chartex" xmlns:cx4="http://schemas.microsoft.com/office/drawing/2016/5/10/chartex" xmlns:cx5="http://schemas.microsoft.com/office/drawing/2016/5/11/chartex" xmlns:cx6="http://schemas.microsoft.com/office/drawing/2016/5/12/chartex" xmlns:cx7="http://schemas.microsoft.com/office/drawing/2016/5/13/chartex" xmlns:cx8="http://schemas.microsoft.com/office/drawing/2016/5/14/chartex" xmlns:mc="http://schemas.openxmlformats.org/markup-compatibility/2006" xmlns:aink="http://schemas.microsoft.com/office/drawing/2016/ink" xmlns:am3d="http://schemas.microsoft.com/office/drawing/2017/model3d" xmlns:o="urn:schemas-microsoft-com:office:office" xmlns:r="http://schemas.openxmlformats.org/officeDocument/2006/relationships" xmlns:m="http://schemas.openxmlformats.org/officeDocument/2006/math" xmlns:v="urn:schemas-microsoft-com:vml" xmlns:wp14="http://schemas.microsoft.com/office/word/2010/wordprocessingDrawing" xmlns:wp="http://schemas.openxmlformats.org/drawingml/2006/wordprocessingDrawing" xmlns:w10="urn:schemas-microsoft-com:office:word" xmlns:w="http://schemas.openxmlformats.org/wordprocessingml/2006/main" xmlns:w14="http://schemas.microsoft.com/office/word/2010/wordml" xmlns:w15="http://schemas.microsoft.com/office/word/2012/wordml" xmlns:w16cid="http://schemas.microsoft.com/office/word/2016/wordml/cid" xmlns:w16se="http://schemas.microsoft.com/office/word/2015/wordml/symex" xmlns:wpg="http://schemas.microsoft.com/office/word/2010/wordprocessingGroup" xmlns:wpi="http://schemas.microsoft.com/office/word/2010/wordprocessingInk" xmlns:wne="http://schemas.microsoft.com/office/word/2006/wordml" xmlns:wps="http://schemas.microsoft.com/office/word/2010/wordprocessingShape" mc:Ignorable="w14 w15 w16se w16cid wp14">
   <w:p>
     <w:pPr>
       <w:pBdr>
@@ -11399,7 +14793,7 @@
 </file>
 
 <file path=word/footnotes.xml><?xml version="1.0" encoding="utf-8"?>
-<w:footnotes xmlns:wpc="http://schemas.microsoft.com/office/word/2010/wordprocessingCanvas" xmlns:cx="http://schemas.microsoft.com/office/drawing/2014/chartex" xmlns:cx1="http://schemas.microsoft.com/office/drawing/2015/9/8/chartex" xmlns:cx2="http://schemas.microsoft.com/office/drawing/2015/10/21/chartex" xmlns:cx3="http://schemas.microsoft.com/office/drawing/2016/5/9/chartex" xmlns:cx4="http://schemas.microsoft.com/office/drawing/2016/5/10/chartex" xmlns:cx5="http://schemas.microsoft.com/office/drawing/2016/5/11/chartex" xmlns:cx6="http://schemas.microsoft.com/office/drawing/2016/5/12/chartex" xmlns:cx7="http://schemas.microsoft.com/office/drawing/2016/5/13/chartex" xmlns:cx8="http://schemas.microsoft.com/office/drawing/2016/5/14/chartex" xmlns:mc="http://schemas.openxmlformats.org/markup-compatibility/2006" xmlns:aink="http://schemas.microsoft.com/office/drawing/2016/ink" xmlns:am3d="http://schemas.microsoft.com/office/drawing/2017/model3d" xmlns:o="urn:schemas-microsoft-com:office:office" xmlns:oel="http://schemas.microsoft.com/office/2019/extlst" xmlns:r="http://schemas.openxmlformats.org/officeDocument/2006/relationships" xmlns:m="http://schemas.openxmlformats.org/officeDocument/2006/math" xmlns:v="urn:schemas-microsoft-com:vml" xmlns:wp14="http://schemas.microsoft.com/office/word/2010/wordprocessingDrawing" xmlns:wp="http://schemas.openxmlformats.org/drawingml/2006/wordprocessingDrawing" xmlns:w10="urn:schemas-microsoft-com:office:word" xmlns:w="http://schemas.openxmlformats.org/wordprocessingml/2006/main" xmlns:w14="http://schemas.microsoft.com/office/word/2010/wordml" xmlns:w15="http://schemas.microsoft.com/office/word/2012/wordml" xmlns:w16cex="http://schemas.microsoft.com/office/word/2018/wordml/cex" xmlns:w16cid="http://schemas.microsoft.com/office/word/2016/wordml/cid" xmlns:w16="http://schemas.microsoft.com/office/word/2018/wordml" xmlns:w16sdtdh="http://schemas.microsoft.com/office/word/2020/wordml/sdtdatahash" xmlns:w16se="http://schemas.microsoft.com/office/word/2015/wordml/symex" xmlns:wpg="http://schemas.microsoft.com/office/word/2010/wordprocessingGroup" xmlns:wpi="http://schemas.microsoft.com/office/word/2010/wordprocessingInk" xmlns:wne="http://schemas.microsoft.com/office/word/2006/wordml" xmlns:wps="http://schemas.microsoft.com/office/word/2010/wordprocessingShape" mc:Ignorable="w14 w15 w16se w16cid w16 w16cex w16sdtdh wp14">
+<w:footnotes xmlns:wpc="http://schemas.microsoft.com/office/word/2010/wordprocessingCanvas" xmlns:cx="http://schemas.microsoft.com/office/drawing/2014/chartex" xmlns:cx1="http://schemas.microsoft.com/office/drawing/2015/9/8/chartex" xmlns:cx2="http://schemas.microsoft.com/office/drawing/2015/10/21/chartex" xmlns:cx3="http://schemas.microsoft.com/office/drawing/2016/5/9/chartex" xmlns:cx4="http://schemas.microsoft.com/office/drawing/2016/5/10/chartex" xmlns:cx5="http://schemas.microsoft.com/office/drawing/2016/5/11/chartex" xmlns:cx6="http://schemas.microsoft.com/office/drawing/2016/5/12/chartex" xmlns:cx7="http://schemas.microsoft.com/office/drawing/2016/5/13/chartex" xmlns:cx8="http://schemas.microsoft.com/office/drawing/2016/5/14/chartex" xmlns:mc="http://schemas.openxmlformats.org/markup-compatibility/2006" xmlns:aink="http://schemas.microsoft.com/office/drawing/2016/ink" xmlns:am3d="http://schemas.microsoft.com/office/drawing/2017/model3d" xmlns:o="urn:schemas-microsoft-com:office:office" xmlns:r="http://schemas.openxmlformats.org/officeDocument/2006/relationships" xmlns:m="http://schemas.openxmlformats.org/officeDocument/2006/math" xmlns:v="urn:schemas-microsoft-com:vml" xmlns:wp14="http://schemas.microsoft.com/office/word/2010/wordprocessingDrawing" xmlns:wp="http://schemas.openxmlformats.org/drawingml/2006/wordprocessingDrawing" xmlns:w10="urn:schemas-microsoft-com:office:word" xmlns:w="http://schemas.openxmlformats.org/wordprocessingml/2006/main" xmlns:w14="http://schemas.microsoft.com/office/word/2010/wordml" xmlns:w15="http://schemas.microsoft.com/office/word/2012/wordml" xmlns:w16cid="http://schemas.microsoft.com/office/word/2016/wordml/cid" xmlns:w16se="http://schemas.microsoft.com/office/word/2015/wordml/symex" xmlns:wpg="http://schemas.microsoft.com/office/word/2010/wordprocessingGroup" xmlns:wpi="http://schemas.microsoft.com/office/word/2010/wordprocessingInk" xmlns:wne="http://schemas.microsoft.com/office/word/2006/wordml" xmlns:wps="http://schemas.microsoft.com/office/word/2010/wordprocessingShape" mc:Ignorable="w14 w15 w16se w16cid wp14">
   <w:footnote w:type="separator" w:id="-1">
     <w:p>
       <w:pPr>
@@ -11424,7 +14818,7 @@
 </file>
 
 <file path=word/header1.xml><?xml version="1.0" encoding="utf-8"?>
-<w:hdr xmlns:wpc="http://schemas.microsoft.com/office/word/2010/wordprocessingCanvas" xmlns:cx="http://schemas.microsoft.com/office/drawing/2014/chartex" xmlns:cx1="http://schemas.microsoft.com/office/drawing/2015/9/8/chartex" xmlns:cx2="http://schemas.microsoft.com/office/drawing/2015/10/21/chartex" xmlns:cx3="http://schemas.microsoft.com/office/drawing/2016/5/9/chartex" xmlns:cx4="http://schemas.microsoft.com/office/drawing/2016/5/10/chartex" xmlns:cx5="http://schemas.microsoft.com/office/drawing/2016/5/11/chartex" xmlns:cx6="http://schemas.microsoft.com/office/drawing/2016/5/12/chartex" xmlns:cx7="http://schemas.microsoft.com/office/drawing/2016/5/13/chartex" xmlns:cx8="http://schemas.microsoft.com/office/drawing/2016/5/14/chartex" xmlns:mc="http://schemas.openxmlformats.org/markup-compatibility/2006" xmlns:aink="http://schemas.microsoft.com/office/drawing/2016/ink" xmlns:am3d="http://schemas.microsoft.com/office/drawing/2017/model3d" xmlns:o="urn:schemas-microsoft-com:office:office" xmlns:oel="http://schemas.microsoft.com/office/2019/extlst" xmlns:r="http://schemas.openxmlformats.org/officeDocument/2006/relationships" xmlns:m="http://schemas.openxmlformats.org/officeDocument/2006/math" xmlns:v="urn:schemas-microsoft-com:vml" xmlns:wp14="http://schemas.microsoft.com/office/word/2010/wordprocessingDrawing" xmlns:wp="http://schemas.openxmlformats.org/drawingml/2006/wordprocessingDrawing" xmlns:w10="urn:schemas-microsoft-com:office:word" xmlns:w="http://schemas.openxmlformats.org/wordprocessingml/2006/main" xmlns:w14="http://schemas.microsoft.com/office/word/2010/wordml" xmlns:w15="http://schemas.microsoft.com/office/word/2012/wordml" xmlns:w16cex="http://schemas.microsoft.com/office/word/2018/wordml/cex" xmlns:w16cid="http://schemas.microsoft.com/office/word/2016/wordml/cid" xmlns:w16="http://schemas.microsoft.com/office/word/2018/wordml" xmlns:w16sdtdh="http://schemas.microsoft.com/office/word/2020/wordml/sdtdatahash" xmlns:w16se="http://schemas.microsoft.com/office/word/2015/wordml/symex" xmlns:wpg="http://schemas.microsoft.com/office/word/2010/wordprocessingGroup" xmlns:wpi="http://schemas.microsoft.com/office/word/2010/wordprocessingInk" xmlns:wne="http://schemas.microsoft.com/office/word/2006/wordml" xmlns:wps="http://schemas.microsoft.com/office/word/2010/wordprocessingShape" mc:Ignorable="w14 w15 w16se w16cid w16 w16cex w16sdtdh wp14">
+<w:hdr xmlns:wpc="http://schemas.microsoft.com/office/word/2010/wordprocessingCanvas" xmlns:cx="http://schemas.microsoft.com/office/drawing/2014/chartex" xmlns:cx1="http://schemas.microsoft.com/office/drawing/2015/9/8/chartex" xmlns:cx2="http://schemas.microsoft.com/office/drawing/2015/10/21/chartex" xmlns:cx3="http://schemas.microsoft.com/office/drawing/2016/5/9/chartex" xmlns:cx4="http://schemas.microsoft.com/office/drawing/2016/5/10/chartex" xmlns:cx5="http://schemas.microsoft.com/office/drawing/2016/5/11/chartex" xmlns:cx6="http://schemas.microsoft.com/office/drawing/2016/5/12/chartex" xmlns:cx7="http://schemas.microsoft.com/office/drawing/2016/5/13/chartex" xmlns:cx8="http://schemas.microsoft.com/office/drawing/2016/5/14/chartex" xmlns:mc="http://schemas.openxmlformats.org/markup-compatibility/2006" xmlns:aink="http://schemas.microsoft.com/office/drawing/2016/ink" xmlns:am3d="http://schemas.microsoft.com/office/drawing/2017/model3d" xmlns:o="urn:schemas-microsoft-com:office:office" xmlns:r="http://schemas.openxmlformats.org/officeDocument/2006/relationships" xmlns:m="http://schemas.openxmlformats.org/officeDocument/2006/math" xmlns:v="urn:schemas-microsoft-com:vml" xmlns:wp14="http://schemas.microsoft.com/office/word/2010/wordprocessingDrawing" xmlns:wp="http://schemas.openxmlformats.org/drawingml/2006/wordprocessingDrawing" xmlns:w10="urn:schemas-microsoft-com:office:word" xmlns:w="http://schemas.openxmlformats.org/wordprocessingml/2006/main" xmlns:w14="http://schemas.microsoft.com/office/word/2010/wordml" xmlns:w15="http://schemas.microsoft.com/office/word/2012/wordml" xmlns:w16cid="http://schemas.microsoft.com/office/word/2016/wordml/cid" xmlns:w16se="http://schemas.microsoft.com/office/word/2015/wordml/symex" xmlns:wpg="http://schemas.microsoft.com/office/word/2010/wordprocessingGroup" xmlns:wpi="http://schemas.microsoft.com/office/word/2010/wordprocessingInk" xmlns:wne="http://schemas.microsoft.com/office/word/2006/wordml" xmlns:wps="http://schemas.microsoft.com/office/word/2010/wordprocessingShape" mc:Ignorable="w14 w15 w16se w16cid wp14">
   <w:p>
     <w:pPr>
       <w:pBdr>
@@ -11448,7 +14842,7 @@
 </file>
 
 <file path=word/numbering.xml><?xml version="1.0" encoding="utf-8"?>
-<w:numbering xmlns:wpc="http://schemas.microsoft.com/office/word/2010/wordprocessingCanvas" xmlns:cx="http://schemas.microsoft.com/office/drawing/2014/chartex" xmlns:cx1="http://schemas.microsoft.com/office/drawing/2015/9/8/chartex" xmlns:cx2="http://schemas.microsoft.com/office/drawing/2015/10/21/chartex" xmlns:cx3="http://schemas.microsoft.com/office/drawing/2016/5/9/chartex" xmlns:cx4="http://schemas.microsoft.com/office/drawing/2016/5/10/chartex" xmlns:cx5="http://schemas.microsoft.com/office/drawing/2016/5/11/chartex" xmlns:cx6="http://schemas.microsoft.com/office/drawing/2016/5/12/chartex" xmlns:cx7="http://schemas.microsoft.com/office/drawing/2016/5/13/chartex" xmlns:cx8="http://schemas.microsoft.com/office/drawing/2016/5/14/chartex" xmlns:mc="http://schemas.openxmlformats.org/markup-compatibility/2006" xmlns:aink="http://schemas.microsoft.com/office/drawing/2016/ink" xmlns:am3d="http://schemas.microsoft.com/office/drawing/2017/model3d" xmlns:o="urn:schemas-microsoft-com:office:office" xmlns:oel="http://schemas.microsoft.com/office/2019/extlst" xmlns:r="http://schemas.openxmlformats.org/officeDocument/2006/relationships" xmlns:m="http://schemas.openxmlformats.org/officeDocument/2006/math" xmlns:v="urn:schemas-microsoft-com:vml" xmlns:wp14="http://schemas.microsoft.com/office/word/2010/wordprocessingDrawing" xmlns:wp="http://schemas.openxmlformats.org/drawingml/2006/wordprocessingDrawing" xmlns:w10="urn:schemas-microsoft-com:office:word" xmlns:w="http://schemas.openxmlformats.org/wordprocessingml/2006/main" xmlns:w14="http://schemas.microsoft.com/office/word/2010/wordml" xmlns:w15="http://schemas.microsoft.com/office/word/2012/wordml" xmlns:w16cex="http://schemas.microsoft.com/office/word/2018/wordml/cex" xmlns:w16cid="http://schemas.microsoft.com/office/word/2016/wordml/cid" xmlns:w16="http://schemas.microsoft.com/office/word/2018/wordml" xmlns:w16sdtdh="http://schemas.microsoft.com/office/word/2020/wordml/sdtdatahash" xmlns:w16se="http://schemas.microsoft.com/office/word/2015/wordml/symex" xmlns:wpg="http://schemas.microsoft.com/office/word/2010/wordprocessingGroup" xmlns:wpi="http://schemas.microsoft.com/office/word/2010/wordprocessingInk" xmlns:wne="http://schemas.microsoft.com/office/word/2006/wordml" xmlns:wps="http://schemas.microsoft.com/office/word/2010/wordprocessingShape" mc:Ignorable="w14 w15 w16se w16cid w16 w16cex w16sdtdh wp14">
+<w:numbering xmlns:wpc="http://schemas.microsoft.com/office/word/2010/wordprocessingCanvas" xmlns:cx="http://schemas.microsoft.com/office/drawing/2014/chartex" xmlns:cx1="http://schemas.microsoft.com/office/drawing/2015/9/8/chartex" xmlns:cx2="http://schemas.microsoft.com/office/drawing/2015/10/21/chartex" xmlns:cx3="http://schemas.microsoft.com/office/drawing/2016/5/9/chartex" xmlns:cx4="http://schemas.microsoft.com/office/drawing/2016/5/10/chartex" xmlns:cx5="http://schemas.microsoft.com/office/drawing/2016/5/11/chartex" xmlns:cx6="http://schemas.microsoft.com/office/drawing/2016/5/12/chartex" xmlns:cx7="http://schemas.microsoft.com/office/drawing/2016/5/13/chartex" xmlns:cx8="http://schemas.microsoft.com/office/drawing/2016/5/14/chartex" xmlns:mc="http://schemas.openxmlformats.org/markup-compatibility/2006" xmlns:aink="http://schemas.microsoft.com/office/drawing/2016/ink" xmlns:am3d="http://schemas.microsoft.com/office/drawing/2017/model3d" xmlns:o="urn:schemas-microsoft-com:office:office" xmlns:r="http://schemas.openxmlformats.org/officeDocument/2006/relationships" xmlns:m="http://schemas.openxmlformats.org/officeDocument/2006/math" xmlns:v="urn:schemas-microsoft-com:vml" xmlns:wp14="http://schemas.microsoft.com/office/word/2010/wordprocessingDrawing" xmlns:wp="http://schemas.openxmlformats.org/drawingml/2006/wordprocessingDrawing" xmlns:w10="urn:schemas-microsoft-com:office:word" xmlns:w="http://schemas.openxmlformats.org/wordprocessingml/2006/main" xmlns:w14="http://schemas.microsoft.com/office/word/2010/wordml" xmlns:w15="http://schemas.microsoft.com/office/word/2012/wordml" xmlns:w16cid="http://schemas.microsoft.com/office/word/2016/wordml/cid" xmlns:w16se="http://schemas.microsoft.com/office/word/2015/wordml/symex" xmlns:wpg="http://schemas.microsoft.com/office/word/2010/wordprocessingGroup" xmlns:wpi="http://schemas.microsoft.com/office/word/2010/wordprocessingInk" xmlns:wne="http://schemas.microsoft.com/office/word/2006/wordml" xmlns:wps="http://schemas.microsoft.com/office/word/2010/wordprocessingShape" mc:Ignorable="w14 w15 w16se w16cid wp14">
   <w:abstractNum w:abstractNumId="0" w15:restartNumberingAfterBreak="0">
     <w:nsid w:val="03952A41"/>
     <w:multiLevelType w:val="multilevel"/>
@@ -12158,32 +15552,32 @@
       </w:pPr>
     </w:lvl>
   </w:abstractNum>
-  <w:num w:numId="1" w16cid:durableId="1296450004">
+  <w:num w:numId="1">
     <w:abstractNumId w:val="3"/>
   </w:num>
-  <w:num w:numId="2" w16cid:durableId="1987590972">
+  <w:num w:numId="2">
     <w:abstractNumId w:val="6"/>
   </w:num>
-  <w:num w:numId="3" w16cid:durableId="1464150365">
+  <w:num w:numId="3">
     <w:abstractNumId w:val="1"/>
   </w:num>
-  <w:num w:numId="4" w16cid:durableId="1063867621">
+  <w:num w:numId="4">
     <w:abstractNumId w:val="0"/>
   </w:num>
-  <w:num w:numId="5" w16cid:durableId="1773670147">
+  <w:num w:numId="5">
     <w:abstractNumId w:val="5"/>
   </w:num>
-  <w:num w:numId="6" w16cid:durableId="385421198">
+  <w:num w:numId="6">
     <w:abstractNumId w:val="4"/>
   </w:num>
-  <w:num w:numId="7" w16cid:durableId="1711686911">
+  <w:num w:numId="7">
     <w:abstractNumId w:val="2"/>
   </w:num>
 </w:numbering>
 </file>
 
 <file path=word/styles.xml><?xml version="1.0" encoding="utf-8"?>
-<w:styles xmlns:mc="http://schemas.openxmlformats.org/markup-compatibility/2006" xmlns:r="http://schemas.openxmlformats.org/officeDocument/2006/relationships" xmlns:w="http://schemas.openxmlformats.org/wordprocessingml/2006/main" xmlns:w14="http://schemas.microsoft.com/office/word/2010/wordml" xmlns:w15="http://schemas.microsoft.com/office/word/2012/wordml" xmlns:w16cex="http://schemas.microsoft.com/office/word/2018/wordml/cex" xmlns:w16cid="http://schemas.microsoft.com/office/word/2016/wordml/cid" xmlns:w16="http://schemas.microsoft.com/office/word/2018/wordml" xmlns:w16sdtdh="http://schemas.microsoft.com/office/word/2020/wordml/sdtdatahash" xmlns:w16se="http://schemas.microsoft.com/office/word/2015/wordml/symex" mc:Ignorable="w14 w15 w16se w16cid w16 w16cex w16sdtdh">
+<w:styles xmlns:mc="http://schemas.openxmlformats.org/markup-compatibility/2006" xmlns:r="http://schemas.openxmlformats.org/officeDocument/2006/relationships" xmlns:w="http://schemas.openxmlformats.org/wordprocessingml/2006/main" xmlns:w14="http://schemas.microsoft.com/office/word/2010/wordml" xmlns:w15="http://schemas.microsoft.com/office/word/2012/wordml" xmlns:w16cid="http://schemas.microsoft.com/office/word/2016/wordml/cid" xmlns:w16se="http://schemas.microsoft.com/office/word/2015/wordml/symex" mc:Ignorable="w14 w15 w16se w16cid">
   <w:docDefaults>
     <w:rPrDefault>
       <w:rPr>
@@ -12199,7 +15593,7 @@
       </w:pPr>
     </w:pPrDefault>
   </w:docDefaults>
-  <w:latentStyles w:defLockedState="0" w:defUIPriority="99" w:defSemiHidden="0" w:defUnhideWhenUsed="0" w:defQFormat="0" w:count="376">
+  <w:latentStyles w:defLockedState="0" w:defUIPriority="99" w:defSemiHidden="0" w:defUnhideWhenUsed="0" w:defQFormat="0" w:count="375">
     <w:lsdException w:name="Normal" w:uiPriority="0" w:qFormat="1"/>
     <w:lsdException w:name="heading 1" w:uiPriority="9" w:qFormat="1"/>
     <w:lsdException w:name="heading 2" w:semiHidden="1" w:uiPriority="9" w:unhideWhenUsed="1" w:qFormat="1"/>
@@ -12575,7 +15969,6 @@
     <w:lsdException w:name="Smart Hyperlink" w:semiHidden="1" w:unhideWhenUsed="1"/>
     <w:lsdException w:name="Hashtag" w:semiHidden="1" w:unhideWhenUsed="1"/>
     <w:lsdException w:name="Unresolved Mention" w:semiHidden="1" w:unhideWhenUsed="1"/>
-    <w:lsdException w:name="Smart Link" w:semiHidden="1" w:unhideWhenUsed="1"/>
   </w:latentStyles>
   <w:style w:type="paragraph" w:default="1" w:styleId="Normal">
     <w:name w:val="Normal"/>

</xml_diff>

<commit_message>
thesis upd. practical part continuation
</commit_message>
<xml_diff>
--- a/Bachelor_Thesis_Dmytro_Teplov.docx
+++ b/Bachelor_Thesis_Dmytro_Teplov.docx
@@ -233,7 +233,6 @@
           <w:tag w:val="goog_rdk_0"/>
           <w:id w:val="663823811"/>
         </w:sdtPr>
-        <w:sdtEndPr/>
         <w:sdtContent/>
       </w:sdt>
       <w:r>
@@ -6605,7 +6604,6 @@
           <w:docPartUnique/>
         </w:docPartObj>
       </w:sdtPr>
-      <w:sdtEndPr/>
       <w:sdtContent>
         <w:p>
           <w:pPr>
@@ -7272,7 +7270,6 @@
           <w:docPartUnique/>
         </w:docPartObj>
       </w:sdtPr>
-      <w:sdtEndPr/>
       <w:sdtContent>
         <w:p>
           <w:pPr>
@@ -7376,7 +7373,6 @@
           <w:docPartUnique/>
         </w:docPartObj>
       </w:sdtPr>
-      <w:sdtEndPr/>
       <w:sdtContent>
         <w:p>
           <w:r>
@@ -12890,7 +12886,13 @@
         <w:pStyle w:val="BDlentelestekstas"/>
       </w:pPr>
       <w:r>
-        <w:t>Table. 2.2. Technical system requirements</w:t>
+        <w:t>Table. 2.</w:t>
+      </w:r>
+      <w:r>
+        <w:t>3</w:t>
+      </w:r>
+      <w:r>
+        <w:t>. Technical system requirements</w:t>
       </w:r>
     </w:p>
     <w:tbl>
@@ -12954,7 +12956,13 @@
               <w:pStyle w:val="BDlentelestekstas"/>
             </w:pPr>
             <w:r>
-              <w:t>System is developed using</w:t>
+              <w:t xml:space="preserve">System </w:t>
+            </w:r>
+            <w:r>
+              <w:t>shall be</w:t>
+            </w:r>
+            <w:r>
+              <w:t xml:space="preserve"> developed using</w:t>
             </w:r>
             <w:r>
               <w:t xml:space="preserve"> </w:t>
@@ -12966,7 +12974,25 @@
               <w:t>W</w:t>
             </w:r>
             <w:r>
-              <w:t xml:space="preserve"> library.</w:t>
+              <w:t xml:space="preserve"> and GLEW</w:t>
+            </w:r>
+            <w:r>
+              <w:t xml:space="preserve"> librar</w:t>
+            </w:r>
+            <w:r>
+              <w:t>ies</w:t>
+            </w:r>
+            <w:r>
+              <w:t xml:space="preserve"> for C++</w:t>
+            </w:r>
+            <w:r>
+              <w:t xml:space="preserve"> to support OpenGL</w:t>
+            </w:r>
+            <w:r>
+              <w:t>.</w:t>
+            </w:r>
+            <w:r>
+              <w:t xml:space="preserve"> </w:t>
             </w:r>
           </w:p>
         </w:tc>
@@ -12994,7 +13020,19 @@
               <w:pStyle w:val="BDlentelestekstas"/>
             </w:pPr>
             <w:r>
-              <w:t>Use carcass title</w:t>
+              <w:t xml:space="preserve">System </w:t>
+            </w:r>
+            <w:r>
+              <w:t xml:space="preserve">shall </w:t>
+            </w:r>
+            <w:r>
+              <w:t>use</w:t>
+            </w:r>
+            <w:r>
+              <w:t xml:space="preserve"> </w:t>
+            </w:r>
+            <w:r>
+              <w:t>STB library for C++ to handle image data.</w:t>
             </w:r>
           </w:p>
         </w:tc>
@@ -13022,7 +13060,129 @@
               <w:pStyle w:val="BDlentelestekstas"/>
             </w:pPr>
             <w:r>
-              <w:t>Must import/synchronize data with AD</w:t>
+              <w:t xml:space="preserve">System </w:t>
+            </w:r>
+            <w:r>
+              <w:t xml:space="preserve">shall </w:t>
+            </w:r>
+            <w:r>
+              <w:t xml:space="preserve">use </w:t>
+            </w:r>
+            <w:proofErr w:type="spellStart"/>
+            <w:r>
+              <w:t>imGUI</w:t>
+            </w:r>
+            <w:proofErr w:type="spellEnd"/>
+            <w:r>
+              <w:t xml:space="preserve"> library for C++ to create graphical user interface.</w:t>
+            </w:r>
+          </w:p>
+        </w:tc>
+      </w:tr>
+      <w:tr>
+        <w:tc>
+          <w:tcPr>
+            <w:tcW w:w="4814" w:type="dxa"/>
+          </w:tcPr>
+          <w:p>
+            <w:pPr>
+              <w:pStyle w:val="BDlentelestekstas"/>
+            </w:pPr>
+            <w:r>
+              <w:t>NFR-</w:t>
+            </w:r>
+            <w:r>
+              <w:t>4</w:t>
+            </w:r>
+          </w:p>
+        </w:tc>
+        <w:tc>
+          <w:tcPr>
+            <w:tcW w:w="4814" w:type="dxa"/>
+          </w:tcPr>
+          <w:p>
+            <w:pPr>
+              <w:pStyle w:val="BDlentelestekstas"/>
+            </w:pPr>
+            <w:r>
+              <w:t xml:space="preserve">System </w:t>
+            </w:r>
+            <w:r>
+              <w:t xml:space="preserve">shall use </w:t>
+            </w:r>
+            <w:r>
+              <w:t xml:space="preserve">GLM </w:t>
+            </w:r>
+            <w:r>
+              <w:t>library to perform matrix calculations.</w:t>
+            </w:r>
+          </w:p>
+        </w:tc>
+      </w:tr>
+      <w:tr>
+        <w:tc>
+          <w:tcPr>
+            <w:tcW w:w="4814" w:type="dxa"/>
+          </w:tcPr>
+          <w:p>
+            <w:pPr>
+              <w:pStyle w:val="BDlentelestekstas"/>
+            </w:pPr>
+            <w:r>
+              <w:t>NFR-5</w:t>
+            </w:r>
+          </w:p>
+        </w:tc>
+        <w:tc>
+          <w:tcPr>
+            <w:tcW w:w="4814" w:type="dxa"/>
+          </w:tcPr>
+          <w:p>
+            <w:pPr>
+              <w:pStyle w:val="BDlentelestekstas"/>
+            </w:pPr>
+            <w:r>
+              <w:t>System shall use OpenGL specification for execution</w:t>
+            </w:r>
+            <w:r>
+              <w:t xml:space="preserve"> of</w:t>
+            </w:r>
+            <w:r>
+              <w:t xml:space="preserve"> GPU commands</w:t>
+            </w:r>
+            <w:r>
+              <w:t>.</w:t>
+            </w:r>
+          </w:p>
+        </w:tc>
+      </w:tr>
+      <w:tr>
+        <w:tc>
+          <w:tcPr>
+            <w:tcW w:w="4814" w:type="dxa"/>
+          </w:tcPr>
+          <w:p>
+            <w:pPr>
+              <w:pStyle w:val="BDlentelestekstas"/>
+            </w:pPr>
+            <w:r>
+              <w:t>NFR-6</w:t>
+            </w:r>
+          </w:p>
+        </w:tc>
+        <w:tc>
+          <w:tcPr>
+            <w:tcW w:w="4814" w:type="dxa"/>
+          </w:tcPr>
+          <w:p>
+            <w:pPr>
+              <w:pStyle w:val="BDlentelestekstas"/>
+            </w:pPr>
+            <w:r>
+              <w:t>System shall have multiplatform support</w:t>
+            </w:r>
+            <w:r>
+              <w:t>.</w:t>
             </w:r>
           </w:p>
         </w:tc>
@@ -13038,7 +13198,22 @@
         <w:pStyle w:val="BDlentelestekstas"/>
       </w:pPr>
       <w:r>
-        <w:t>Table. 2.3. Reliability and Security requirements</w:t>
+        <w:t>Table. 2.</w:t>
+      </w:r>
+      <w:r>
+        <w:t>4</w:t>
+      </w:r>
+      <w:r>
+        <w:t xml:space="preserve">. Reliability and </w:t>
+      </w:r>
+      <w:r>
+        <w:t>Maintainability</w:t>
+      </w:r>
+      <w:r>
+        <w:t xml:space="preserve"> </w:t>
+      </w:r>
+      <w:r>
+        <w:t>requirements</w:t>
       </w:r>
     </w:p>
     <w:tbl>
@@ -13089,7 +13264,10 @@
               <w:pStyle w:val="BDlentelestekstas"/>
             </w:pPr>
             <w:r>
-              <w:t>NFR-4</w:t>
+              <w:t>NFR-</w:t>
+            </w:r>
+            <w:r>
+              <w:t>7</w:t>
             </w:r>
           </w:p>
         </w:tc>
@@ -13102,7 +13280,13 @@
               <w:pStyle w:val="BDlentelestekstas"/>
             </w:pPr>
             <w:r>
-              <w:t>Autosave state every 5seconds in case of sys crash</w:t>
+              <w:t xml:space="preserve">System shall save the map currently </w:t>
+            </w:r>
+            <w:r>
+              <w:t>opened</w:t>
+            </w:r>
+            <w:r>
+              <w:t xml:space="preserve"> in case of crash.</w:t>
             </w:r>
           </w:p>
         </w:tc>
@@ -13116,6 +13300,12 @@
             <w:pPr>
               <w:pStyle w:val="BDlentelestekstas"/>
             </w:pPr>
+            <w:r>
+              <w:t>NFR-</w:t>
+            </w:r>
+            <w:r>
+              <w:t>8</w:t>
+            </w:r>
           </w:p>
         </w:tc>
         <w:tc>
@@ -13127,7 +13317,10 @@
               <w:pStyle w:val="BDlentelestekstas"/>
             </w:pPr>
             <w:r>
-              <w:t>Use carcass title</w:t>
+              <w:t xml:space="preserve">System shall have </w:t>
+            </w:r>
+            <w:r>
+              <w:t>modular structure for easy maintainability and better reliability.</w:t>
             </w:r>
           </w:p>
         </w:tc>
@@ -13141,6 +13334,13 @@
             <w:pPr>
               <w:pStyle w:val="BDlentelestekstas"/>
             </w:pPr>
+            <w:r>
+              <w:lastRenderedPageBreak/>
+              <w:t>NFR-</w:t>
+            </w:r>
+            <w:r>
+              <w:t>9</w:t>
+            </w:r>
           </w:p>
         </w:tc>
         <w:tc>
@@ -13152,7 +13352,13 @@
               <w:pStyle w:val="BDlentelestekstas"/>
             </w:pPr>
             <w:r>
-              <w:t>M</w:t>
+              <w:t xml:space="preserve">When one module fails system should not allow for cascading </w:t>
+            </w:r>
+            <w:r>
+              <w:t xml:space="preserve">failure </w:t>
+            </w:r>
+            <w:r>
+              <w:t>effect.</w:t>
             </w:r>
           </w:p>
         </w:tc>
@@ -13163,7 +13369,28 @@
         <w:pStyle w:val="BDlentelestekstas"/>
       </w:pPr>
       <w:r>
-        <w:t>able. 2.4. GUI and usage requirements</w:t>
+        <w:t>Table.</w:t>
+      </w:r>
+      <w:r>
+        <w:t xml:space="preserve"> </w:t>
+      </w:r>
+      <w:r>
+        <w:t>2.</w:t>
+      </w:r>
+      <w:r>
+        <w:t>5</w:t>
+      </w:r>
+      <w:r>
+        <w:t xml:space="preserve">. </w:t>
+      </w:r>
+      <w:r>
+        <w:t>Usability</w:t>
+      </w:r>
+      <w:r>
+        <w:t xml:space="preserve"> </w:t>
+      </w:r>
+      <w:r>
+        <w:t>requirements</w:t>
       </w:r>
     </w:p>
     <w:tbl>
@@ -13217,7 +13444,10 @@
               <w:t>NFR-</w:t>
             </w:r>
             <w:r>
-              <w:t>5</w:t>
+              <w:t>1</w:t>
+            </w:r>
+            <w:r>
+              <w:t>0</w:t>
             </w:r>
           </w:p>
         </w:tc>
@@ -13230,7 +13460,7 @@
               <w:pStyle w:val="BDlentelestekstas"/>
             </w:pPr>
             <w:r>
-              <w:t>Clear and intuitive interface</w:t>
+              <w:t>System shall have clean, convenient and understandable UI</w:t>
             </w:r>
           </w:p>
         </w:tc>
@@ -13244,6 +13474,12 @@
             <w:pPr>
               <w:pStyle w:val="BDlentelestekstas"/>
             </w:pPr>
+            <w:r>
+              <w:t>NFR-1</w:t>
+            </w:r>
+            <w:r>
+              <w:t>1</w:t>
+            </w:r>
           </w:p>
         </w:tc>
         <w:tc>
@@ -13255,13 +13491,14 @@
               <w:pStyle w:val="BDlentelestekstas"/>
             </w:pPr>
             <w:r>
-              <w:t>In English/</w:t>
-            </w:r>
-            <w:proofErr w:type="spellStart"/>
-            <w:r>
-              <w:t>japanese</w:t>
-            </w:r>
-            <w:proofErr w:type="spellEnd"/>
+              <w:t>System shall employ English as it</w:t>
+            </w:r>
+            <w:r>
+              <w:t>s</w:t>
+            </w:r>
+            <w:r>
+              <w:t xml:space="preserve"> UI language.</w:t>
+            </w:r>
           </w:p>
         </w:tc>
       </w:tr>
@@ -13274,6 +13511,12 @@
             <w:pPr>
               <w:pStyle w:val="BDlentelestekstas"/>
             </w:pPr>
+            <w:r>
+              <w:t>NFR-1</w:t>
+            </w:r>
+            <w:r>
+              <w:t>2</w:t>
+            </w:r>
           </w:p>
         </w:tc>
         <w:tc>
@@ -13285,7 +13528,7 @@
               <w:pStyle w:val="BDlentelestekstas"/>
             </w:pPr>
             <w:r>
-              <w:t>Accessible through web</w:t>
+              <w:t>In case application encounters error during the runtime, the user shall be informed in the intuitive way</w:t>
             </w:r>
           </w:p>
         </w:tc>
@@ -13296,7 +13539,40 @@
         <w:pStyle w:val="BDlentelestekstas"/>
       </w:pPr>
       <w:r>
-        <w:t>able. 2.5. Maintenance req</w:t>
+        <w:t>Table.</w:t>
+      </w:r>
+      <w:r>
+        <w:t xml:space="preserve"> </w:t>
+      </w:r>
+      <w:r>
+        <w:t>2.</w:t>
+      </w:r>
+      <w:r>
+        <w:t>6</w:t>
+      </w:r>
+      <w:r>
+        <w:t xml:space="preserve">. </w:t>
+      </w:r>
+      <w:r>
+        <w:t>Portability</w:t>
+      </w:r>
+      <w:r>
+        <w:t xml:space="preserve"> and</w:t>
+      </w:r>
+      <w:r>
+        <w:t xml:space="preserve"> Scalability</w:t>
+      </w:r>
+      <w:r>
+        <w:t xml:space="preserve"> </w:t>
+      </w:r>
+      <w:r>
+        <w:t>req</w:t>
+      </w:r>
+      <w:r>
+        <w:t>u</w:t>
+      </w:r>
+      <w:r>
+        <w:t>irements</w:t>
       </w:r>
     </w:p>
     <w:tbl>
@@ -13347,7 +13623,13 @@
               <w:pStyle w:val="BDlentelestekstas"/>
             </w:pPr>
             <w:r>
-              <w:t>NFR-5</w:t>
+              <w:t>NFR-</w:t>
+            </w:r>
+            <w:r>
+              <w:t>1</w:t>
+            </w:r>
+            <w:r>
+              <w:t>3</w:t>
             </w:r>
           </w:p>
         </w:tc>
@@ -13360,7 +13642,22 @@
               <w:pStyle w:val="BDlentelestekstas"/>
             </w:pPr>
             <w:r>
-              <w:t>Deploy changes automatically/Easy to develop modules/</w:t>
+              <w:t xml:space="preserve">System shall </w:t>
+            </w:r>
+            <w:r>
+              <w:t xml:space="preserve">be built for </w:t>
+            </w:r>
+            <w:r>
+              <w:t>W</w:t>
+            </w:r>
+            <w:r>
+              <w:t xml:space="preserve">indows and </w:t>
+            </w:r>
+            <w:r>
+              <w:t>L</w:t>
+            </w:r>
+            <w:r>
+              <w:t>inux.</w:t>
             </w:r>
           </w:p>
         </w:tc>
@@ -13374,6 +13671,12 @@
             <w:pPr>
               <w:pStyle w:val="BDlentelestekstas"/>
             </w:pPr>
+            <w:r>
+              <w:t>NFR-1</w:t>
+            </w:r>
+            <w:r>
+              <w:t>4</w:t>
+            </w:r>
           </w:p>
         </w:tc>
         <w:tc>
@@ -13385,7 +13688,7 @@
               <w:pStyle w:val="BDlentelestekstas"/>
             </w:pPr>
             <w:r>
-              <w:t>Should work with chrome edge, safari…</w:t>
+              <w:t>System shall be shipped with all necessary libraries included.</w:t>
             </w:r>
           </w:p>
         </w:tc>
@@ -13399,6 +13702,12 @@
             <w:pPr>
               <w:pStyle w:val="BDlentelestekstas"/>
             </w:pPr>
+            <w:r>
+              <w:t>NFR-1</w:t>
+            </w:r>
+            <w:r>
+              <w:t>5</w:t>
+            </w:r>
           </w:p>
         </w:tc>
         <w:tc>
@@ -13410,7 +13719,7 @@
               <w:pStyle w:val="BDlentelestekstas"/>
             </w:pPr>
             <w:r>
-              <w:t>Accessible through web</w:t>
+              <w:t>System performance shall scale according increased complexity of the map</w:t>
             </w:r>
           </w:p>
         </w:tc>
@@ -13561,6 +13870,9 @@
       <w:r>
         <w:t xml:space="preserve"> User interface mockup</w:t>
       </w:r>
+      <w:r>
+        <w:t>.</w:t>
+      </w:r>
     </w:p>
     <w:p>
       <w:pPr>
@@ -13568,6 +13880,456 @@
       </w:pPr>
       <w:r>
         <w:t xml:space="preserve">The structure of this project in terms of technologies used and how they interconnect will be discussed next. </w:t>
+      </w:r>
+      <w:r>
+        <w:t>The system setup was performed by installing the Microsoft Visual Studio application with C++ module. Visual Studio</w:t>
+      </w:r>
+      <w:r>
+        <w:t xml:space="preserve"> Community</w:t>
+      </w:r>
+      <w:r>
+        <w:t xml:space="preserve"> is an </w:t>
+      </w:r>
+      <w:r>
+        <w:t>integrated development environment (IDE)</w:t>
+      </w:r>
+      <w:r>
+        <w:t xml:space="preserve"> of choice and </w:t>
+      </w:r>
+      <w:r>
+        <w:t>it will be used for</w:t>
+      </w:r>
+      <w:r>
+        <w:t xml:space="preserve"> </w:t>
+      </w:r>
+      <w:r>
+        <w:t>C++</w:t>
+      </w:r>
+      <w:r>
+        <w:t xml:space="preserve"> project build</w:t>
+      </w:r>
+      <w:r>
+        <w:t>ing</w:t>
+      </w:r>
+      <w:r>
+        <w:t>.</w:t>
+      </w:r>
+      <w:r>
+        <w:t xml:space="preserve"> The additional </w:t>
+      </w:r>
+      <w:r>
+        <w:t>libraries</w:t>
+      </w:r>
+      <w:r>
+        <w:t xml:space="preserve"> GLFW, GLEW, STB and GLM were consequently added to the project.</w:t>
+      </w:r>
+      <w:r>
+        <w:t xml:space="preserve"> All the extension libraries were placed in single directory named “Dependencies” in the project solution directory</w:t>
+      </w:r>
+      <w:r>
+        <w:t xml:space="preserve"> in order </w:t>
+      </w:r>
+      <w:r>
+        <w:t>to use relative paths when linking libraries.</w:t>
+      </w:r>
+      <w:r>
+        <w:t xml:space="preserve"> </w:t>
+      </w:r>
+      <w:r>
+        <w:t xml:space="preserve">Employing relative paths </w:t>
+      </w:r>
+      <w:r>
+        <w:t>is crucial</w:t>
+      </w:r>
+      <w:r>
+        <w:t>, as it</w:t>
+      </w:r>
+      <w:r>
+        <w:t xml:space="preserve"> will</w:t>
+      </w:r>
+      <w:r>
+        <w:t xml:space="preserve"> </w:t>
+      </w:r>
+      <w:r>
+        <w:t>allow to</w:t>
+      </w:r>
+      <w:r>
+        <w:t xml:space="preserve"> launch application with a degree of flexibility, ensuring they can be initiated without being constrained by </w:t>
+      </w:r>
+      <w:r>
+        <w:t>computer’s directories structure.</w:t>
+      </w:r>
+    </w:p>
+    <w:p>
+      <w:pPr>
+        <w:pStyle w:val="BDpagrindinistekstas"/>
+      </w:pPr>
+      <w:r>
+        <w:t xml:space="preserve">GLFW and GLEW setup was achieved by downloading library files from the official web site in both cases. Figure </w:t>
+      </w:r>
+      <w:r>
+        <w:t>3</w:t>
+      </w:r>
+      <w:r>
+        <w:t xml:space="preserve"> featuring the main page of the GLFW website.</w:t>
+      </w:r>
+    </w:p>
+    <w:p>
+      <w:pPr>
+        <w:pStyle w:val="BDpagrindinistekstas"/>
+        <w:keepNext/>
+      </w:pPr>
+      <w:r>
+        <w:lastRenderedPageBreak/>
+        <w:drawing>
+          <wp:inline distT="0" distB="0" distL="0" distR="0" wp14:anchorId="7E6A2AEC" wp14:editId="15CC8850">
+            <wp:extent cx="4500880" cy="1880114"/>
+            <wp:effectExtent l="0" t="0" r="0" b="6350"/>
+            <wp:docPr id="5" name="Picture 5"/>
+            <wp:cNvGraphicFramePr>
+              <a:graphicFrameLocks xmlns:a="http://schemas.openxmlformats.org/drawingml/2006/main" noChangeAspect="1"/>
+            </wp:cNvGraphicFramePr>
+            <a:graphic xmlns:a="http://schemas.openxmlformats.org/drawingml/2006/main">
+              <a:graphicData uri="http://schemas.openxmlformats.org/drawingml/2006/picture">
+                <pic:pic xmlns:pic="http://schemas.openxmlformats.org/drawingml/2006/picture">
+                  <pic:nvPicPr>
+                    <pic:cNvPr id="1" name=""/>
+                    <pic:cNvPicPr/>
+                  </pic:nvPicPr>
+                  <pic:blipFill>
+                    <a:blip r:embed="rId14"/>
+                    <a:stretch>
+                      <a:fillRect/>
+                    </a:stretch>
+                  </pic:blipFill>
+                  <pic:spPr>
+                    <a:xfrm>
+                      <a:off x="0" y="0"/>
+                      <a:ext cx="4520693" cy="1888390"/>
+                    </a:xfrm>
+                    <a:prstGeom prst="rect">
+                      <a:avLst/>
+                    </a:prstGeom>
+                  </pic:spPr>
+                </pic:pic>
+              </a:graphicData>
+            </a:graphic>
+          </wp:inline>
+        </w:drawing>
+      </w:r>
+    </w:p>
+    <w:p>
+      <w:pPr>
+        <w:pStyle w:val="BDpaveiksliukas"/>
+      </w:pPr>
+      <w:r>
+        <w:t xml:space="preserve">Figure </w:t>
+      </w:r>
+      <w:r>
+        <w:fldChar w:fldCharType="begin"/>
+      </w:r>
+      <w:r>
+        <w:instrText xml:space="preserve"> SEQ Figure \* ARABIC </w:instrText>
+      </w:r>
+      <w:r>
+        <w:fldChar w:fldCharType="separate"/>
+      </w:r>
+      <w:r>
+        <w:t>3</w:t>
+      </w:r>
+      <w:r>
+        <w:fldChar w:fldCharType="end"/>
+      </w:r>
+      <w:r>
+        <w:t xml:space="preserve"> GLFW official web site.</w:t>
+      </w:r>
+    </w:p>
+    <w:p>
+      <w:pPr>
+        <w:pStyle w:val="BDpagrindinistekstas"/>
+      </w:pPr>
+      <w:r>
+        <w:t>Similarly</w:t>
+      </w:r>
+      <w:r>
+        <w:t>,</w:t>
+      </w:r>
+      <w:r>
+        <w:t xml:space="preserve"> in case of GLEW, the source files were downloaded from their web site</w:t>
+      </w:r>
+      <w:r>
+        <w:t xml:space="preserve"> and added to Visual Studio project solution</w:t>
+      </w:r>
+      <w:r>
+        <w:t>.</w:t>
+      </w:r>
+    </w:p>
+    <w:p>
+      <w:pPr>
+        <w:pStyle w:val="BDpagrindinistekstas"/>
+        <w:keepNext/>
+      </w:pPr>
+      <w:r>
+        <w:drawing>
+          <wp:inline distT="0" distB="0" distL="0" distR="0" wp14:anchorId="1FF88C46" wp14:editId="003B2B8D">
+            <wp:extent cx="5116830" cy="1924518"/>
+            <wp:effectExtent l="0" t="0" r="7620" b="0"/>
+            <wp:docPr id="6" name="Picture 6"/>
+            <wp:cNvGraphicFramePr>
+              <a:graphicFrameLocks xmlns:a="http://schemas.openxmlformats.org/drawingml/2006/main" noChangeAspect="1"/>
+            </wp:cNvGraphicFramePr>
+            <a:graphic xmlns:a="http://schemas.openxmlformats.org/drawingml/2006/main">
+              <a:graphicData uri="http://schemas.openxmlformats.org/drawingml/2006/picture">
+                <pic:pic xmlns:pic="http://schemas.openxmlformats.org/drawingml/2006/picture">
+                  <pic:nvPicPr>
+                    <pic:cNvPr id="1" name=""/>
+                    <pic:cNvPicPr/>
+                  </pic:nvPicPr>
+                  <pic:blipFill>
+                    <a:blip r:embed="rId15"/>
+                    <a:stretch>
+                      <a:fillRect/>
+                    </a:stretch>
+                  </pic:blipFill>
+                  <pic:spPr>
+                    <a:xfrm>
+                      <a:off x="0" y="0"/>
+                      <a:ext cx="5129691" cy="1929355"/>
+                    </a:xfrm>
+                    <a:prstGeom prst="rect">
+                      <a:avLst/>
+                    </a:prstGeom>
+                  </pic:spPr>
+                </pic:pic>
+              </a:graphicData>
+            </a:graphic>
+          </wp:inline>
+        </w:drawing>
+      </w:r>
+    </w:p>
+    <w:p>
+      <w:pPr>
+        <w:pStyle w:val="BDpaveiksliukas"/>
+      </w:pPr>
+      <w:r>
+        <w:t xml:space="preserve">Figure </w:t>
+      </w:r>
+      <w:r>
+        <w:fldChar w:fldCharType="begin"/>
+      </w:r>
+      <w:r>
+        <w:instrText xml:space="preserve"> SEQ Figure \* ARABIC </w:instrText>
+      </w:r>
+      <w:r>
+        <w:fldChar w:fldCharType="separate"/>
+      </w:r>
+      <w:r>
+        <w:t>4</w:t>
+      </w:r>
+      <w:r>
+        <w:fldChar w:fldCharType="end"/>
+      </w:r>
+      <w:r>
+        <w:t xml:space="preserve"> Official web site for GLEW</w:t>
+      </w:r>
+      <w:r>
+        <w:t>.</w:t>
+      </w:r>
+    </w:p>
+    <w:p>
+      <w:pPr>
+        <w:pStyle w:val="BDpagrindinistekstas"/>
+      </w:pPr>
+      <w:r>
+        <w:t>Adding the files to the project’s build came down to dynamically linking the dependencies folder and its contents in the project’s properties inside Visual Studio.</w:t>
+      </w:r>
+      <w:r>
+        <w:t xml:space="preserve"> </w:t>
+      </w:r>
+    </w:p>
+    <w:p>
+      <w:pPr>
+        <w:pStyle w:val="BDpagrindinistekstas"/>
+        <w:keepNext/>
+      </w:pPr>
+      <w:r>
+        <w:drawing>
+          <wp:inline distT="0" distB="0" distL="0" distR="0" wp14:anchorId="060789EA" wp14:editId="00A3ECAC">
+            <wp:extent cx="4640580" cy="2167658"/>
+            <wp:effectExtent l="0" t="0" r="7620" b="4445"/>
+            <wp:docPr id="8" name="Picture 8"/>
+            <wp:cNvGraphicFramePr>
+              <a:graphicFrameLocks xmlns:a="http://schemas.openxmlformats.org/drawingml/2006/main" noChangeAspect="1"/>
+            </wp:cNvGraphicFramePr>
+            <a:graphic xmlns:a="http://schemas.openxmlformats.org/drawingml/2006/main">
+              <a:graphicData uri="http://schemas.openxmlformats.org/drawingml/2006/picture">
+                <pic:pic xmlns:pic="http://schemas.openxmlformats.org/drawingml/2006/picture">
+                  <pic:nvPicPr>
+                    <pic:cNvPr id="1" name=""/>
+                    <pic:cNvPicPr/>
+                  </pic:nvPicPr>
+                  <pic:blipFill>
+                    <a:blip r:embed="rId16"/>
+                    <a:stretch>
+                      <a:fillRect/>
+                    </a:stretch>
+                  </pic:blipFill>
+                  <pic:spPr>
+                    <a:xfrm>
+                      <a:off x="0" y="0"/>
+                      <a:ext cx="4656913" cy="2175287"/>
+                    </a:xfrm>
+                    <a:prstGeom prst="rect">
+                      <a:avLst/>
+                    </a:prstGeom>
+                  </pic:spPr>
+                </pic:pic>
+              </a:graphicData>
+            </a:graphic>
+          </wp:inline>
+        </w:drawing>
+      </w:r>
+    </w:p>
+    <w:p>
+      <w:pPr>
+        <w:pStyle w:val="BDpaveiksliukas"/>
+      </w:pPr>
+      <w:r>
+        <w:t xml:space="preserve">Figure </w:t>
+      </w:r>
+      <w:r>
+        <w:fldChar w:fldCharType="begin"/>
+      </w:r>
+      <w:r>
+        <w:instrText xml:space="preserve"> SEQ Figure \* ARABIC </w:instrText>
+      </w:r>
+      <w:r>
+        <w:fldChar w:fldCharType="separate"/>
+      </w:r>
+      <w:r>
+        <w:t>5</w:t>
+      </w:r>
+      <w:r>
+        <w:fldChar w:fldCharType="end"/>
+      </w:r>
+      <w:r>
+        <w:t xml:space="preserve"> included directories for project.</w:t>
+      </w:r>
+    </w:p>
+    <w:p>
+      <w:pPr>
+        <w:pStyle w:val="BDpagrindinistekstas"/>
+      </w:pPr>
+      <w:r>
+        <w:t xml:space="preserve">In case of STB and GLM libraries, the up-to-date versions of them are hosted on </w:t>
+      </w:r>
+      <w:r>
+        <w:t>G</w:t>
+      </w:r>
+      <w:r>
+        <w:t>it</w:t>
+      </w:r>
+      <w:r>
+        <w:t>H</w:t>
+      </w:r>
+      <w:r>
+        <w:t>ub</w:t>
+      </w:r>
+      <w:bookmarkStart w:id="5" w:name="_GoBack"/>
+      <w:bookmarkEnd w:id="5"/>
+      <w:r>
+        <w:t xml:space="preserve"> and requires pulling the repositories. After the pull, files were placed in corresponding </w:t>
+      </w:r>
+      <w:r>
+        <w:t>folders in the dependencies directory and linked in the project’s settings as well.</w:t>
+      </w:r>
+      <w:r>
+        <w:t xml:space="preserve"> </w:t>
+      </w:r>
+    </w:p>
+    <w:p>
+      <w:pPr>
+        <w:pStyle w:val="BDpagrindinistekstas"/>
+        <w:keepNext/>
+      </w:pPr>
+      <w:r>
+        <w:lastRenderedPageBreak/>
+        <w:drawing>
+          <wp:inline distT="0" distB="0" distL="0" distR="0" wp14:anchorId="5422DB92" wp14:editId="16BC8059">
+            <wp:extent cx="4621530" cy="2519832"/>
+            <wp:effectExtent l="0" t="0" r="7620" b="0"/>
+            <wp:docPr id="9" name="Picture 9"/>
+            <wp:cNvGraphicFramePr>
+              <a:graphicFrameLocks xmlns:a="http://schemas.openxmlformats.org/drawingml/2006/main" noChangeAspect="1"/>
+            </wp:cNvGraphicFramePr>
+            <a:graphic xmlns:a="http://schemas.openxmlformats.org/drawingml/2006/main">
+              <a:graphicData uri="http://schemas.openxmlformats.org/drawingml/2006/picture">
+                <pic:pic xmlns:pic="http://schemas.openxmlformats.org/drawingml/2006/picture">
+                  <pic:nvPicPr>
+                    <pic:cNvPr id="1" name=""/>
+                    <pic:cNvPicPr/>
+                  </pic:nvPicPr>
+                  <pic:blipFill>
+                    <a:blip r:embed="rId17"/>
+                    <a:stretch>
+                      <a:fillRect/>
+                    </a:stretch>
+                  </pic:blipFill>
+                  <pic:spPr>
+                    <a:xfrm>
+                      <a:off x="0" y="0"/>
+                      <a:ext cx="4632333" cy="2525722"/>
+                    </a:xfrm>
+                    <a:prstGeom prst="rect">
+                      <a:avLst/>
+                    </a:prstGeom>
+                  </pic:spPr>
+                </pic:pic>
+              </a:graphicData>
+            </a:graphic>
+          </wp:inline>
+        </w:drawing>
+      </w:r>
+    </w:p>
+    <w:p>
+      <w:pPr>
+        <w:pStyle w:val="BDpaveiksliukas"/>
+      </w:pPr>
+      <w:r>
+        <w:t xml:space="preserve">Figure </w:t>
+      </w:r>
+      <w:r>
+        <w:fldChar w:fldCharType="begin"/>
+      </w:r>
+      <w:r>
+        <w:instrText xml:space="preserve"> SEQ Figure \* ARABIC </w:instrText>
+      </w:r>
+      <w:r>
+        <w:fldChar w:fldCharType="separate"/>
+      </w:r>
+      <w:r>
+        <w:t>6</w:t>
+      </w:r>
+      <w:r>
+        <w:fldChar w:fldCharType="end"/>
+      </w:r>
+      <w:r>
+        <w:t xml:space="preserve"> </w:t>
+      </w:r>
+      <w:r>
+        <w:t xml:space="preserve">STB </w:t>
+      </w:r>
+      <w:r>
+        <w:t>G</w:t>
+      </w:r>
+      <w:r>
+        <w:t>it</w:t>
+      </w:r>
+      <w:r>
+        <w:t>H</w:t>
+      </w:r>
+      <w:r>
+        <w:t>ub repository.</w:t>
       </w:r>
     </w:p>
     <w:p>
@@ -13880,7 +14642,6 @@
           <w:sz w:val="28"/>
           <w:szCs w:val="28"/>
         </w:rPr>
-        <w:lastRenderedPageBreak/>
         <w:t>Manual Testing</w:t>
       </w:r>
     </w:p>
@@ -14092,7 +14853,13 @@
         <w:pStyle w:val="BDlentelestekstas"/>
       </w:pPr>
       <w:r>
-        <w:t>Table4.1. TST-1 test case</w:t>
+        <w:t>Table</w:t>
+      </w:r>
+      <w:r>
+        <w:t xml:space="preserve"> </w:t>
+      </w:r>
+      <w:r>
+        <w:t>4.1. TST-1 test case</w:t>
       </w:r>
     </w:p>
     <w:tbl>
@@ -14187,6 +14954,7 @@
               <w:ind w:firstLine="0"/>
             </w:pPr>
             <w:r>
+              <w:lastRenderedPageBreak/>
               <w:t>Step No</w:t>
             </w:r>
           </w:p>
@@ -14405,14 +15173,14 @@
           <w:szCs w:val="28"/>
         </w:rPr>
       </w:pPr>
-      <w:bookmarkStart w:id="5" w:name="_heading=h.4d34og8" w:colFirst="0" w:colLast="0"/>
-      <w:bookmarkStart w:id="6" w:name="_heading=h.z337ya" w:colFirst="0" w:colLast="0"/>
-      <w:bookmarkStart w:id="7" w:name="_heading=h.2xcytpi" w:colFirst="0" w:colLast="0"/>
-      <w:bookmarkStart w:id="8" w:name="_heading=h.1ci93xb" w:colFirst="0" w:colLast="0"/>
-      <w:bookmarkEnd w:id="5"/>
+      <w:bookmarkStart w:id="6" w:name="_heading=h.4d34og8" w:colFirst="0" w:colLast="0"/>
+      <w:bookmarkStart w:id="7" w:name="_heading=h.z337ya" w:colFirst="0" w:colLast="0"/>
+      <w:bookmarkStart w:id="8" w:name="_heading=h.2xcytpi" w:colFirst="0" w:colLast="0"/>
+      <w:bookmarkStart w:id="9" w:name="_heading=h.1ci93xb" w:colFirst="0" w:colLast="0"/>
       <w:bookmarkEnd w:id="6"/>
       <w:bookmarkEnd w:id="7"/>
       <w:bookmarkEnd w:id="8"/>
+      <w:bookmarkEnd w:id="9"/>
       <w:r>
         <w:rPr>
           <w:b/>
@@ -14548,15 +15316,7 @@
         <w:rPr>
           <w:color w:val="000000"/>
         </w:rPr>
-        <w:t>Algorithms analysis allowed to determine basic algorithm stack that will be used in the project like uniform point distribution, bounding-box calculations and wave function collapse generation. Furthermore, the desktop development technologies analysis helped to determine best programming language and graphics API. Following an assessment of most popular technologies, the deci</w:t>
-      </w:r>
-      <w:bookmarkStart w:id="9" w:name="_GoBack"/>
-      <w:bookmarkEnd w:id="9"/>
-      <w:r>
-        <w:rPr>
-          <w:color w:val="000000"/>
-        </w:rPr>
-        <w:t>sion was made to in favor of C++ programming language based on the speed of the code execution and OpenGL graphics API based on ease of use, huge community around it and its speed being on par with much more complicated counterparts.</w:t>
+        <w:t>Algorithms analysis allowed to determine basic algorithm stack that will be used in the project like uniform point distribution, bounding-box calculations and wave function collapse generation. Furthermore, the desktop development technologies analysis helped to determine best programming language and graphics API. Following an assessment of most popular technologies, the decision was made to in favor of C++ programming language based on the speed of the code execution and OpenGL graphics API based on ease of use, huge community around it and its speed being on par with much more complicated counterparts.</w:t>
       </w:r>
     </w:p>
     <w:p>
@@ -14769,7 +15529,7 @@
         </w:rPr>
         <w:t xml:space="preserve"> Tools Appl 77, 1971–1995 (2018). </w:t>
       </w:r>
-      <w:hyperlink r:id="rId14" w:history="1">
+      <w:hyperlink r:id="rId18" w:history="1">
         <w:r>
           <w:rPr>
             <w:rStyle w:val="Hyperlink"/>
@@ -14803,7 +15563,7 @@
         </w:rPr>
         <w:t xml:space="preserve">Wang, T. (2021). Poisson-Disk Sampling: Theory and Applications. In: Lee, N. (eds) Encyclopedia of Computer Graphics and Games. Springer, Cham. </w:t>
       </w:r>
-      <w:hyperlink r:id="rId15" w:history="1">
+      <w:hyperlink r:id="rId19" w:history="1">
         <w:r>
           <w:rPr>
             <w:rStyle w:val="Hyperlink"/>
@@ -14851,7 +15611,7 @@
         </w:rPr>
         <w:t xml:space="preserve">. Sci. Technol. 30, 439–452 (2015). </w:t>
       </w:r>
-      <w:hyperlink r:id="rId16" w:history="1">
+      <w:hyperlink r:id="rId20" w:history="1">
         <w:r>
           <w:rPr>
             <w:rStyle w:val="Hyperlink"/>
@@ -15003,7 +15763,7 @@
         </w:rPr>
         <w:t xml:space="preserve">. </w:t>
       </w:r>
-      <w:hyperlink r:id="rId17" w:history="1">
+      <w:hyperlink r:id="rId21" w:history="1">
         <w:r>
           <w:rPr>
             <w:rStyle w:val="Hyperlink"/>
@@ -15051,7 +15811,7 @@
         </w:rPr>
         <w:t xml:space="preserve">. itch.io. (n.d.). </w:t>
       </w:r>
-      <w:hyperlink r:id="rId18" w:history="1">
+      <w:hyperlink r:id="rId22" w:history="1">
         <w:r>
           <w:rPr>
             <w:rStyle w:val="Hyperlink"/>
@@ -15107,7 +15867,7 @@
         </w:rPr>
         <w:t xml:space="preserve">, A., &amp; Greenspan, M. (2022). Oriented Bounding Boxes for Small and Freely Rotated Objects. IEEE Transactions on Geoscience and Remote Sensing, 60. </w:t>
       </w:r>
-      <w:hyperlink r:id="rId19" w:history="1">
+      <w:hyperlink r:id="rId23" w:history="1">
         <w:r>
           <w:rPr>
             <w:rStyle w:val="Hyperlink"/>
@@ -15140,7 +15900,7 @@
         </w:rPr>
         <w:t xml:space="preserve">Abraham, S. (2023). Noise Functions. University of Texas. </w:t>
       </w:r>
-      <w:hyperlink r:id="rId20" w:history="1">
+      <w:hyperlink r:id="rId24" w:history="1">
         <w:r>
           <w:rPr>
             <w:rStyle w:val="Hyperlink"/>
@@ -15174,7 +15934,7 @@
         </w:rPr>
         <w:t xml:space="preserve">Perlin, K. (1985). IMAGE SYNTHESIZER. Computer Graphics (ACM), 19(3), 287–296. </w:t>
       </w:r>
-      <w:hyperlink r:id="rId21" w:history="1">
+      <w:hyperlink r:id="rId25" w:history="1">
         <w:r>
           <w:rPr>
             <w:rStyle w:val="Hyperlink"/>
@@ -15230,7 +15990,7 @@
         </w:rPr>
         <w:t xml:space="preserve">, 17. Retrieved from </w:t>
       </w:r>
-      <w:hyperlink r:id="rId22" w:anchor="0" w:history="1">
+      <w:hyperlink r:id="rId26" w:anchor="0" w:history="1">
         <w:r>
           <w:rPr>
             <w:rStyle w:val="Hyperlink"/>
@@ -15306,7 +16066,7 @@
         </w:rPr>
         <w:t xml:space="preserve"> (p. 126). Retrieved from </w:t>
       </w:r>
-      <w:hyperlink r:id="rId23" w:history="1">
+      <w:hyperlink r:id="rId27" w:history="1">
         <w:r>
           <w:rPr>
             <w:rStyle w:val="Hyperlink"/>
@@ -15364,7 +16124,7 @@
         </w:rPr>
         <w:t xml:space="preserve">, M. J. (2019). Zig-zag based single-pass connected components analysis. Journal of Imaging, 5(4). </w:t>
       </w:r>
-      <w:hyperlink r:id="rId24" w:history="1">
+      <w:hyperlink r:id="rId28" w:history="1">
         <w:r>
           <w:rPr>
             <w:rStyle w:val="Hyperlink"/>
@@ -16114,8 +16874,8 @@
       </w:pPr>
     </w:p>
     <w:sectPr>
-      <w:headerReference w:type="default" r:id="rId25"/>
-      <w:footerReference w:type="default" r:id="rId26"/>
+      <w:headerReference w:type="default" r:id="rId29"/>
+      <w:footerReference w:type="default" r:id="rId30"/>
       <w:pgSz w:w="11906" w:h="16838"/>
       <w:pgMar w:top="1134" w:right="567" w:bottom="1134" w:left="1701" w:header="567" w:footer="567" w:gutter="0"/>
       <w:pgNumType w:start="1"/>

</xml_diff>

<commit_message>
Adding painting functionality. Terrain and water brushes are working now. Known bug: canvas must be moved before painting
</commit_message>
<xml_diff>
--- a/Bachelor_Thesis_Dmytro_Teplov.docx
+++ b/Bachelor_Thesis_Dmytro_Teplov.docx
@@ -1504,10 +1504,16 @@
               <w:rPr>
                 <w:color w:val="000000"/>
               </w:rPr>
-              <w:t xml:space="preserve"> Radzivilov</w:t>
-            </w:r>
-            <w:bookmarkStart w:id="0" w:name="_GoBack"/>
-            <w:bookmarkEnd w:id="0"/>
+              <w:t xml:space="preserve"> </w:t>
+            </w:r>
+            <w:proofErr w:type="spellStart"/>
+            <w:r>
+              <w:rPr>
+                <w:color w:val="000000"/>
+              </w:rPr>
+              <w:t>Radzivilov</w:t>
+            </w:r>
+            <w:proofErr w:type="spellEnd"/>
           </w:p>
         </w:tc>
         <w:tc>
@@ -2778,8 +2784,8 @@
                 <w:szCs w:val="22"/>
               </w:rPr>
             </w:pPr>
-            <w:bookmarkStart w:id="1" w:name="_heading=h.gjdgxs" w:colFirst="0" w:colLast="0"/>
-            <w:bookmarkEnd w:id="1"/>
+            <w:bookmarkStart w:id="0" w:name="_heading=h.gjdgxs" w:colFirst="0" w:colLast="0"/>
+            <w:bookmarkEnd w:id="0"/>
             <w:proofErr w:type="spellStart"/>
             <w:r>
               <w:rPr>
@@ -7844,8 +7850,8 @@
           <w:szCs w:val="28"/>
         </w:rPr>
       </w:pPr>
-      <w:bookmarkStart w:id="2" w:name="_heading=h.30j0zll" w:colFirst="0" w:colLast="0"/>
-      <w:bookmarkEnd w:id="2"/>
+      <w:bookmarkStart w:id="1" w:name="_heading=h.30j0zll" w:colFirst="0" w:colLast="0"/>
+      <w:bookmarkEnd w:id="1"/>
       <w:r>
         <w:rPr>
           <w:b/>
@@ -8206,10 +8212,10 @@
           <w:szCs w:val="28"/>
         </w:rPr>
       </w:pPr>
-      <w:bookmarkStart w:id="3" w:name="_heading=h.1fob9te" w:colFirst="0" w:colLast="0"/>
-      <w:bookmarkStart w:id="4" w:name="_heading=h.3znysh7" w:colFirst="0" w:colLast="0"/>
+      <w:bookmarkStart w:id="2" w:name="_heading=h.1fob9te" w:colFirst="0" w:colLast="0"/>
+      <w:bookmarkStart w:id="3" w:name="_heading=h.3znysh7" w:colFirst="0" w:colLast="0"/>
+      <w:bookmarkEnd w:id="2"/>
       <w:bookmarkEnd w:id="3"/>
-      <w:bookmarkEnd w:id="4"/>
       <w:r>
         <w:rPr>
           <w:b/>
@@ -10415,8 +10421,8 @@
           <w:szCs w:val="28"/>
         </w:rPr>
       </w:pPr>
-      <w:bookmarkStart w:id="5" w:name="_heading=h.1t3h5sf" w:colFirst="0" w:colLast="0"/>
-      <w:bookmarkEnd w:id="5"/>
+      <w:bookmarkStart w:id="4" w:name="_heading=h.1t3h5sf" w:colFirst="0" w:colLast="0"/>
+      <w:bookmarkEnd w:id="4"/>
       <w:r>
         <w:rPr>
           <w:b/>
@@ -14013,19 +14019,10 @@
         <w:t xml:space="preserve">Figure </w:t>
       </w:r>
       <w:r>
-        <w:fldChar w:fldCharType="begin"/>
-      </w:r>
-      <w:r>
-        <w:instrText xml:space="preserve"> SEQ Figure \* ARABIC </w:instrText>
-      </w:r>
-      <w:r>
-        <w:fldChar w:fldCharType="separate"/>
-      </w:r>
-      <w:r>
-        <w:t>2</w:t>
-      </w:r>
-      <w:r>
-        <w:fldChar w:fldCharType="end"/>
+        <w:rPr>
+          <w:lang w:val="uk-UA"/>
+        </w:rPr>
+        <w:t>3.1</w:t>
       </w:r>
       <w:r>
         <w:t xml:space="preserve"> User interface mockup</w:t>
@@ -14204,6 +14201,12 @@
         <w:fldChar w:fldCharType="end"/>
       </w:r>
       <w:r>
+        <w:rPr>
+          <w:lang w:val="uk-UA"/>
+        </w:rPr>
+        <w:t>.2</w:t>
+      </w:r>
+      <w:r>
         <w:t xml:space="preserve"> GLFW official web site.</w:t>
       </w:r>
     </w:p>
@@ -14281,19 +14284,10 @@
         <w:t xml:space="preserve">Figure </w:t>
       </w:r>
       <w:r>
-        <w:fldChar w:fldCharType="begin"/>
-      </w:r>
-      <w:r>
-        <w:instrText xml:space="preserve"> SEQ Figure \* ARABIC </w:instrText>
-      </w:r>
-      <w:r>
-        <w:fldChar w:fldCharType="separate"/>
-      </w:r>
-      <w:r>
-        <w:t>4</w:t>
-      </w:r>
-      <w:r>
-        <w:fldChar w:fldCharType="end"/>
+        <w:rPr>
+          <w:lang w:val="uk-UA"/>
+        </w:rPr>
+        <w:t>3.3</w:t>
       </w:r>
       <w:r>
         <w:t xml:space="preserve"> Official web site for GLEW</w:t>
@@ -14367,19 +14361,10 @@
         <w:t xml:space="preserve">Figure </w:t>
       </w:r>
       <w:r>
-        <w:fldChar w:fldCharType="begin"/>
-      </w:r>
-      <w:r>
-        <w:instrText xml:space="preserve"> SEQ Figure \* ARABIC </w:instrText>
-      </w:r>
-      <w:r>
-        <w:fldChar w:fldCharType="separate"/>
-      </w:r>
-      <w:r>
-        <w:t>5</w:t>
-      </w:r>
-      <w:r>
-        <w:fldChar w:fldCharType="end"/>
+        <w:rPr>
+          <w:lang w:val="uk-UA"/>
+        </w:rPr>
+        <w:t>3.4</w:t>
       </w:r>
       <w:r>
         <w:t xml:space="preserve"> included directories for project.</w:t>
@@ -14466,20 +14451,13 @@
         <w:t xml:space="preserve">Figure </w:t>
       </w:r>
       <w:r>
-        <w:fldChar w:fldCharType="begin"/>
-      </w:r>
-      <w:r>
-        <w:instrText xml:space="preserve"> SEQ Figure \* ARABIC </w:instrText>
-      </w:r>
-      <w:r>
-        <w:fldChar w:fldCharType="separate"/>
-      </w:r>
-      <w:r>
-        <w:t>6</w:t>
-      </w:r>
-      <w:r>
-        <w:fldChar w:fldCharType="end"/>
-      </w:r>
+        <w:rPr>
+          <w:lang w:val="uk-UA"/>
+        </w:rPr>
+        <w:t>3.5</w:t>
+      </w:r>
+      <w:bookmarkStart w:id="5" w:name="_GoBack"/>
+      <w:bookmarkEnd w:id="5"/>
       <w:r>
         <w:t xml:space="preserve"> </w:t>
       </w:r>

</xml_diff>